<commit_message>
Writing intro. and some parts of the analysis
</commit_message>
<xml_diff>
--- a/Documentation/MHG_Documentation_Tablut.docx
+++ b/Documentation/MHG_Documentation_Tablut.docx
@@ -6,8 +6,6 @@
       <w:pPr>
         <w:pStyle w:val="TM1"/>
       </w:pPr>
-      <w:bookmarkStart w:id="0" w:name="_GoBack"/>
-      <w:bookmarkEnd w:id="0"/>
     </w:p>
     <w:tbl>
       <w:tblPr>
@@ -61,30 +59,54 @@
       </w:pPr>
     </w:p>
     <w:p>
-      <w:pPr>
-        <w:rPr>
-          <w:sz w:val="52"/>
-        </w:rPr>
-      </w:pPr>
-    </w:p>
-    <w:p/>
-    <w:p/>
-    <w:p/>
-    <w:p/>
-    <w:p/>
-    <w:p/>
-    <w:p/>
-    <w:p/>
-    <w:p/>
-    <w:p/>
-    <w:p/>
-    <w:p/>
-    <w:p/>
-    <w:p/>
-    <w:p/>
-    <w:p/>
-    <w:p/>
-    <w:p/>
+      <w:r>
+        <w:rPr>
+          <w:noProof/>
+          <w:lang w:val="fr-CH" w:eastAsia="fr-CH"/>
+        </w:rPr>
+        <w:drawing>
+          <wp:inline distT="0" distB="0" distL="0" distR="0">
+            <wp:extent cx="5759450" cy="5759450"/>
+            <wp:effectExtent l="0" t="0" r="0" b="0"/>
+            <wp:docPr id="2" name="Image 2"/>
+            <wp:cNvGraphicFramePr>
+              <a:graphicFrameLocks xmlns:a="http://schemas.openxmlformats.org/drawingml/2006/main" noChangeAspect="1"/>
+            </wp:cNvGraphicFramePr>
+            <a:graphic xmlns:a="http://schemas.openxmlformats.org/drawingml/2006/main">
+              <a:graphicData uri="http://schemas.openxmlformats.org/drawingml/2006/picture">
+                <pic:pic xmlns:pic="http://schemas.openxmlformats.org/drawingml/2006/picture">
+                  <pic:nvPicPr>
+                    <pic:cNvPr id="2" name="Couverture.png"/>
+                    <pic:cNvPicPr/>
+                  </pic:nvPicPr>
+                  <pic:blipFill>
+                    <a:blip r:embed="rId8">
+                      <a:extLst>
+                        <a:ext uri="{28A0092B-C50C-407E-A947-70E740481C1C}">
+                          <a14:useLocalDpi xmlns:a14="http://schemas.microsoft.com/office/drawing/2010/main" val="0"/>
+                        </a:ext>
+                      </a:extLst>
+                    </a:blip>
+                    <a:stretch>
+                      <a:fillRect/>
+                    </a:stretch>
+                  </pic:blipFill>
+                  <pic:spPr>
+                    <a:xfrm>
+                      <a:off x="0" y="0"/>
+                      <a:ext cx="5759450" cy="5759450"/>
+                    </a:xfrm>
+                    <a:prstGeom prst="rect">
+                      <a:avLst/>
+                    </a:prstGeom>
+                  </pic:spPr>
+                </pic:pic>
+              </a:graphicData>
+            </a:graphic>
+          </wp:inline>
+        </w:drawing>
+      </w:r>
+    </w:p>
     <w:p/>
     <w:p/>
     <w:p>
@@ -133,10 +155,10 @@
           <wp:anchor distT="0" distB="0" distL="114300" distR="114300" simplePos="0" relativeHeight="251659264" behindDoc="0" locked="0" layoutInCell="0" allowOverlap="1" wp14:anchorId="5B3C4F13" wp14:editId="33B26093">
             <wp:simplePos x="0" y="0"/>
             <wp:positionH relativeFrom="margin">
-              <wp:align>center</wp:align>
+              <wp:posOffset>2555875</wp:posOffset>
             </wp:positionH>
             <wp:positionV relativeFrom="paragraph">
-              <wp:posOffset>0</wp:posOffset>
+              <wp:posOffset>9525</wp:posOffset>
             </wp:positionV>
             <wp:extent cx="1026000" cy="313200"/>
             <wp:effectExtent l="0" t="0" r="3175" b="0"/>
@@ -155,7 +177,7 @@
                     </pic:cNvPicPr>
                   </pic:nvPicPr>
                   <pic:blipFill>
-                    <a:blip r:embed="rId7" cstate="print">
+                    <a:blip r:embed="rId9" cstate="print">
                       <a:extLst>
                         <a:ext uri="{28A0092B-C50C-407E-A947-70E740481C1C}">
                           <a14:useLocalDpi xmlns:a14="http://schemas.microsoft.com/office/drawing/2010/main" val="0"/>
@@ -2228,7 +2250,7 @@
       <w:pPr>
         <w:pStyle w:val="Titre1"/>
       </w:pPr>
-      <w:bookmarkStart w:id="1" w:name="_Toc499021832"/>
+      <w:bookmarkStart w:id="0" w:name="_Toc499021832"/>
       <w:r>
         <w:lastRenderedPageBreak/>
         <w:t>Analyse prél</w:t>
@@ -2239,7 +2261,298 @@
       <w:r>
         <w:t>minaire</w:t>
       </w:r>
+      <w:bookmarkEnd w:id="0"/>
+    </w:p>
+    <w:p>
+      <w:pPr>
+        <w:pStyle w:val="Titre2"/>
+        <w:rPr>
+          <w:i w:val="0"/>
+          <w:iCs/>
+        </w:rPr>
+      </w:pPr>
+      <w:bookmarkStart w:id="1" w:name="_Toc499021833"/>
+      <w:r>
+        <w:rPr>
+          <w:i w:val="0"/>
+          <w:iCs/>
+        </w:rPr>
+        <w:t>Introduction</w:t>
+      </w:r>
       <w:bookmarkEnd w:id="1"/>
+      <w:r>
+        <w:rPr>
+          <w:i w:val="0"/>
+          <w:iCs/>
+        </w:rPr>
+        <w:t xml:space="preserve"> </w:t>
+      </w:r>
+    </w:p>
+    <w:p/>
+    <w:p>
+      <w:pPr>
+        <w:rPr>
+          <w:i/>
+          <w:iCs/>
+          <w:szCs w:val="14"/>
+        </w:rPr>
+      </w:pPr>
+      <w:r>
+        <w:rPr>
+          <w:i/>
+          <w:iCs/>
+          <w:szCs w:val="14"/>
+        </w:rPr>
+        <w:t xml:space="preserve">Ce </w:t>
+      </w:r>
+      <w:r>
+        <w:rPr>
+          <w:i/>
+          <w:iCs/>
+          <w:szCs w:val="14"/>
+        </w:rPr>
+        <w:t>chapitre</w:t>
+      </w:r>
+      <w:r>
+        <w:rPr>
+          <w:i/>
+          <w:iCs/>
+          <w:szCs w:val="14"/>
+        </w:rPr>
+        <w:t xml:space="preserve"> </w:t>
+      </w:r>
+      <w:r>
+        <w:rPr>
+          <w:i/>
+          <w:iCs/>
+          <w:szCs w:val="14"/>
+        </w:rPr>
+        <w:t>décri</w:t>
+      </w:r>
+      <w:r>
+        <w:rPr>
+          <w:i/>
+          <w:iCs/>
+          <w:szCs w:val="14"/>
+        </w:rPr>
+        <w:t>t</w:t>
+      </w:r>
+      <w:r>
+        <w:rPr>
+          <w:i/>
+          <w:iCs/>
+          <w:szCs w:val="14"/>
+        </w:rPr>
+        <w:t xml:space="preserve"> brièvement le projet,</w:t>
+      </w:r>
+      <w:r>
+        <w:rPr>
+          <w:i/>
+          <w:iCs/>
+          <w:szCs w:val="14"/>
+        </w:rPr>
+        <w:t xml:space="preserve"> le cadre dans lequel il est réalisé,</w:t>
+      </w:r>
+      <w:r>
+        <w:rPr>
+          <w:i/>
+          <w:iCs/>
+          <w:szCs w:val="14"/>
+        </w:rPr>
+        <w:t xml:space="preserve"> les raisons de ce choix et ce qu'il peut apporter à l'élève ou à l'école. </w:t>
+      </w:r>
+      <w:r>
+        <w:rPr>
+          <w:i/>
+          <w:iCs/>
+          <w:szCs w:val="14"/>
+        </w:rPr>
+        <w:t>Il n'est pas nécessaire de rentrer dans les détails (ceux-ci seront abordés plus loin) mais cela doit être aussi clair et complet que possible</w:t>
+      </w:r>
+      <w:r>
+        <w:rPr>
+          <w:i/>
+          <w:iCs/>
+          <w:szCs w:val="14"/>
+        </w:rPr>
+        <w:t xml:space="preserve"> (idées de solutions).</w:t>
+      </w:r>
+      <w:r>
+        <w:rPr>
+          <w:i/>
+          <w:iCs/>
+          <w:szCs w:val="14"/>
+        </w:rPr>
+        <w:t xml:space="preserve"> </w:t>
+      </w:r>
+      <w:r>
+        <w:rPr>
+          <w:i/>
+          <w:iCs/>
+          <w:szCs w:val="14"/>
+        </w:rPr>
+        <w:t>Ce chapitre contient également l'inventaire et la description des travaux qui auraient déjà été effectué</w:t>
+      </w:r>
+      <w:r>
+        <w:rPr>
+          <w:i/>
+          <w:iCs/>
+          <w:szCs w:val="14"/>
+        </w:rPr>
+        <w:t>s</w:t>
+      </w:r>
+      <w:r>
+        <w:rPr>
+          <w:i/>
+          <w:iCs/>
+          <w:szCs w:val="14"/>
+        </w:rPr>
+        <w:t xml:space="preserve"> pour ce projet.</w:t>
+      </w:r>
+    </w:p>
+    <w:p>
+      <w:pPr>
+        <w:rPr>
+          <w:i/>
+          <w:iCs/>
+          <w:szCs w:val="14"/>
+        </w:rPr>
+      </w:pPr>
+    </w:p>
+    <w:p>
+      <w:pPr>
+        <w:jc w:val="both"/>
+      </w:pPr>
+      <w:r>
+        <w:rPr>
+          <w:noProof/>
+          <w:lang w:val="fr-CH" w:eastAsia="fr-CH"/>
+        </w:rPr>
+        <w:drawing>
+          <wp:anchor distT="0" distB="0" distL="114300" distR="114300" simplePos="0" relativeHeight="251660288" behindDoc="1" locked="0" layoutInCell="1" allowOverlap="1" wp14:anchorId="46B9CB01" wp14:editId="60ADB742">
+            <wp:simplePos x="0" y="0"/>
+            <wp:positionH relativeFrom="margin">
+              <wp:align>right</wp:align>
+            </wp:positionH>
+            <wp:positionV relativeFrom="paragraph">
+              <wp:posOffset>6985</wp:posOffset>
+            </wp:positionV>
+            <wp:extent cx="1447800" cy="1447800"/>
+            <wp:effectExtent l="0" t="0" r="0" b="0"/>
+            <wp:wrapTight wrapText="bothSides">
+              <wp:wrapPolygon edited="0">
+                <wp:start x="0" y="0"/>
+                <wp:lineTo x="0" y="21316"/>
+                <wp:lineTo x="21316" y="21316"/>
+                <wp:lineTo x="21316" y="0"/>
+                <wp:lineTo x="0" y="0"/>
+              </wp:wrapPolygon>
+            </wp:wrapTight>
+            <wp:docPr id="4" name="Image 4"/>
+            <wp:cNvGraphicFramePr>
+              <a:graphicFrameLocks xmlns:a="http://schemas.openxmlformats.org/drawingml/2006/main" noChangeAspect="1"/>
+            </wp:cNvGraphicFramePr>
+            <a:graphic xmlns:a="http://schemas.openxmlformats.org/drawingml/2006/main">
+              <a:graphicData uri="http://schemas.openxmlformats.org/drawingml/2006/picture">
+                <pic:pic xmlns:pic="http://schemas.openxmlformats.org/drawingml/2006/picture">
+                  <pic:nvPicPr>
+                    <pic:cNvPr id="2" name="Couverture.png"/>
+                    <pic:cNvPicPr/>
+                  </pic:nvPicPr>
+                  <pic:blipFill>
+                    <a:blip r:embed="rId10" cstate="print">
+                      <a:extLst>
+                        <a:ext uri="{28A0092B-C50C-407E-A947-70E740481C1C}">
+                          <a14:useLocalDpi xmlns:a14="http://schemas.microsoft.com/office/drawing/2010/main" val="0"/>
+                        </a:ext>
+                      </a:extLst>
+                    </a:blip>
+                    <a:stretch>
+                      <a:fillRect/>
+                    </a:stretch>
+                  </pic:blipFill>
+                  <pic:spPr>
+                    <a:xfrm>
+                      <a:off x="0" y="0"/>
+                      <a:ext cx="1447800" cy="1447800"/>
+                    </a:xfrm>
+                    <a:prstGeom prst="rect">
+                      <a:avLst/>
+                    </a:prstGeom>
+                  </pic:spPr>
+                </pic:pic>
+              </a:graphicData>
+            </a:graphic>
+            <wp14:sizeRelH relativeFrom="page">
+              <wp14:pctWidth>0</wp14:pctWidth>
+            </wp14:sizeRelH>
+            <wp14:sizeRelV relativeFrom="page">
+              <wp14:pctHeight>0</wp14:pctHeight>
+            </wp14:sizeRelV>
+          </wp:anchor>
+        </w:drawing>
+      </w:r>
+      <w:r>
+        <w:t xml:space="preserve">Le tablut est un jeu suédois apparut au IVème siècle apr. J.-C. </w:t>
+      </w:r>
+      <w:r>
+        <w:t>Il fait partie de la famille des jeux de Tafl. Sur un plateau de 9 x 9 cases, deux joueurs s’affrontent. L’un joue les défenseurs (pions blancs) et a pour but de faire fuir le roi vers l’une des 4 cases au coin du plateau. A l’inverse, les attaquants (pions noirs) doivent capturer le roi.</w:t>
+      </w:r>
+    </w:p>
+    <w:p>
+      <w:pPr>
+        <w:jc w:val="both"/>
+      </w:pPr>
+    </w:p>
+    <w:p>
+      <w:pPr>
+        <w:jc w:val="both"/>
+      </w:pPr>
+      <w:r>
+        <w:t>Ainsi, dans le cadre du projet de programmation de 2</w:t>
+      </w:r>
+      <w:r>
+        <w:rPr>
+          <w:vertAlign w:val="superscript"/>
+        </w:rPr>
+        <w:t>ème</w:t>
+      </w:r>
+      <w:r>
+        <w:t xml:space="preserve"> année FPA</w:t>
+      </w:r>
+      <w:r>
+        <w:rPr>
+          <w:rStyle w:val="Appelnotedebasdep"/>
+        </w:rPr>
+        <w:footnoteReference w:id="1"/>
+      </w:r>
+      <w:r>
+        <w:t>, le but est</w:t>
+      </w:r>
+      <w:r>
+        <w:t xml:space="preserve"> de développer ce jeu dans un programme. En outre, ce projet est l’opportunité de réunir mes centres d’intérêts qui sont : l’histoire, les jeux ainsi que la programmation. De plus, en souhaitant travailler dans l’industrie du développement vidéo ludique, ce projet me permet de développer un programme</w:t>
+      </w:r>
+      <w:r>
+        <w:t xml:space="preserve"> qui</w:t>
+      </w:r>
+      <w:r>
+        <w:t xml:space="preserve"> respect</w:t>
+      </w:r>
+      <w:r>
+        <w:t>e</w:t>
+      </w:r>
+      <w:r>
+        <w:t xml:space="preserve"> mes attentes futures tout </w:t>
+      </w:r>
+      <w:r>
+        <w:t>en respectant des méthodes de travail.</w:t>
+      </w:r>
+    </w:p>
+    <w:p/>
+    <w:p>
+      <w:r>
+        <w:t>Aucun travail n’été effectué au préalable à ce projet.</w:t>
+      </w:r>
     </w:p>
     <w:p>
       <w:pPr>
@@ -2249,175 +2562,285 @@
           <w:iCs/>
         </w:rPr>
       </w:pPr>
-      <w:bookmarkStart w:id="2" w:name="_Toc499021833"/>
+      <w:bookmarkStart w:id="2" w:name="_Toc499021834"/>
       <w:r>
         <w:rPr>
           <w:i w:val="0"/>
           <w:iCs/>
         </w:rPr>
-        <w:t>Introduction</w:t>
+        <w:t>Objectifs</w:t>
       </w:r>
       <w:bookmarkEnd w:id="2"/>
-      <w:r>
+    </w:p>
+    <w:p>
+      <w:pPr>
+        <w:rPr>
+          <w:szCs w:val="14"/>
+        </w:rPr>
+      </w:pPr>
+    </w:p>
+    <w:p>
+      <w:pPr>
+        <w:rPr>
+          <w:i/>
+          <w:iCs/>
+          <w:szCs w:val="14"/>
+        </w:rPr>
+      </w:pPr>
+      <w:r>
+        <w:rPr>
+          <w:i/>
+          <w:iCs/>
+          <w:szCs w:val="14"/>
+        </w:rPr>
+        <w:t xml:space="preserve">Ce chapitre énumère les objectifs du projet. L'atteinte ou non </w:t>
+      </w:r>
+      <w:r>
+        <w:rPr>
+          <w:i/>
+          <w:iCs/>
+          <w:szCs w:val="14"/>
+        </w:rPr>
+        <w:t>de c</w:t>
+      </w:r>
+      <w:r>
+        <w:rPr>
+          <w:i/>
+          <w:iCs/>
+          <w:szCs w:val="14"/>
+        </w:rPr>
+        <w:t>eux-ci devr</w:t>
+      </w:r>
+      <w:r>
+        <w:rPr>
+          <w:i/>
+          <w:iCs/>
+          <w:szCs w:val="14"/>
+        </w:rPr>
+        <w:t xml:space="preserve">a pouvoir être contrôlée à la fin du projet. Les objectifs pourront </w:t>
+      </w:r>
+      <w:r>
+        <w:rPr>
+          <w:i/>
+          <w:iCs/>
+          <w:szCs w:val="14"/>
+        </w:rPr>
+        <w:t xml:space="preserve">éventuellement </w:t>
+      </w:r>
+      <w:r>
+        <w:rPr>
+          <w:i/>
+          <w:iCs/>
+          <w:szCs w:val="14"/>
+        </w:rPr>
+        <w:t xml:space="preserve">être revus après l'analyse. </w:t>
+      </w:r>
+    </w:p>
+    <w:p>
+      <w:pPr>
+        <w:rPr>
+          <w:szCs w:val="14"/>
+        </w:rPr>
+      </w:pPr>
+    </w:p>
+    <w:p>
+      <w:pPr>
+        <w:rPr>
+          <w:i/>
+          <w:iCs/>
+          <w:szCs w:val="14"/>
+        </w:rPr>
+      </w:pPr>
+      <w:r>
+        <w:rPr>
+          <w:i/>
+          <w:iCs/>
+          <w:szCs w:val="14"/>
+        </w:rPr>
+        <w:t>Ces éléments peuvent être repris des spécifications de départ.</w:t>
+      </w:r>
+    </w:p>
+    <w:p>
+      <w:pPr>
+        <w:rPr>
+          <w:szCs w:val="14"/>
+        </w:rPr>
+      </w:pPr>
+    </w:p>
+    <w:p>
+      <w:r>
+        <w:t>Les objectifs de ce travail sont les suivants :</w:t>
+      </w:r>
+    </w:p>
+    <w:p/>
+    <w:p>
+      <w:pPr>
+        <w:pStyle w:val="Paragraphedeliste"/>
+        <w:numPr>
+          <w:ilvl w:val="0"/>
+          <w:numId w:val="14"/>
+        </w:numPr>
+      </w:pPr>
+      <w:r>
+        <w:t>Développer une application permettant de jouer au jeu du tablut à deux joueurs sur un même ordinateur.</w:t>
+      </w:r>
+    </w:p>
+    <w:p>
+      <w:pPr>
+        <w:pStyle w:val="Paragraphedeliste"/>
+        <w:numPr>
+          <w:ilvl w:val="0"/>
+          <w:numId w:val="14"/>
+        </w:numPr>
+      </w:pPr>
+      <w:r>
+        <w:t>Le programme permettra également de créer des profils qui seront utilisé au lancement d’une partie.</w:t>
+      </w:r>
+    </w:p>
+    <w:p>
+      <w:pPr>
+        <w:pStyle w:val="Paragraphedeliste"/>
+        <w:numPr>
+          <w:ilvl w:val="0"/>
+          <w:numId w:val="14"/>
+        </w:numPr>
+      </w:pPr>
+      <w:r>
+        <w:t>Les profils peuvent être gérés, c’est-à-dire qu’il est possible de visionner leurs statistiques et de les réinitialiser si désiré. Il également être possible de renommer et supprimer les profils.</w:t>
+      </w:r>
+    </w:p>
+    <w:p>
+      <w:pPr>
+        <w:pStyle w:val="Paragraphedeliste"/>
+        <w:numPr>
+          <w:ilvl w:val="0"/>
+          <w:numId w:val="14"/>
+        </w:numPr>
+      </w:pPr>
+      <w:r>
+        <w:t>Une base de donnée local doit être installée et permet le stockage des profils.</w:t>
+      </w:r>
+    </w:p>
+    <w:p>
+      <w:pPr>
+        <w:pStyle w:val="Titre2"/>
         <w:rPr>
           <w:i w:val="0"/>
           <w:iCs/>
         </w:rPr>
-        <w:t xml:space="preserve"> </w:t>
-      </w:r>
-    </w:p>
-    <w:p/>
-    <w:p>
-      <w:pPr>
-        <w:rPr>
-          <w:i/>
-          <w:iCs/>
-          <w:szCs w:val="14"/>
-        </w:rPr>
-      </w:pPr>
-      <w:r>
-        <w:rPr>
-          <w:i/>
-          <w:iCs/>
-          <w:szCs w:val="14"/>
-        </w:rPr>
-        <w:t xml:space="preserve">Ce </w:t>
-      </w:r>
-      <w:r>
-        <w:rPr>
-          <w:i/>
-          <w:iCs/>
-          <w:szCs w:val="14"/>
-        </w:rPr>
-        <w:t>chapitre</w:t>
-      </w:r>
-      <w:r>
-        <w:rPr>
-          <w:i/>
-          <w:iCs/>
-          <w:szCs w:val="14"/>
-        </w:rPr>
-        <w:t xml:space="preserve"> </w:t>
-      </w:r>
-      <w:r>
-        <w:rPr>
-          <w:i/>
-          <w:iCs/>
-          <w:szCs w:val="14"/>
-        </w:rPr>
-        <w:t>décri</w:t>
-      </w:r>
-      <w:r>
-        <w:rPr>
-          <w:i/>
-          <w:iCs/>
-          <w:szCs w:val="14"/>
-        </w:rPr>
-        <w:t>t</w:t>
-      </w:r>
-      <w:r>
-        <w:rPr>
-          <w:i/>
-          <w:iCs/>
-          <w:szCs w:val="14"/>
-        </w:rPr>
-        <w:t xml:space="preserve"> brièvement le projet,</w:t>
-      </w:r>
-      <w:r>
-        <w:rPr>
-          <w:i/>
-          <w:iCs/>
-          <w:szCs w:val="14"/>
-        </w:rPr>
-        <w:t xml:space="preserve"> le cadre dans lequel il est réalisé,</w:t>
-      </w:r>
-      <w:r>
-        <w:rPr>
-          <w:i/>
-          <w:iCs/>
-          <w:szCs w:val="14"/>
-        </w:rPr>
-        <w:t xml:space="preserve"> les raisons de ce choix et ce qu'il peut apporter à l'élève ou à l'école. </w:t>
-      </w:r>
-      <w:r>
-        <w:rPr>
-          <w:i/>
-          <w:iCs/>
-          <w:szCs w:val="14"/>
-        </w:rPr>
-        <w:t>Il n'est pas nécessaire de rentrer dans les détails (ceux-ci seront abordés plus loin) mais cela doit être aussi clair et complet que possible</w:t>
-      </w:r>
-      <w:r>
-        <w:rPr>
-          <w:i/>
-          <w:iCs/>
-          <w:szCs w:val="14"/>
-        </w:rPr>
-        <w:t xml:space="preserve"> (idées de solutions).</w:t>
-      </w:r>
-      <w:r>
-        <w:rPr>
-          <w:i/>
-          <w:iCs/>
-          <w:szCs w:val="14"/>
-        </w:rPr>
-        <w:t xml:space="preserve"> </w:t>
-      </w:r>
-      <w:r>
-        <w:rPr>
-          <w:i/>
-          <w:iCs/>
-          <w:szCs w:val="14"/>
-        </w:rPr>
-        <w:t>Ce chapitre contient également l'inventaire et la description des travaux qui auraient déjà été effectué</w:t>
-      </w:r>
-      <w:r>
-        <w:rPr>
-          <w:i/>
-          <w:iCs/>
-          <w:szCs w:val="14"/>
-        </w:rPr>
-        <w:t>s</w:t>
-      </w:r>
-      <w:r>
-        <w:rPr>
-          <w:i/>
-          <w:iCs/>
-          <w:szCs w:val="14"/>
-        </w:rPr>
-        <w:t xml:space="preserve"> pour ce projet.</w:t>
-      </w:r>
-    </w:p>
-    <w:p>
-      <w:pPr>
-        <w:rPr>
-          <w:szCs w:val="14"/>
-        </w:rPr>
-      </w:pPr>
-    </w:p>
-    <w:p>
-      <w:pPr>
-        <w:rPr>
-          <w:i/>
-          <w:iCs/>
-          <w:szCs w:val="14"/>
-        </w:rPr>
-      </w:pPr>
-      <w:r>
-        <w:rPr>
-          <w:i/>
-          <w:iCs/>
-          <w:szCs w:val="14"/>
-        </w:rPr>
-        <w:t>Ces éléments peuvent être repris des spécifications de départ.</w:t>
-      </w:r>
-    </w:p>
-    <w:p>
-      <w:pPr>
-        <w:rPr>
-          <w:szCs w:val="14"/>
-        </w:rPr>
-      </w:pPr>
+      </w:pPr>
+      <w:r>
+        <w:rPr>
+          <w:szCs w:val="14"/>
+        </w:rPr>
+        <w:br w:type="page"/>
+      </w:r>
+      <w:bookmarkStart w:id="3" w:name="_Toc499021835"/>
+      <w:r>
+        <w:rPr>
+          <w:noProof/>
+          <w:szCs w:val="14"/>
+          <w:lang w:val="fr-CH" w:eastAsia="fr-CH"/>
+        </w:rPr>
+        <w:lastRenderedPageBreak/>
+        <w:drawing>
+          <wp:anchor distT="0" distB="0" distL="114300" distR="114300" simplePos="0" relativeHeight="251661312" behindDoc="0" locked="0" layoutInCell="1" allowOverlap="1" wp14:anchorId="6BCA86A0" wp14:editId="539BA9FA">
+            <wp:simplePos x="0" y="0"/>
+            <wp:positionH relativeFrom="page">
+              <wp:align>center</wp:align>
+            </wp:positionH>
+            <wp:positionV relativeFrom="paragraph">
+              <wp:posOffset>382905</wp:posOffset>
+            </wp:positionV>
+            <wp:extent cx="6944400" cy="1828811"/>
+            <wp:effectExtent l="0" t="0" r="8890" b="0"/>
+            <wp:wrapSquare wrapText="bothSides"/>
+            <wp:docPr id="5" name="Image 5"/>
+            <wp:cNvGraphicFramePr>
+              <a:graphicFrameLocks xmlns:a="http://schemas.openxmlformats.org/drawingml/2006/main" noChangeAspect="1"/>
+            </wp:cNvGraphicFramePr>
+            <a:graphic xmlns:a="http://schemas.openxmlformats.org/drawingml/2006/main">
+              <a:graphicData uri="http://schemas.openxmlformats.org/drawingml/2006/picture">
+                <pic:pic xmlns:pic="http://schemas.openxmlformats.org/drawingml/2006/picture">
+                  <pic:nvPicPr>
+                    <pic:cNvPr id="0" name="Picture 1"/>
+                    <pic:cNvPicPr>
+                      <a:picLocks noChangeAspect="1" noChangeArrowheads="1"/>
+                    </pic:cNvPicPr>
+                  </pic:nvPicPr>
+                  <pic:blipFill>
+                    <a:blip r:embed="rId11">
+                      <a:extLst>
+                        <a:ext uri="{28A0092B-C50C-407E-A947-70E740481C1C}">
+                          <a14:useLocalDpi xmlns:a14="http://schemas.microsoft.com/office/drawing/2010/main" val="0"/>
+                        </a:ext>
+                      </a:extLst>
+                    </a:blip>
+                    <a:srcRect/>
+                    <a:stretch>
+                      <a:fillRect/>
+                    </a:stretch>
+                  </pic:blipFill>
+                  <pic:spPr bwMode="auto">
+                    <a:xfrm>
+                      <a:off x="0" y="0"/>
+                      <a:ext cx="6944400" cy="1828811"/>
+                    </a:xfrm>
+                    <a:prstGeom prst="rect">
+                      <a:avLst/>
+                    </a:prstGeom>
+                    <a:noFill/>
+                    <a:ln>
+                      <a:noFill/>
+                    </a:ln>
+                  </pic:spPr>
+                </pic:pic>
+              </a:graphicData>
+            </a:graphic>
+            <wp14:sizeRelH relativeFrom="margin">
+              <wp14:pctWidth>0</wp14:pctWidth>
+            </wp14:sizeRelH>
+            <wp14:sizeRelV relativeFrom="margin">
+              <wp14:pctHeight>0</wp14:pctHeight>
+            </wp14:sizeRelV>
+          </wp:anchor>
+        </w:drawing>
+      </w:r>
+      <w:r>
+        <w:rPr>
+          <w:i w:val="0"/>
+          <w:iCs/>
+        </w:rPr>
+        <w:t>Planification</w:t>
+      </w:r>
+      <w:r>
+        <w:rPr>
+          <w:i w:val="0"/>
+          <w:iCs/>
+        </w:rPr>
+        <w:t xml:space="preserve"> initiale</w:t>
+      </w:r>
+      <w:bookmarkEnd w:id="3"/>
+    </w:p>
+    <w:p>
+      <w:pPr>
+        <w:rPr>
+          <w:szCs w:val="14"/>
+        </w:rPr>
+      </w:pPr>
+    </w:p>
+    <w:p>
+      <w:pPr>
+        <w:pStyle w:val="Titre1"/>
+      </w:pPr>
+      <w:bookmarkStart w:id="4" w:name="_Toc499021836"/>
+      <w:r>
+        <w:t>Analyse</w:t>
+      </w:r>
+      <w:r>
+        <w:t xml:space="preserve"> / Conception</w:t>
+      </w:r>
+      <w:bookmarkEnd w:id="4"/>
     </w:p>
     <w:p>
       <w:pPr>
@@ -2427,291 +2850,15 @@
           <w:iCs/>
         </w:rPr>
       </w:pPr>
-      <w:bookmarkStart w:id="3" w:name="_Toc499021834"/>
+      <w:bookmarkStart w:id="5" w:name="_Toc499021837"/>
       <w:r>
         <w:rPr>
           <w:i w:val="0"/>
           <w:iCs/>
         </w:rPr>
-        <w:t>Objectifs</w:t>
-      </w:r>
-      <w:bookmarkEnd w:id="3"/>
-    </w:p>
-    <w:p>
-      <w:pPr>
-        <w:rPr>
-          <w:szCs w:val="14"/>
-        </w:rPr>
-      </w:pPr>
-    </w:p>
-    <w:p>
-      <w:pPr>
-        <w:rPr>
-          <w:i/>
-          <w:iCs/>
-          <w:szCs w:val="14"/>
-        </w:rPr>
-      </w:pPr>
-      <w:r>
-        <w:rPr>
-          <w:i/>
-          <w:iCs/>
-          <w:szCs w:val="14"/>
-        </w:rPr>
-        <w:t xml:space="preserve">Ce chapitre énumère les objectifs du projet. L'atteinte ou non </w:t>
-      </w:r>
-      <w:r>
-        <w:rPr>
-          <w:i/>
-          <w:iCs/>
-          <w:szCs w:val="14"/>
-        </w:rPr>
-        <w:t>de c</w:t>
-      </w:r>
-      <w:r>
-        <w:rPr>
-          <w:i/>
-          <w:iCs/>
-          <w:szCs w:val="14"/>
-        </w:rPr>
-        <w:t>eux-ci devr</w:t>
-      </w:r>
-      <w:r>
-        <w:rPr>
-          <w:i/>
-          <w:iCs/>
-          <w:szCs w:val="14"/>
-        </w:rPr>
-        <w:t xml:space="preserve">a pouvoir être contrôlée à la fin du projet. Les objectifs pourront </w:t>
-      </w:r>
-      <w:r>
-        <w:rPr>
-          <w:i/>
-          <w:iCs/>
-          <w:szCs w:val="14"/>
-        </w:rPr>
-        <w:t xml:space="preserve">éventuellement </w:t>
-      </w:r>
-      <w:r>
-        <w:rPr>
-          <w:i/>
-          <w:iCs/>
-          <w:szCs w:val="14"/>
-        </w:rPr>
-        <w:t xml:space="preserve">être revus après l'analyse. </w:t>
-      </w:r>
-    </w:p>
-    <w:p>
-      <w:pPr>
-        <w:rPr>
-          <w:szCs w:val="14"/>
-        </w:rPr>
-      </w:pPr>
-    </w:p>
-    <w:p>
-      <w:pPr>
-        <w:rPr>
-          <w:i/>
-          <w:iCs/>
-          <w:szCs w:val="14"/>
-        </w:rPr>
-      </w:pPr>
-      <w:r>
-        <w:rPr>
-          <w:i/>
-          <w:iCs/>
-          <w:szCs w:val="14"/>
-        </w:rPr>
-        <w:t>Ces éléments peuvent être repris des spécifications de départ.</w:t>
-      </w:r>
-    </w:p>
-    <w:p>
-      <w:pPr>
-        <w:rPr>
-          <w:szCs w:val="14"/>
-        </w:rPr>
-      </w:pPr>
-    </w:p>
-    <w:p>
-      <w:pPr>
-        <w:pStyle w:val="Titre2"/>
-        <w:rPr>
-          <w:i w:val="0"/>
-          <w:iCs/>
-        </w:rPr>
-      </w:pPr>
-      <w:r>
-        <w:rPr>
-          <w:szCs w:val="14"/>
-        </w:rPr>
-        <w:br w:type="page"/>
-      </w:r>
-      <w:bookmarkStart w:id="4" w:name="_Toc499021835"/>
-      <w:r>
-        <w:rPr>
-          <w:i w:val="0"/>
-          <w:iCs/>
-        </w:rPr>
-        <w:t>Planification</w:t>
-      </w:r>
-      <w:r>
-        <w:rPr>
-          <w:i w:val="0"/>
-          <w:iCs/>
-        </w:rPr>
-        <w:t xml:space="preserve"> initiale</w:t>
-      </w:r>
-      <w:bookmarkEnd w:id="4"/>
-    </w:p>
-    <w:p>
-      <w:pPr>
-        <w:rPr>
-          <w:szCs w:val="14"/>
-        </w:rPr>
-      </w:pPr>
-    </w:p>
-    <w:p>
-      <w:pPr>
-        <w:rPr>
-          <w:i/>
-          <w:iCs/>
-          <w:szCs w:val="14"/>
-        </w:rPr>
-      </w:pPr>
-      <w:r>
-        <w:rPr>
-          <w:i/>
-          <w:iCs/>
-          <w:szCs w:val="14"/>
-        </w:rPr>
-        <w:t xml:space="preserve">Ce chapitre montre la planification </w:t>
-      </w:r>
-      <w:r>
-        <w:rPr>
-          <w:i/>
-          <w:iCs/>
-          <w:szCs w:val="14"/>
-        </w:rPr>
-        <w:t xml:space="preserve">du projet. Celui-ci peut être découpé en tâches qui seront planifiées. Il s'agit de la première planification du projet, celle-ci </w:t>
-      </w:r>
-      <w:r>
-        <w:rPr>
-          <w:i/>
-          <w:iCs/>
-          <w:szCs w:val="14"/>
-        </w:rPr>
-        <w:t>devra être</w:t>
-      </w:r>
-      <w:r>
-        <w:rPr>
-          <w:i/>
-          <w:iCs/>
-          <w:szCs w:val="14"/>
-        </w:rPr>
-        <w:t xml:space="preserve"> revue après l'analyse. Cette planification sera présentée sous l</w:t>
-      </w:r>
-      <w:r>
-        <w:rPr>
-          <w:i/>
-          <w:iCs/>
-          <w:szCs w:val="14"/>
-        </w:rPr>
-        <w:t>a forme d'un diagramme.</w:t>
-      </w:r>
-    </w:p>
-    <w:p>
-      <w:pPr>
-        <w:rPr>
-          <w:szCs w:val="14"/>
-        </w:rPr>
-      </w:pPr>
-    </w:p>
-    <w:p>
-      <w:pPr>
-        <w:rPr>
-          <w:i/>
-          <w:iCs/>
-          <w:szCs w:val="14"/>
-        </w:rPr>
-      </w:pPr>
-      <w:r>
-        <w:rPr>
-          <w:i/>
-          <w:iCs/>
-          <w:szCs w:val="14"/>
-        </w:rPr>
-        <w:t>Ces éléments peuvent être repris des</w:t>
-      </w:r>
-      <w:r>
-        <w:rPr>
-          <w:i/>
-          <w:iCs/>
-          <w:szCs w:val="14"/>
-        </w:rPr>
-        <w:t xml:space="preserve"> </w:t>
-      </w:r>
-      <w:r>
-        <w:rPr>
-          <w:i/>
-          <w:iCs/>
-          <w:szCs w:val="14"/>
-        </w:rPr>
-        <w:t>spécifications</w:t>
-      </w:r>
-      <w:r>
-        <w:rPr>
-          <w:i/>
-          <w:iCs/>
-          <w:szCs w:val="14"/>
-        </w:rPr>
-        <w:t xml:space="preserve"> </w:t>
-      </w:r>
-      <w:r>
-        <w:rPr>
-          <w:i/>
-          <w:iCs/>
-          <w:szCs w:val="14"/>
-        </w:rPr>
-        <w:t>de départ.</w:t>
-      </w:r>
-    </w:p>
-    <w:p>
-      <w:pPr>
-        <w:rPr>
-          <w:szCs w:val="14"/>
-        </w:rPr>
-      </w:pPr>
-    </w:p>
-    <w:p>
-      <w:pPr>
-        <w:pStyle w:val="Titre1"/>
-      </w:pPr>
-      <w:bookmarkStart w:id="5" w:name="_Toc499021836"/>
-      <w:r>
-        <w:t>Analyse</w:t>
-      </w:r>
-      <w:r>
-        <w:t xml:space="preserve"> / Conception</w:t>
+        <w:t>Concept</w:t>
       </w:r>
       <w:bookmarkEnd w:id="5"/>
-    </w:p>
-    <w:p>
-      <w:pPr>
-        <w:pStyle w:val="Titre2"/>
-        <w:rPr>
-          <w:i w:val="0"/>
-          <w:iCs/>
-        </w:rPr>
-      </w:pPr>
-      <w:bookmarkStart w:id="6" w:name="_Toc499021837"/>
-      <w:r>
-        <w:rPr>
-          <w:i w:val="0"/>
-          <w:iCs/>
-        </w:rPr>
-        <w:t>Concept</w:t>
-      </w:r>
-      <w:bookmarkEnd w:id="6"/>
     </w:p>
     <w:p>
       <w:pPr>
@@ -3083,8 +3230,8 @@
           <w:iCs/>
         </w:rPr>
       </w:pPr>
-      <w:bookmarkStart w:id="7" w:name="_Toc71691012"/>
-      <w:bookmarkStart w:id="8" w:name="_Toc499021838"/>
+      <w:bookmarkStart w:id="6" w:name="_Toc71691012"/>
+      <w:bookmarkStart w:id="7" w:name="_Toc499021838"/>
       <w:r>
         <w:rPr>
           <w:i w:val="0"/>
@@ -3092,8 +3239,8 @@
         </w:rPr>
         <w:t>Stratégie de test</w:t>
       </w:r>
+      <w:bookmarkEnd w:id="6"/>
       <w:bookmarkEnd w:id="7"/>
-      <w:bookmarkEnd w:id="8"/>
     </w:p>
     <w:p/>
     <w:p>
@@ -3380,18 +3527,22 @@
         <w:t xml:space="preserve"> testeurs extérieurs éventuels.</w:t>
       </w:r>
     </w:p>
-    <w:p>
-      <w:pPr>
-        <w:pStyle w:val="En-tte"/>
-        <w:tabs>
-          <w:tab w:val="clear" w:pos="4536"/>
-          <w:tab w:val="clear" w:pos="9072"/>
-        </w:tabs>
-        <w:ind w:left="717"/>
-        <w:rPr>
-          <w:szCs w:val="14"/>
-        </w:rPr>
-      </w:pPr>
+    <w:p/>
+    <w:p>
+      <w:r>
+        <w:t>Durant le développement lors de l’ajout de chaque nouvelle fonctionnalité, comme la création de profil, des tests d’</w:t>
+      </w:r>
+      <w:r>
+        <w:t>intégration fonctionnel seront effectués.</w:t>
+      </w:r>
+    </w:p>
+    <w:p/>
+    <w:p>
+      <w:r>
+        <w:t>Toujours durant le développement. Plusieurs tests d’intégration de robustesse seront passés. En effet, nous vérifierons que la création de profil échoue au dans le cas où un nom invalide est entré mais que l’application reste utilisable. De même pour le renommage des profils, le déplacement de pions ne nous appartenant pas et lors de déplacements interdits.</w:t>
+      </w:r>
+      <w:bookmarkStart w:id="8" w:name="_GoBack"/>
+      <w:bookmarkEnd w:id="8"/>
     </w:p>
     <w:p>
       <w:pPr>
@@ -3424,6 +3575,7 @@
         <w:rPr>
           <w:rFonts w:cs="Arial"/>
         </w:rPr>
+        <w:lastRenderedPageBreak/>
         <w:t>R</w:t>
       </w:r>
       <w:r>
@@ -3456,40 +3608,189 @@
         <w:pStyle w:val="Retraitnormal1"/>
         <w:numPr>
           <w:ilvl w:val="0"/>
-          <w:numId w:val="5"/>
+          <w:numId w:val="0"/>
         </w:numPr>
+        <w:ind w:left="360"/>
         <w:rPr>
           <w:rFonts w:ascii="Arial" w:hAnsi="Arial" w:cs="Arial"/>
-          <w:i/>
+          <w:iCs/>
           <w:sz w:val="24"/>
         </w:rPr>
       </w:pPr>
+      <w:r>
+        <w:rPr>
+          <w:rFonts w:ascii="Arial" w:hAnsi="Arial" w:cs="Arial"/>
+          <w:iCs/>
+          <w:sz w:val="24"/>
+        </w:rPr>
+        <w:t>Aucun risque technique ne devrait être rencontré. A priori, toutes les connaissances, nécessaires au bon déroulement de ce projet, ont déjà été travaillée en classe.</w:t>
+      </w:r>
+    </w:p>
+    <w:p>
+      <w:pPr>
+        <w:pStyle w:val="Titre2"/>
+        <w:rPr>
+          <w:i w:val="0"/>
+          <w:iCs/>
+        </w:rPr>
+      </w:pPr>
+      <w:bookmarkStart w:id="12" w:name="_Toc499021840"/>
+      <w:r>
+        <w:rPr>
+          <w:i w:val="0"/>
+          <w:iCs/>
+        </w:rPr>
+        <w:t>Planification</w:t>
+      </w:r>
+      <w:bookmarkEnd w:id="12"/>
+    </w:p>
+    <w:p/>
+    <w:p>
+      <w:pPr>
+        <w:pStyle w:val="Retraitnormal1"/>
+        <w:numPr>
+          <w:ilvl w:val="0"/>
+          <w:numId w:val="0"/>
+        </w:numPr>
+        <w:ind w:left="349"/>
+        <w:rPr>
+          <w:rFonts w:ascii="Arial" w:hAnsi="Arial"/>
+          <w:i/>
+          <w:iCs/>
+          <w:sz w:val="24"/>
+          <w:szCs w:val="14"/>
+          <w:lang w:eastAsia="fr-FR"/>
+        </w:rPr>
+      </w:pPr>
+      <w:r>
+        <w:rPr>
+          <w:rFonts w:ascii="Arial" w:hAnsi="Arial"/>
+          <w:i/>
+          <w:iCs/>
+          <w:sz w:val="24"/>
+          <w:szCs w:val="14"/>
+          <w:lang w:eastAsia="fr-FR"/>
+        </w:rPr>
+        <w:t>Révision de la planification initiale du projet :</w:t>
+      </w:r>
+    </w:p>
+    <w:p>
+      <w:pPr>
+        <w:pStyle w:val="Retraitnormal1"/>
+        <w:numPr>
+          <w:ilvl w:val="0"/>
+          <w:numId w:val="0"/>
+        </w:numPr>
+        <w:ind w:left="349"/>
+        <w:rPr>
+          <w:rFonts w:ascii="Arial" w:hAnsi="Arial"/>
+          <w:i/>
+          <w:iCs/>
+          <w:sz w:val="24"/>
+          <w:szCs w:val="14"/>
+          <w:lang w:eastAsia="fr-FR"/>
+        </w:rPr>
+      </w:pPr>
+    </w:p>
+    <w:p>
+      <w:pPr>
+        <w:pStyle w:val="Retraitnormal1"/>
+        <w:numPr>
+          <w:ilvl w:val="0"/>
+          <w:numId w:val="7"/>
+        </w:numPr>
+        <w:rPr>
+          <w:rFonts w:ascii="Arial" w:hAnsi="Arial"/>
+          <w:i/>
+          <w:iCs/>
+          <w:sz w:val="24"/>
+          <w:szCs w:val="14"/>
+          <w:lang w:eastAsia="fr-FR"/>
+        </w:rPr>
+      </w:pPr>
       <w:proofErr w:type="gramStart"/>
       <w:r>
         <w:rPr>
-          <w:rFonts w:ascii="Arial" w:hAnsi="Arial" w:cs="Arial"/>
-          <w:i/>
+          <w:rFonts w:ascii="Arial" w:hAnsi="Arial"/>
+          <w:i/>
+          <w:iCs/>
           <w:sz w:val="24"/>
-        </w:rPr>
-        <w:t>risques</w:t>
+          <w:szCs w:val="14"/>
+          <w:lang w:eastAsia="fr-FR"/>
+        </w:rPr>
+        <w:t>planning</w:t>
       </w:r>
       <w:proofErr w:type="gramEnd"/>
       <w:r>
         <w:rPr>
-          <w:rFonts w:ascii="Arial" w:hAnsi="Arial" w:cs="Arial"/>
-          <w:i/>
+          <w:rFonts w:ascii="Arial" w:hAnsi="Arial"/>
+          <w:i/>
+          <w:iCs/>
           <w:sz w:val="24"/>
-        </w:rPr>
-        <w:t xml:space="preserve"> techniques (complexité, manque de compétences, …)</w:t>
-      </w:r>
-      <w:r>
-        <w:rPr>
-          <w:rFonts w:ascii="Arial" w:hAnsi="Arial" w:cs="Arial"/>
-          <w:i/>
+          <w:szCs w:val="14"/>
+          <w:lang w:eastAsia="fr-FR"/>
+        </w:rPr>
+        <w:t xml:space="preserve"> indiquant les dates de début et de fin du projet ainsi que le découpage connu des diverses phases. </w:t>
+      </w:r>
+    </w:p>
+    <w:p>
+      <w:pPr>
+        <w:pStyle w:val="Retraitnormal1"/>
+        <w:numPr>
+          <w:ilvl w:val="0"/>
+          <w:numId w:val="7"/>
+        </w:numPr>
+        <w:rPr>
+          <w:rFonts w:ascii="Arial" w:hAnsi="Arial"/>
+          <w:i/>
+          <w:iCs/>
           <w:sz w:val="24"/>
-        </w:rPr>
-        <w:t>.</w:t>
-      </w:r>
+          <w:szCs w:val="14"/>
+          <w:lang w:eastAsia="fr-FR"/>
+        </w:rPr>
+      </w:pPr>
+      <w:proofErr w:type="gramStart"/>
+      <w:r>
+        <w:rPr>
+          <w:rFonts w:ascii="Arial" w:hAnsi="Arial"/>
+          <w:i/>
+          <w:iCs/>
+          <w:sz w:val="24"/>
+          <w:szCs w:val="14"/>
+          <w:lang w:eastAsia="fr-FR"/>
+        </w:rPr>
+        <w:t>partage</w:t>
+      </w:r>
+      <w:proofErr w:type="gramEnd"/>
+      <w:r>
+        <w:rPr>
+          <w:rFonts w:ascii="Arial" w:hAnsi="Arial"/>
+          <w:i/>
+          <w:iCs/>
+          <w:sz w:val="24"/>
+          <w:szCs w:val="14"/>
+          <w:lang w:eastAsia="fr-FR"/>
+        </w:rPr>
+        <w:t xml:space="preserve"> des tâches en cas de travail à plusieurs.</w:t>
+      </w:r>
+    </w:p>
+    <w:p>
+      <w:pPr>
+        <w:pStyle w:val="Retraitnormal1"/>
+        <w:numPr>
+          <w:ilvl w:val="0"/>
+          <w:numId w:val="0"/>
+        </w:numPr>
+        <w:ind w:left="720"/>
+        <w:rPr>
+          <w:rFonts w:ascii="Arial" w:hAnsi="Arial"/>
+          <w:i/>
+          <w:iCs/>
+          <w:sz w:val="24"/>
+          <w:szCs w:val="14"/>
+          <w:lang w:eastAsia="fr-FR"/>
+        </w:rPr>
+      </w:pPr>
     </w:p>
     <w:p>
       <w:pPr>
@@ -3500,11 +3801,49 @@
         </w:numPr>
         <w:ind w:left="360"/>
         <w:rPr>
-          <w:rFonts w:ascii="Arial" w:hAnsi="Arial" w:cs="Arial"/>
-          <w:i/>
+          <w:rFonts w:ascii="Arial" w:hAnsi="Arial"/>
+          <w:i/>
+          <w:iCs/>
           <w:sz w:val="24"/>
-        </w:rPr>
-      </w:pPr>
+          <w:szCs w:val="14"/>
+          <w:lang w:eastAsia="fr-FR"/>
+        </w:rPr>
+      </w:pPr>
+      <w:r>
+        <w:rPr>
+          <w:rFonts w:ascii="Arial" w:hAnsi="Arial"/>
+          <w:i/>
+          <w:iCs/>
+          <w:sz w:val="24"/>
+          <w:szCs w:val="14"/>
+          <w:lang w:eastAsia="fr-FR"/>
+        </w:rPr>
+        <w:t xml:space="preserve">Il s’agit en principe de la planification </w:t>
+      </w:r>
+      <w:r>
+        <w:rPr>
+          <w:rFonts w:ascii="Arial" w:hAnsi="Arial"/>
+          <w:b/>
+          <w:bCs/>
+          <w:i/>
+          <w:iCs/>
+          <w:sz w:val="24"/>
+          <w:szCs w:val="14"/>
+          <w:lang w:eastAsia="fr-FR"/>
+        </w:rPr>
+        <w:t>définitive du projet</w:t>
+      </w:r>
+      <w:r>
+        <w:rPr>
+          <w:rFonts w:ascii="Arial" w:hAnsi="Arial"/>
+          <w:i/>
+          <w:iCs/>
+          <w:sz w:val="24"/>
+          <w:szCs w:val="14"/>
+          <w:lang w:eastAsia="fr-FR"/>
+        </w:rPr>
+        <w:t>. Elle peut être ensuite affinée (découpage des tâches). Si les délais doivent être ensuite modifiés, le responsable de projet doit être avisé, et les raisons doivent être expliquées dans l’historique.</w:t>
+      </w:r>
     </w:p>
     <w:p>
       <w:pPr>
@@ -3515,27 +3854,36 @@
         </w:numPr>
         <w:ind w:left="360"/>
         <w:rPr>
-          <w:rFonts w:ascii="Arial" w:hAnsi="Arial" w:cs="Arial"/>
-          <w:i/>
+          <w:rFonts w:ascii="Arial" w:hAnsi="Arial"/>
+          <w:i/>
+          <w:iCs/>
           <w:sz w:val="24"/>
-        </w:rPr>
-      </w:pPr>
-      <w:r>
-        <w:rPr>
-          <w:rFonts w:ascii="Arial" w:hAnsi="Arial" w:cs="Arial"/>
-          <w:i/>
-          <w:sz w:val="24"/>
-        </w:rPr>
-        <w:t>Décrire aussi quelles solutions ont été appliquées pour réduire les risques (priorités, formation, actions, …)</w:t>
-      </w:r>
-      <w:r>
-        <w:rPr>
-          <w:rFonts w:ascii="Arial" w:hAnsi="Arial" w:cs="Arial"/>
-          <w:i/>
-          <w:sz w:val="24"/>
-        </w:rPr>
-        <w:t>.</w:t>
-      </w:r>
+          <w:szCs w:val="14"/>
+          <w:lang w:eastAsia="fr-FR"/>
+        </w:rPr>
+      </w:pPr>
+    </w:p>
+    <w:p>
+      <w:pPr>
+        <w:pStyle w:val="Titre2"/>
+        <w:rPr>
+          <w:i w:val="0"/>
+          <w:iCs/>
+        </w:rPr>
+      </w:pPr>
+      <w:bookmarkStart w:id="13" w:name="_Toc25553314"/>
+      <w:bookmarkStart w:id="14" w:name="_Toc71691019"/>
+      <w:bookmarkStart w:id="15" w:name="_Toc499021841"/>
+      <w:r>
+        <w:rPr>
+          <w:i w:val="0"/>
+          <w:iCs/>
+        </w:rPr>
+        <w:t>Dossier de conception</w:t>
+      </w:r>
+      <w:bookmarkEnd w:id="13"/>
+      <w:bookmarkEnd w:id="14"/>
+      <w:bookmarkEnd w:id="15"/>
     </w:p>
     <w:p>
       <w:pPr>
@@ -3546,31 +3894,11 @@
         </w:numPr>
         <w:ind w:left="360"/>
         <w:rPr>
-          <w:rFonts w:ascii="Arial" w:hAnsi="Arial" w:cs="Arial"/>
-          <w:iCs/>
+          <w:i/>
           <w:sz w:val="24"/>
         </w:rPr>
       </w:pPr>
     </w:p>
-    <w:p>
-      <w:pPr>
-        <w:pStyle w:val="Titre2"/>
-        <w:rPr>
-          <w:i w:val="0"/>
-          <w:iCs/>
-        </w:rPr>
-      </w:pPr>
-      <w:bookmarkStart w:id="12" w:name="_Toc499021840"/>
-      <w:r>
-        <w:rPr>
-          <w:i w:val="0"/>
-          <w:iCs/>
-        </w:rPr>
-        <w:t>Planification</w:t>
-      </w:r>
-      <w:bookmarkEnd w:id="12"/>
-    </w:p>
-    <w:p/>
     <w:p>
       <w:pPr>
         <w:pStyle w:val="Retraitnormal1"/>
@@ -3578,27 +3906,31 @@
           <w:ilvl w:val="0"/>
           <w:numId w:val="0"/>
         </w:numPr>
-        <w:ind w:left="349"/>
-        <w:rPr>
-          <w:rFonts w:ascii="Arial" w:hAnsi="Arial"/>
-          <w:i/>
-          <w:iCs/>
+        <w:ind w:left="360"/>
+        <w:rPr>
+          <w:rFonts w:ascii="Arial" w:hAnsi="Arial" w:cs="Arial"/>
+          <w:i/>
           <w:sz w:val="24"/>
-          <w:szCs w:val="14"/>
-          <w:lang w:eastAsia="fr-FR"/>
-        </w:rPr>
-      </w:pPr>
-      <w:r>
-        <w:rPr>
-          <w:rFonts w:ascii="Arial" w:hAnsi="Arial"/>
-          <w:i/>
-          <w:iCs/>
+        </w:rPr>
+      </w:pPr>
+      <w:r>
+        <w:rPr>
+          <w:rFonts w:ascii="Arial" w:hAnsi="Arial" w:cs="Arial"/>
+          <w:i/>
           <w:sz w:val="24"/>
-          <w:szCs w:val="14"/>
-          <w:lang w:eastAsia="fr-FR"/>
-        </w:rPr>
-        <w:t>Révision de la planification initiale du projet :</w:t>
-      </w:r>
+        </w:rPr>
+        <w:t xml:space="preserve">Fournir tous les document de </w:t>
+      </w:r>
+      <w:proofErr w:type="gramStart"/>
+      <w:r>
+        <w:rPr>
+          <w:rFonts w:ascii="Arial" w:hAnsi="Arial" w:cs="Arial"/>
+          <w:i/>
+          <w:sz w:val="24"/>
+        </w:rPr>
+        <w:t>conception:</w:t>
+      </w:r>
+      <w:proofErr w:type="gramEnd"/>
     </w:p>
     <w:p>
       <w:pPr>
@@ -3607,14 +3939,11 @@
           <w:ilvl w:val="0"/>
           <w:numId w:val="0"/>
         </w:numPr>
-        <w:ind w:left="349"/>
-        <w:rPr>
-          <w:rFonts w:ascii="Arial" w:hAnsi="Arial"/>
-          <w:i/>
-          <w:iCs/>
+        <w:ind w:left="360"/>
+        <w:rPr>
+          <w:rFonts w:ascii="Arial" w:hAnsi="Arial" w:cs="Arial"/>
+          <w:i/>
           <w:sz w:val="24"/>
-          <w:szCs w:val="14"/>
-          <w:lang w:eastAsia="fr-FR"/>
         </w:rPr>
       </w:pPr>
     </w:p>
@@ -3623,40 +3952,31 @@
         <w:pStyle w:val="Retraitnormal1"/>
         <w:numPr>
           <w:ilvl w:val="0"/>
-          <w:numId w:val="7"/>
+          <w:numId w:val="9"/>
         </w:numPr>
         <w:rPr>
-          <w:rFonts w:ascii="Arial" w:hAnsi="Arial"/>
-          <w:i/>
-          <w:iCs/>
+          <w:rFonts w:ascii="Arial" w:hAnsi="Arial" w:cs="Arial"/>
+          <w:i/>
           <w:sz w:val="24"/>
-          <w:szCs w:val="14"/>
-          <w:lang w:eastAsia="fr-FR"/>
         </w:rPr>
       </w:pPr>
       <w:proofErr w:type="gramStart"/>
       <w:r>
         <w:rPr>
-          <w:rFonts w:ascii="Arial" w:hAnsi="Arial"/>
-          <w:i/>
-          <w:iCs/>
+          <w:rFonts w:ascii="Arial" w:hAnsi="Arial" w:cs="Arial"/>
+          <w:i/>
           <w:sz w:val="24"/>
-          <w:szCs w:val="14"/>
-          <w:lang w:eastAsia="fr-FR"/>
-        </w:rPr>
-        <w:t>planning</w:t>
+        </w:rPr>
+        <w:t>le</w:t>
       </w:r>
       <w:proofErr w:type="gramEnd"/>
       <w:r>
         <w:rPr>
-          <w:rFonts w:ascii="Arial" w:hAnsi="Arial"/>
-          <w:i/>
-          <w:iCs/>
+          <w:rFonts w:ascii="Arial" w:hAnsi="Arial" w:cs="Arial"/>
+          <w:i/>
           <w:sz w:val="24"/>
-          <w:szCs w:val="14"/>
-          <w:lang w:eastAsia="fr-FR"/>
-        </w:rPr>
-        <w:t xml:space="preserve"> indiquant les dates de début et de fin du projet ainsi que le découpage connu des diverses phases. </w:t>
+        </w:rPr>
+        <w:t xml:space="preserve"> choix du matériel HW</w:t>
       </w:r>
     </w:p>
     <w:p>
@@ -3664,40 +3984,253 @@
         <w:pStyle w:val="Retraitnormal1"/>
         <w:numPr>
           <w:ilvl w:val="0"/>
-          <w:numId w:val="7"/>
+          <w:numId w:val="9"/>
         </w:numPr>
         <w:rPr>
-          <w:rFonts w:ascii="Arial" w:hAnsi="Arial"/>
-          <w:i/>
-          <w:iCs/>
+          <w:rFonts w:ascii="Arial" w:hAnsi="Arial" w:cs="Arial"/>
+          <w:i/>
           <w:sz w:val="24"/>
-          <w:szCs w:val="14"/>
-          <w:lang w:eastAsia="fr-FR"/>
         </w:rPr>
       </w:pPr>
       <w:proofErr w:type="gramStart"/>
       <w:r>
         <w:rPr>
-          <w:rFonts w:ascii="Arial" w:hAnsi="Arial"/>
-          <w:i/>
-          <w:iCs/>
+          <w:rFonts w:ascii="Arial" w:hAnsi="Arial" w:cs="Arial"/>
+          <w:i/>
           <w:sz w:val="24"/>
-          <w:szCs w:val="14"/>
-          <w:lang w:eastAsia="fr-FR"/>
-        </w:rPr>
-        <w:t>partage</w:t>
+        </w:rPr>
+        <w:t>le</w:t>
       </w:r>
       <w:proofErr w:type="gramEnd"/>
       <w:r>
         <w:rPr>
-          <w:rFonts w:ascii="Arial" w:hAnsi="Arial"/>
-          <w:i/>
-          <w:iCs/>
+          <w:rFonts w:ascii="Arial" w:hAnsi="Arial" w:cs="Arial"/>
+          <w:i/>
           <w:sz w:val="24"/>
-          <w:szCs w:val="14"/>
-          <w:lang w:eastAsia="fr-FR"/>
-        </w:rPr>
-        <w:t xml:space="preserve"> des tâches en cas de travail à plusieurs.</w:t>
+        </w:rPr>
+        <w:t xml:space="preserve"> choix des systèmes d'exploitation pour la réalisation </w:t>
+      </w:r>
+      <w:r>
+        <w:rPr>
+          <w:rFonts w:ascii="Arial" w:hAnsi="Arial" w:cs="Arial"/>
+          <w:i/>
+          <w:sz w:val="24"/>
+          <w:u w:val="single"/>
+        </w:rPr>
+        <w:t>et</w:t>
+      </w:r>
+      <w:r>
+        <w:rPr>
+          <w:rFonts w:ascii="Arial" w:hAnsi="Arial" w:cs="Arial"/>
+          <w:i/>
+          <w:sz w:val="24"/>
+        </w:rPr>
+        <w:t xml:space="preserve"> l'utilisation</w:t>
+      </w:r>
+    </w:p>
+    <w:p>
+      <w:pPr>
+        <w:pStyle w:val="Retraitnormal1"/>
+        <w:numPr>
+          <w:ilvl w:val="0"/>
+          <w:numId w:val="9"/>
+        </w:numPr>
+        <w:rPr>
+          <w:rFonts w:ascii="Arial" w:hAnsi="Arial" w:cs="Arial"/>
+          <w:i/>
+          <w:sz w:val="24"/>
+        </w:rPr>
+      </w:pPr>
+      <w:proofErr w:type="gramStart"/>
+      <w:r>
+        <w:rPr>
+          <w:rFonts w:ascii="Arial" w:hAnsi="Arial" w:cs="Arial"/>
+          <w:i/>
+          <w:sz w:val="24"/>
+        </w:rPr>
+        <w:t>le</w:t>
+      </w:r>
+      <w:proofErr w:type="gramEnd"/>
+      <w:r>
+        <w:rPr>
+          <w:rFonts w:ascii="Arial" w:hAnsi="Arial" w:cs="Arial"/>
+          <w:i/>
+          <w:sz w:val="24"/>
+        </w:rPr>
+        <w:t xml:space="preserve"> choix des outils logiciels pour la réalisation </w:t>
+      </w:r>
+      <w:r>
+        <w:rPr>
+          <w:rFonts w:ascii="Arial" w:hAnsi="Arial" w:cs="Arial"/>
+          <w:i/>
+          <w:sz w:val="24"/>
+          <w:u w:val="single"/>
+        </w:rPr>
+        <w:t>et</w:t>
+      </w:r>
+      <w:r>
+        <w:rPr>
+          <w:rFonts w:ascii="Arial" w:hAnsi="Arial" w:cs="Arial"/>
+          <w:i/>
+          <w:sz w:val="24"/>
+        </w:rPr>
+        <w:t xml:space="preserve"> l'utilisation</w:t>
+      </w:r>
+    </w:p>
+    <w:p>
+      <w:pPr>
+        <w:pStyle w:val="Retraitnormal1"/>
+        <w:numPr>
+          <w:ilvl w:val="0"/>
+          <w:numId w:val="9"/>
+        </w:numPr>
+        <w:rPr>
+          <w:rFonts w:ascii="Arial" w:hAnsi="Arial" w:cs="Arial"/>
+          <w:i/>
+          <w:sz w:val="24"/>
+        </w:rPr>
+      </w:pPr>
+      <w:proofErr w:type="gramStart"/>
+      <w:r>
+        <w:rPr>
+          <w:rFonts w:ascii="Arial" w:hAnsi="Arial" w:cs="Arial"/>
+          <w:i/>
+          <w:sz w:val="24"/>
+        </w:rPr>
+        <w:t>site</w:t>
+      </w:r>
+      <w:proofErr w:type="gramEnd"/>
+      <w:r>
+        <w:rPr>
+          <w:rFonts w:ascii="Arial" w:hAnsi="Arial" w:cs="Arial"/>
+          <w:i/>
+          <w:sz w:val="24"/>
+        </w:rPr>
+        <w:t xml:space="preserve"> web: </w:t>
+      </w:r>
+      <w:r>
+        <w:rPr>
+          <w:rFonts w:ascii="Arial" w:hAnsi="Arial" w:cs="Arial"/>
+          <w:i/>
+          <w:sz w:val="24"/>
+        </w:rPr>
+        <w:t>réaliser les maquettes avec un logiciel, décrire toutes les animations sur papier, définir les mots-clés, choisir une formule d'hébergement, définir la méthode de mise à jour, …</w:t>
+      </w:r>
+    </w:p>
+    <w:p>
+      <w:pPr>
+        <w:pStyle w:val="Retraitnormal1"/>
+        <w:numPr>
+          <w:ilvl w:val="0"/>
+          <w:numId w:val="4"/>
+        </w:numPr>
+        <w:rPr>
+          <w:rFonts w:ascii="Arial" w:hAnsi="Arial" w:cs="Arial"/>
+          <w:i/>
+          <w:sz w:val="24"/>
+        </w:rPr>
+      </w:pPr>
+      <w:proofErr w:type="gramStart"/>
+      <w:r>
+        <w:rPr>
+          <w:rFonts w:ascii="Arial" w:hAnsi="Arial" w:cs="Arial"/>
+          <w:i/>
+          <w:sz w:val="24"/>
+        </w:rPr>
+        <w:t>bases</w:t>
+      </w:r>
+      <w:proofErr w:type="gramEnd"/>
+      <w:r>
+        <w:rPr>
+          <w:rFonts w:ascii="Arial" w:hAnsi="Arial" w:cs="Arial"/>
+          <w:i/>
+          <w:sz w:val="24"/>
+        </w:rPr>
+        <w:t xml:space="preserve"> de données: décrire le modèle relationnel, le contenu détaillé des tables (caractéristiques de chaque champs) et les requêtes.</w:t>
+      </w:r>
+    </w:p>
+    <w:p>
+      <w:pPr>
+        <w:pStyle w:val="Retraitnormal1"/>
+        <w:numPr>
+          <w:ilvl w:val="0"/>
+          <w:numId w:val="4"/>
+        </w:numPr>
+        <w:rPr>
+          <w:rFonts w:ascii="Arial" w:hAnsi="Arial" w:cs="Arial"/>
+          <w:i/>
+          <w:sz w:val="24"/>
+        </w:rPr>
+      </w:pPr>
+      <w:proofErr w:type="gramStart"/>
+      <w:r>
+        <w:rPr>
+          <w:rFonts w:ascii="Arial" w:hAnsi="Arial" w:cs="Arial"/>
+          <w:i/>
+          <w:sz w:val="24"/>
+        </w:rPr>
+        <w:t>programmation</w:t>
+      </w:r>
+      <w:proofErr w:type="gramEnd"/>
+      <w:r>
+        <w:rPr>
+          <w:rFonts w:ascii="Arial" w:hAnsi="Arial" w:cs="Arial"/>
+          <w:i/>
+          <w:sz w:val="24"/>
+        </w:rPr>
+        <w:t xml:space="preserve"> et scripts: organigramme, architecture du programme, découpage modulaire, entrées-sorties des modules, </w:t>
+      </w:r>
+      <w:proofErr w:type="spellStart"/>
+      <w:r>
+        <w:rPr>
+          <w:rFonts w:ascii="Arial" w:hAnsi="Arial" w:cs="Arial"/>
+          <w:i/>
+          <w:sz w:val="24"/>
+        </w:rPr>
+        <w:t>pseudo-code</w:t>
+      </w:r>
+      <w:proofErr w:type="spellEnd"/>
+      <w:r>
+        <w:rPr>
+          <w:rFonts w:ascii="Arial" w:hAnsi="Arial" w:cs="Arial"/>
+          <w:i/>
+          <w:sz w:val="24"/>
+        </w:rPr>
+        <w:t xml:space="preserve"> </w:t>
+      </w:r>
+      <w:r>
+        <w:rPr>
+          <w:rFonts w:ascii="Arial" w:hAnsi="Arial" w:cs="Arial"/>
+          <w:i/>
+          <w:sz w:val="24"/>
+        </w:rPr>
+        <w:t>/</w:t>
+      </w:r>
+      <w:r>
+        <w:rPr>
+          <w:rFonts w:ascii="Arial" w:hAnsi="Arial" w:cs="Arial"/>
+          <w:i/>
+          <w:sz w:val="24"/>
+        </w:rPr>
+        <w:t xml:space="preserve"> </w:t>
+      </w:r>
+      <w:proofErr w:type="spellStart"/>
+      <w:r>
+        <w:rPr>
+          <w:rFonts w:ascii="Arial" w:hAnsi="Arial" w:cs="Arial"/>
+          <w:i/>
+          <w:sz w:val="24"/>
+        </w:rPr>
+        <w:t>structogramme</w:t>
+      </w:r>
+      <w:proofErr w:type="spellEnd"/>
+      <w:r>
+        <w:rPr>
+          <w:rFonts w:ascii="Arial" w:hAnsi="Arial" w:cs="Arial"/>
+          <w:i/>
+          <w:sz w:val="24"/>
+        </w:rPr>
+        <w:t>…</w:t>
       </w:r>
     </w:p>
     <w:p>
@@ -3709,12 +4242,9 @@
         </w:numPr>
         <w:ind w:left="720"/>
         <w:rPr>
-          <w:rFonts w:ascii="Arial" w:hAnsi="Arial"/>
-          <w:i/>
-          <w:iCs/>
+          <w:rFonts w:ascii="Arial" w:hAnsi="Arial" w:cs="Arial"/>
+          <w:i/>
           <w:sz w:val="24"/>
-          <w:szCs w:val="14"/>
-          <w:lang w:eastAsia="fr-FR"/>
         </w:rPr>
       </w:pPr>
     </w:p>
@@ -3727,442 +4257,6 @@
         </w:numPr>
         <w:ind w:left="360"/>
         <w:rPr>
-          <w:rFonts w:ascii="Arial" w:hAnsi="Arial"/>
-          <w:i/>
-          <w:iCs/>
-          <w:sz w:val="24"/>
-          <w:szCs w:val="14"/>
-          <w:lang w:eastAsia="fr-FR"/>
-        </w:rPr>
-      </w:pPr>
-      <w:r>
-        <w:rPr>
-          <w:rFonts w:ascii="Arial" w:hAnsi="Arial"/>
-          <w:i/>
-          <w:iCs/>
-          <w:sz w:val="24"/>
-          <w:szCs w:val="14"/>
-          <w:lang w:eastAsia="fr-FR"/>
-        </w:rPr>
-        <w:t xml:space="preserve">Il s’agit en principe de la planification </w:t>
-      </w:r>
-      <w:r>
-        <w:rPr>
-          <w:rFonts w:ascii="Arial" w:hAnsi="Arial"/>
-          <w:b/>
-          <w:bCs/>
-          <w:i/>
-          <w:iCs/>
-          <w:sz w:val="24"/>
-          <w:szCs w:val="14"/>
-          <w:lang w:eastAsia="fr-FR"/>
-        </w:rPr>
-        <w:t>définitive du projet</w:t>
-      </w:r>
-      <w:r>
-        <w:rPr>
-          <w:rFonts w:ascii="Arial" w:hAnsi="Arial"/>
-          <w:i/>
-          <w:iCs/>
-          <w:sz w:val="24"/>
-          <w:szCs w:val="14"/>
-          <w:lang w:eastAsia="fr-FR"/>
-        </w:rPr>
-        <w:t>. Elle peut être ensuite affinée (découpage des tâches). Si les délais doivent être ensuite modifiés, le responsable de projet doit être avisé, et les raisons doivent être expliquées dans l’historique.</w:t>
-      </w:r>
-    </w:p>
-    <w:p>
-      <w:pPr>
-        <w:pStyle w:val="Retraitnormal1"/>
-        <w:numPr>
-          <w:ilvl w:val="0"/>
-          <w:numId w:val="0"/>
-        </w:numPr>
-        <w:ind w:left="360"/>
-        <w:rPr>
-          <w:rFonts w:ascii="Arial" w:hAnsi="Arial"/>
-          <w:i/>
-          <w:iCs/>
-          <w:sz w:val="24"/>
-          <w:szCs w:val="14"/>
-          <w:lang w:eastAsia="fr-FR"/>
-        </w:rPr>
-      </w:pPr>
-    </w:p>
-    <w:p>
-      <w:pPr>
-        <w:pStyle w:val="Titre2"/>
-        <w:rPr>
-          <w:i w:val="0"/>
-          <w:iCs/>
-        </w:rPr>
-      </w:pPr>
-      <w:bookmarkStart w:id="13" w:name="_Toc25553314"/>
-      <w:bookmarkStart w:id="14" w:name="_Toc71691019"/>
-      <w:bookmarkStart w:id="15" w:name="_Toc499021841"/>
-      <w:r>
-        <w:rPr>
-          <w:i w:val="0"/>
-          <w:iCs/>
-        </w:rPr>
-        <w:t>Dossier de conception</w:t>
-      </w:r>
-      <w:bookmarkEnd w:id="13"/>
-      <w:bookmarkEnd w:id="14"/>
-      <w:bookmarkEnd w:id="15"/>
-    </w:p>
-    <w:p>
-      <w:pPr>
-        <w:pStyle w:val="Retraitnormal1"/>
-        <w:numPr>
-          <w:ilvl w:val="0"/>
-          <w:numId w:val="0"/>
-        </w:numPr>
-        <w:ind w:left="360"/>
-        <w:rPr>
-          <w:i/>
-          <w:sz w:val="24"/>
-        </w:rPr>
-      </w:pPr>
-    </w:p>
-    <w:p>
-      <w:pPr>
-        <w:pStyle w:val="Retraitnormal1"/>
-        <w:numPr>
-          <w:ilvl w:val="0"/>
-          <w:numId w:val="0"/>
-        </w:numPr>
-        <w:ind w:left="360"/>
-        <w:rPr>
-          <w:rFonts w:ascii="Arial" w:hAnsi="Arial" w:cs="Arial"/>
-          <w:i/>
-          <w:sz w:val="24"/>
-        </w:rPr>
-      </w:pPr>
-      <w:r>
-        <w:rPr>
-          <w:rFonts w:ascii="Arial" w:hAnsi="Arial" w:cs="Arial"/>
-          <w:i/>
-          <w:sz w:val="24"/>
-        </w:rPr>
-        <w:t xml:space="preserve">Fournir tous les document de </w:t>
-      </w:r>
-      <w:proofErr w:type="gramStart"/>
-      <w:r>
-        <w:rPr>
-          <w:rFonts w:ascii="Arial" w:hAnsi="Arial" w:cs="Arial"/>
-          <w:i/>
-          <w:sz w:val="24"/>
-        </w:rPr>
-        <w:t>conception:</w:t>
-      </w:r>
-      <w:proofErr w:type="gramEnd"/>
-    </w:p>
-    <w:p>
-      <w:pPr>
-        <w:pStyle w:val="Retraitnormal1"/>
-        <w:numPr>
-          <w:ilvl w:val="0"/>
-          <w:numId w:val="0"/>
-        </w:numPr>
-        <w:ind w:left="360"/>
-        <w:rPr>
-          <w:rFonts w:ascii="Arial" w:hAnsi="Arial" w:cs="Arial"/>
-          <w:i/>
-          <w:sz w:val="24"/>
-        </w:rPr>
-      </w:pPr>
-    </w:p>
-    <w:p>
-      <w:pPr>
-        <w:pStyle w:val="Retraitnormal1"/>
-        <w:numPr>
-          <w:ilvl w:val="0"/>
-          <w:numId w:val="9"/>
-        </w:numPr>
-        <w:rPr>
-          <w:rFonts w:ascii="Arial" w:hAnsi="Arial" w:cs="Arial"/>
-          <w:i/>
-          <w:sz w:val="24"/>
-        </w:rPr>
-      </w:pPr>
-      <w:proofErr w:type="gramStart"/>
-      <w:r>
-        <w:rPr>
-          <w:rFonts w:ascii="Arial" w:hAnsi="Arial" w:cs="Arial"/>
-          <w:i/>
-          <w:sz w:val="24"/>
-        </w:rPr>
-        <w:t>le</w:t>
-      </w:r>
-      <w:proofErr w:type="gramEnd"/>
-      <w:r>
-        <w:rPr>
-          <w:rFonts w:ascii="Arial" w:hAnsi="Arial" w:cs="Arial"/>
-          <w:i/>
-          <w:sz w:val="24"/>
-        </w:rPr>
-        <w:t xml:space="preserve"> choix du matériel HW</w:t>
-      </w:r>
-    </w:p>
-    <w:p>
-      <w:pPr>
-        <w:pStyle w:val="Retraitnormal1"/>
-        <w:numPr>
-          <w:ilvl w:val="0"/>
-          <w:numId w:val="9"/>
-        </w:numPr>
-        <w:rPr>
-          <w:rFonts w:ascii="Arial" w:hAnsi="Arial" w:cs="Arial"/>
-          <w:i/>
-          <w:sz w:val="24"/>
-        </w:rPr>
-      </w:pPr>
-      <w:proofErr w:type="gramStart"/>
-      <w:r>
-        <w:rPr>
-          <w:rFonts w:ascii="Arial" w:hAnsi="Arial" w:cs="Arial"/>
-          <w:i/>
-          <w:sz w:val="24"/>
-        </w:rPr>
-        <w:t>le</w:t>
-      </w:r>
-      <w:proofErr w:type="gramEnd"/>
-      <w:r>
-        <w:rPr>
-          <w:rFonts w:ascii="Arial" w:hAnsi="Arial" w:cs="Arial"/>
-          <w:i/>
-          <w:sz w:val="24"/>
-        </w:rPr>
-        <w:t xml:space="preserve"> choix des systèmes d'exploitation pour la réalisation </w:t>
-      </w:r>
-      <w:r>
-        <w:rPr>
-          <w:rFonts w:ascii="Arial" w:hAnsi="Arial" w:cs="Arial"/>
-          <w:i/>
-          <w:sz w:val="24"/>
-          <w:u w:val="single"/>
-        </w:rPr>
-        <w:t>et</w:t>
-      </w:r>
-      <w:r>
-        <w:rPr>
-          <w:rFonts w:ascii="Arial" w:hAnsi="Arial" w:cs="Arial"/>
-          <w:i/>
-          <w:sz w:val="24"/>
-        </w:rPr>
-        <w:t xml:space="preserve"> l'utilisation</w:t>
-      </w:r>
-    </w:p>
-    <w:p>
-      <w:pPr>
-        <w:pStyle w:val="Retraitnormal1"/>
-        <w:numPr>
-          <w:ilvl w:val="0"/>
-          <w:numId w:val="9"/>
-        </w:numPr>
-        <w:rPr>
-          <w:rFonts w:ascii="Arial" w:hAnsi="Arial" w:cs="Arial"/>
-          <w:i/>
-          <w:sz w:val="24"/>
-        </w:rPr>
-      </w:pPr>
-      <w:proofErr w:type="gramStart"/>
-      <w:r>
-        <w:rPr>
-          <w:rFonts w:ascii="Arial" w:hAnsi="Arial" w:cs="Arial"/>
-          <w:i/>
-          <w:sz w:val="24"/>
-        </w:rPr>
-        <w:t>le</w:t>
-      </w:r>
-      <w:proofErr w:type="gramEnd"/>
-      <w:r>
-        <w:rPr>
-          <w:rFonts w:ascii="Arial" w:hAnsi="Arial" w:cs="Arial"/>
-          <w:i/>
-          <w:sz w:val="24"/>
-        </w:rPr>
-        <w:t xml:space="preserve"> choix des outils logiciels pour la réalisation </w:t>
-      </w:r>
-      <w:r>
-        <w:rPr>
-          <w:rFonts w:ascii="Arial" w:hAnsi="Arial" w:cs="Arial"/>
-          <w:i/>
-          <w:sz w:val="24"/>
-          <w:u w:val="single"/>
-        </w:rPr>
-        <w:t>et</w:t>
-      </w:r>
-      <w:r>
-        <w:rPr>
-          <w:rFonts w:ascii="Arial" w:hAnsi="Arial" w:cs="Arial"/>
-          <w:i/>
-          <w:sz w:val="24"/>
-        </w:rPr>
-        <w:t xml:space="preserve"> l'utilisation</w:t>
-      </w:r>
-    </w:p>
-    <w:p>
-      <w:pPr>
-        <w:pStyle w:val="Retraitnormal1"/>
-        <w:numPr>
-          <w:ilvl w:val="0"/>
-          <w:numId w:val="9"/>
-        </w:numPr>
-        <w:rPr>
-          <w:rFonts w:ascii="Arial" w:hAnsi="Arial" w:cs="Arial"/>
-          <w:i/>
-          <w:sz w:val="24"/>
-        </w:rPr>
-      </w:pPr>
-      <w:proofErr w:type="gramStart"/>
-      <w:r>
-        <w:rPr>
-          <w:rFonts w:ascii="Arial" w:hAnsi="Arial" w:cs="Arial"/>
-          <w:i/>
-          <w:sz w:val="24"/>
-        </w:rPr>
-        <w:t>site</w:t>
-      </w:r>
-      <w:proofErr w:type="gramEnd"/>
-      <w:r>
-        <w:rPr>
-          <w:rFonts w:ascii="Arial" w:hAnsi="Arial" w:cs="Arial"/>
-          <w:i/>
-          <w:sz w:val="24"/>
-        </w:rPr>
-        <w:t xml:space="preserve"> web: </w:t>
-      </w:r>
-      <w:r>
-        <w:rPr>
-          <w:rFonts w:ascii="Arial" w:hAnsi="Arial" w:cs="Arial"/>
-          <w:i/>
-          <w:sz w:val="24"/>
-        </w:rPr>
-        <w:t>réaliser les maquettes avec un logiciel, décrire toutes les animations sur papier, définir les mots-clés, choisir une formule d'hébergement, définir la méthode de mise à jour, …</w:t>
-      </w:r>
-    </w:p>
-    <w:p>
-      <w:pPr>
-        <w:pStyle w:val="Retraitnormal1"/>
-        <w:numPr>
-          <w:ilvl w:val="0"/>
-          <w:numId w:val="4"/>
-        </w:numPr>
-        <w:rPr>
-          <w:rFonts w:ascii="Arial" w:hAnsi="Arial" w:cs="Arial"/>
-          <w:i/>
-          <w:sz w:val="24"/>
-        </w:rPr>
-      </w:pPr>
-      <w:proofErr w:type="gramStart"/>
-      <w:r>
-        <w:rPr>
-          <w:rFonts w:ascii="Arial" w:hAnsi="Arial" w:cs="Arial"/>
-          <w:i/>
-          <w:sz w:val="24"/>
-        </w:rPr>
-        <w:t>bases</w:t>
-      </w:r>
-      <w:proofErr w:type="gramEnd"/>
-      <w:r>
-        <w:rPr>
-          <w:rFonts w:ascii="Arial" w:hAnsi="Arial" w:cs="Arial"/>
-          <w:i/>
-          <w:sz w:val="24"/>
-        </w:rPr>
-        <w:t xml:space="preserve"> de données: décrire le modèle relationnel, le contenu détaillé des tables (caractéristiques de chaque champs) et les requêtes.</w:t>
-      </w:r>
-    </w:p>
-    <w:p>
-      <w:pPr>
-        <w:pStyle w:val="Retraitnormal1"/>
-        <w:numPr>
-          <w:ilvl w:val="0"/>
-          <w:numId w:val="4"/>
-        </w:numPr>
-        <w:rPr>
-          <w:rFonts w:ascii="Arial" w:hAnsi="Arial" w:cs="Arial"/>
-          <w:i/>
-          <w:sz w:val="24"/>
-        </w:rPr>
-      </w:pPr>
-      <w:proofErr w:type="gramStart"/>
-      <w:r>
-        <w:rPr>
-          <w:rFonts w:ascii="Arial" w:hAnsi="Arial" w:cs="Arial"/>
-          <w:i/>
-          <w:sz w:val="24"/>
-        </w:rPr>
-        <w:t>programmation</w:t>
-      </w:r>
-      <w:proofErr w:type="gramEnd"/>
-      <w:r>
-        <w:rPr>
-          <w:rFonts w:ascii="Arial" w:hAnsi="Arial" w:cs="Arial"/>
-          <w:i/>
-          <w:sz w:val="24"/>
-        </w:rPr>
-        <w:t xml:space="preserve"> et scripts: organigramme, architecture du programme, découpage modulaire, entrées-sorties des modules, pseudo-code</w:t>
-      </w:r>
-      <w:r>
-        <w:rPr>
-          <w:rFonts w:ascii="Arial" w:hAnsi="Arial" w:cs="Arial"/>
-          <w:i/>
-          <w:sz w:val="24"/>
-        </w:rPr>
-        <w:t xml:space="preserve"> </w:t>
-      </w:r>
-      <w:r>
-        <w:rPr>
-          <w:rFonts w:ascii="Arial" w:hAnsi="Arial" w:cs="Arial"/>
-          <w:i/>
-          <w:sz w:val="24"/>
-        </w:rPr>
-        <w:t>/</w:t>
-      </w:r>
-      <w:r>
-        <w:rPr>
-          <w:rFonts w:ascii="Arial" w:hAnsi="Arial" w:cs="Arial"/>
-          <w:i/>
-          <w:sz w:val="24"/>
-        </w:rPr>
-        <w:t xml:space="preserve"> </w:t>
-      </w:r>
-      <w:r>
-        <w:rPr>
-          <w:rFonts w:ascii="Arial" w:hAnsi="Arial" w:cs="Arial"/>
-          <w:i/>
-          <w:sz w:val="24"/>
-        </w:rPr>
-        <w:t>structogramme…</w:t>
-      </w:r>
-    </w:p>
-    <w:p>
-      <w:pPr>
-        <w:pStyle w:val="Retraitnormal1"/>
-        <w:numPr>
-          <w:ilvl w:val="0"/>
-          <w:numId w:val="0"/>
-        </w:numPr>
-        <w:ind w:left="720"/>
-        <w:rPr>
-          <w:rFonts w:ascii="Arial" w:hAnsi="Arial" w:cs="Arial"/>
-          <w:i/>
-          <w:sz w:val="24"/>
-        </w:rPr>
-      </w:pPr>
-    </w:p>
-    <w:p>
-      <w:pPr>
-        <w:pStyle w:val="Retraitnormal1"/>
-        <w:numPr>
-          <w:ilvl w:val="0"/>
-          <w:numId w:val="0"/>
-        </w:numPr>
-        <w:ind w:left="360"/>
-        <w:rPr>
           <w:rFonts w:ascii="Arial" w:hAnsi="Arial" w:cs="Arial"/>
           <w:b/>
           <w:bCs/>
@@ -4368,6 +4462,7 @@
           <w:i/>
           <w:iCs/>
         </w:rPr>
+        <w:lastRenderedPageBreak/>
         <w:t>les</w:t>
       </w:r>
       <w:proofErr w:type="gramEnd"/>
@@ -5233,6 +5328,7 @@
       <w:bookmarkStart w:id="35" w:name="_Toc71703264"/>
       <w:bookmarkStart w:id="36" w:name="_Toc499021848"/>
       <w:r>
+        <w:lastRenderedPageBreak/>
         <w:t>A</w:t>
       </w:r>
       <w:bookmarkEnd w:id="35"/>
@@ -5637,8 +5733,8 @@
       </w:pPr>
     </w:p>
     <w:sectPr>
-      <w:headerReference w:type="default" r:id="rId8"/>
-      <w:footerReference w:type="default" r:id="rId9"/>
+      <w:headerReference w:type="default" r:id="rId12"/>
+      <w:footerReference w:type="default" r:id="rId13"/>
       <w:pgSz w:w="11906" w:h="16838" w:code="9"/>
       <w:pgMar w:top="1418" w:right="1418" w:bottom="1418" w:left="1418" w:header="720" w:footer="720" w:gutter="0"/>
       <w:cols w:space="720"/>
@@ -5742,7 +5838,7 @@
               <w:noProof/>
               <w:sz w:val="20"/>
             </w:rPr>
-            <w:t>7</w:t>
+            <w:t>5</w:t>
           </w:r>
           <w:r>
             <w:rPr>
@@ -5779,7 +5875,7 @@
               <w:noProof/>
               <w:sz w:val="20"/>
             </w:rPr>
-            <w:t>7</w:t>
+            <w:t>8</w:t>
           </w:r>
           <w:r>
             <w:rPr>
@@ -5830,7 +5926,7 @@
               <w:noProof/>
               <w:sz w:val="20"/>
             </w:rPr>
-            <w:t>30 janvier 2018</w:t>
+            <w:t>9 février 2018</w:t>
           </w:r>
           <w:r>
             <w:rPr>
@@ -5866,6 +5962,31 @@
       </w:r>
     </w:p>
   </w:footnote>
+  <w:footnote w:id="1">
+    <w:p>
+      <w:pPr>
+        <w:pStyle w:val="Notedebasdepage"/>
+        <w:rPr>
+          <w:lang w:val="fr-CH"/>
+        </w:rPr>
+      </w:pPr>
+      <w:r>
+        <w:rPr>
+          <w:rStyle w:val="Appelnotedebasdep"/>
+        </w:rPr>
+        <w:footnoteRef/>
+      </w:r>
+      <w:r>
+        <w:t xml:space="preserve"> </w:t>
+      </w:r>
+      <w:r>
+        <w:rPr>
+          <w:lang w:val="fr-CH"/>
+        </w:rPr>
+        <w:t>Formation Professionnelle Accélérée en informatique au Centre Professionnel du Nord Vaudois.</w:t>
+      </w:r>
+    </w:p>
+  </w:footnote>
 </w:footnotes>
 </file>
 
@@ -5900,7 +6021,7 @@
           <wp:extent cx="1024255" cy="311785"/>
           <wp:effectExtent l="0" t="0" r="4445" b="0"/>
           <wp:wrapNone/>
-          <wp:docPr id="1" name="Image 1" descr="logo informatique vert 2008"/>
+          <wp:docPr id="19" name="Image 19" descr="logo informatique vert 2008"/>
           <wp:cNvGraphicFramePr>
             <a:graphicFrameLocks xmlns:a="http://schemas.openxmlformats.org/drawingml/2006/main" noChangeAspect="1"/>
           </wp:cNvGraphicFramePr>
@@ -6012,6 +6133,118 @@
 <file path=word/numbering.xml><?xml version="1.0" encoding="utf-8"?>
 <w:numbering xmlns:wpc="http://schemas.microsoft.com/office/word/2010/wordprocessingCanvas" xmlns:cx="http://schemas.microsoft.com/office/drawing/2014/chartex" xmlns:mc="http://schemas.openxmlformats.org/markup-compatibility/2006" xmlns:o="urn:schemas-microsoft-com:office:office" xmlns:r="http://schemas.openxmlformats.org/officeDocument/2006/relationships" xmlns:m="http://schemas.openxmlformats.org/officeDocument/2006/math" xmlns:v="urn:schemas-microsoft-com:vml" xmlns:wp14="http://schemas.microsoft.com/office/word/2010/wordprocessingDrawing" xmlns:wp="http://schemas.openxmlformats.org/drawingml/2006/wordprocessingDrawing" xmlns:w10="urn:schemas-microsoft-com:office:word" xmlns:w="http://schemas.openxmlformats.org/wordprocessingml/2006/main" xmlns:w14="http://schemas.microsoft.com/office/word/2010/wordml" xmlns:w15="http://schemas.microsoft.com/office/word/2012/wordml" xmlns:w16se="http://schemas.microsoft.com/office/word/2015/wordml/symex" xmlns:wpg="http://schemas.microsoft.com/office/word/2010/wordprocessingGroup" xmlns:wpi="http://schemas.microsoft.com/office/word/2010/wordprocessingInk" xmlns:wne="http://schemas.microsoft.com/office/word/2006/wordml" xmlns:wps="http://schemas.microsoft.com/office/word/2010/wordprocessingShape" mc:Ignorable="w14 w15 w16se wp14">
   <w:abstractNum w:abstractNumId="0" w15:restartNumberingAfterBreak="0">
+    <w:nsid w:val="079A4489"/>
+    <w:multiLevelType w:val="hybridMultilevel"/>
+    <w:tmpl w:val="31A4B054"/>
+    <w:lvl w:ilvl="0" w:tplc="8DF2DE28">
+      <w:numFmt w:val="bullet"/>
+      <w:lvlText w:val="-"/>
+      <w:lvlJc w:val="left"/>
+      <w:pPr>
+        <w:ind w:left="720" w:hanging="360"/>
+      </w:pPr>
+      <w:rPr>
+        <w:rFonts w:ascii="Arial" w:eastAsia="Times New Roman" w:hAnsi="Arial" w:cs="Arial" w:hint="default"/>
+      </w:rPr>
+    </w:lvl>
+    <w:lvl w:ilvl="1" w:tplc="100C0003" w:tentative="1">
+      <w:start w:val="1"/>
+      <w:numFmt w:val="bullet"/>
+      <w:lvlText w:val="o"/>
+      <w:lvlJc w:val="left"/>
+      <w:pPr>
+        <w:ind w:left="1440" w:hanging="360"/>
+      </w:pPr>
+      <w:rPr>
+        <w:rFonts w:ascii="Courier New" w:hAnsi="Courier New" w:cs="Courier New" w:hint="default"/>
+      </w:rPr>
+    </w:lvl>
+    <w:lvl w:ilvl="2" w:tplc="100C0005" w:tentative="1">
+      <w:start w:val="1"/>
+      <w:numFmt w:val="bullet"/>
+      <w:lvlText w:val=""/>
+      <w:lvlJc w:val="left"/>
+      <w:pPr>
+        <w:ind w:left="2160" w:hanging="360"/>
+      </w:pPr>
+      <w:rPr>
+        <w:rFonts w:ascii="Wingdings" w:hAnsi="Wingdings" w:hint="default"/>
+      </w:rPr>
+    </w:lvl>
+    <w:lvl w:ilvl="3" w:tplc="100C0001" w:tentative="1">
+      <w:start w:val="1"/>
+      <w:numFmt w:val="bullet"/>
+      <w:lvlText w:val=""/>
+      <w:lvlJc w:val="left"/>
+      <w:pPr>
+        <w:ind w:left="2880" w:hanging="360"/>
+      </w:pPr>
+      <w:rPr>
+        <w:rFonts w:ascii="Symbol" w:hAnsi="Symbol" w:hint="default"/>
+      </w:rPr>
+    </w:lvl>
+    <w:lvl w:ilvl="4" w:tplc="100C0003" w:tentative="1">
+      <w:start w:val="1"/>
+      <w:numFmt w:val="bullet"/>
+      <w:lvlText w:val="o"/>
+      <w:lvlJc w:val="left"/>
+      <w:pPr>
+        <w:ind w:left="3600" w:hanging="360"/>
+      </w:pPr>
+      <w:rPr>
+        <w:rFonts w:ascii="Courier New" w:hAnsi="Courier New" w:cs="Courier New" w:hint="default"/>
+      </w:rPr>
+    </w:lvl>
+    <w:lvl w:ilvl="5" w:tplc="100C0005" w:tentative="1">
+      <w:start w:val="1"/>
+      <w:numFmt w:val="bullet"/>
+      <w:lvlText w:val=""/>
+      <w:lvlJc w:val="left"/>
+      <w:pPr>
+        <w:ind w:left="4320" w:hanging="360"/>
+      </w:pPr>
+      <w:rPr>
+        <w:rFonts w:ascii="Wingdings" w:hAnsi="Wingdings" w:hint="default"/>
+      </w:rPr>
+    </w:lvl>
+    <w:lvl w:ilvl="6" w:tplc="100C0001" w:tentative="1">
+      <w:start w:val="1"/>
+      <w:numFmt w:val="bullet"/>
+      <w:lvlText w:val=""/>
+      <w:lvlJc w:val="left"/>
+      <w:pPr>
+        <w:ind w:left="5040" w:hanging="360"/>
+      </w:pPr>
+      <w:rPr>
+        <w:rFonts w:ascii="Symbol" w:hAnsi="Symbol" w:hint="default"/>
+      </w:rPr>
+    </w:lvl>
+    <w:lvl w:ilvl="7" w:tplc="100C0003" w:tentative="1">
+      <w:start w:val="1"/>
+      <w:numFmt w:val="bullet"/>
+      <w:lvlText w:val="o"/>
+      <w:lvlJc w:val="left"/>
+      <w:pPr>
+        <w:ind w:left="5760" w:hanging="360"/>
+      </w:pPr>
+      <w:rPr>
+        <w:rFonts w:ascii="Courier New" w:hAnsi="Courier New" w:cs="Courier New" w:hint="default"/>
+      </w:rPr>
+    </w:lvl>
+    <w:lvl w:ilvl="8" w:tplc="100C0005" w:tentative="1">
+      <w:start w:val="1"/>
+      <w:numFmt w:val="bullet"/>
+      <w:lvlText w:val=""/>
+      <w:lvlJc w:val="left"/>
+      <w:pPr>
+        <w:ind w:left="6480" w:hanging="360"/>
+      </w:pPr>
+      <w:rPr>
+        <w:rFonts w:ascii="Wingdings" w:hAnsi="Wingdings" w:hint="default"/>
+      </w:rPr>
+    </w:lvl>
+  </w:abstractNum>
+  <w:abstractNum w:abstractNumId="1" w15:restartNumberingAfterBreak="0">
     <w:nsid w:val="0A7C7405"/>
     <w:multiLevelType w:val="singleLevel"/>
     <w:tmpl w:val="92869324"/>
@@ -6032,7 +6265,7 @@
       </w:rPr>
     </w:lvl>
   </w:abstractNum>
-  <w:abstractNum w:abstractNumId="1" w15:restartNumberingAfterBreak="0">
+  <w:abstractNum w:abstractNumId="2" w15:restartNumberingAfterBreak="0">
     <w:nsid w:val="16794E2B"/>
     <w:multiLevelType w:val="hybridMultilevel"/>
     <w:tmpl w:val="641AD2C2"/>
@@ -6172,7 +6405,7 @@
       </w:rPr>
     </w:lvl>
   </w:abstractNum>
-  <w:abstractNum w:abstractNumId="2" w15:restartNumberingAfterBreak="0">
+  <w:abstractNum w:abstractNumId="3" w15:restartNumberingAfterBreak="0">
     <w:nsid w:val="19FF01AE"/>
     <w:multiLevelType w:val="hybridMultilevel"/>
     <w:tmpl w:val="EC6A3956"/>
@@ -6312,7 +6545,7 @@
       </w:rPr>
     </w:lvl>
   </w:abstractNum>
-  <w:abstractNum w:abstractNumId="3" w15:restartNumberingAfterBreak="0">
+  <w:abstractNum w:abstractNumId="4" w15:restartNumberingAfterBreak="0">
     <w:nsid w:val="27A404D8"/>
     <w:multiLevelType w:val="hybridMultilevel"/>
     <w:tmpl w:val="E4483B56"/>
@@ -6452,7 +6685,7 @@
       </w:rPr>
     </w:lvl>
   </w:abstractNum>
-  <w:abstractNum w:abstractNumId="4" w15:restartNumberingAfterBreak="0">
+  <w:abstractNum w:abstractNumId="5" w15:restartNumberingAfterBreak="0">
     <w:nsid w:val="408C02FF"/>
     <w:multiLevelType w:val="hybridMultilevel"/>
     <w:tmpl w:val="1C925AC4"/>
@@ -6589,7 +6822,7 @@
       </w:rPr>
     </w:lvl>
   </w:abstractNum>
-  <w:abstractNum w:abstractNumId="5" w15:restartNumberingAfterBreak="0">
+  <w:abstractNum w:abstractNumId="6" w15:restartNumberingAfterBreak="0">
     <w:nsid w:val="42F31DAB"/>
     <w:multiLevelType w:val="hybridMultilevel"/>
     <w:tmpl w:val="A46C5D1C"/>
@@ -6729,7 +6962,7 @@
       </w:rPr>
     </w:lvl>
   </w:abstractNum>
-  <w:abstractNum w:abstractNumId="6" w15:restartNumberingAfterBreak="0">
+  <w:abstractNum w:abstractNumId="7" w15:restartNumberingAfterBreak="0">
     <w:nsid w:val="5082572C"/>
     <w:multiLevelType w:val="hybridMultilevel"/>
     <w:tmpl w:val="ED4ACFA4"/>
@@ -6869,7 +7102,7 @@
       </w:rPr>
     </w:lvl>
   </w:abstractNum>
-  <w:abstractNum w:abstractNumId="7" w15:restartNumberingAfterBreak="0">
+  <w:abstractNum w:abstractNumId="8" w15:restartNumberingAfterBreak="0">
     <w:nsid w:val="52B247CA"/>
     <w:multiLevelType w:val="hybridMultilevel"/>
     <w:tmpl w:val="B7D4D45A"/>
@@ -7009,7 +7242,7 @@
       </w:rPr>
     </w:lvl>
   </w:abstractNum>
-  <w:abstractNum w:abstractNumId="8" w15:restartNumberingAfterBreak="0">
+  <w:abstractNum w:abstractNumId="9" w15:restartNumberingAfterBreak="0">
     <w:nsid w:val="594C1361"/>
     <w:multiLevelType w:val="hybridMultilevel"/>
     <w:tmpl w:val="5C243628"/>
@@ -7149,7 +7382,7 @@
       </w:rPr>
     </w:lvl>
   </w:abstractNum>
-  <w:abstractNum w:abstractNumId="9" w15:restartNumberingAfterBreak="0">
+  <w:abstractNum w:abstractNumId="10" w15:restartNumberingAfterBreak="0">
     <w:nsid w:val="71E06583"/>
     <w:multiLevelType w:val="hybridMultilevel"/>
     <w:tmpl w:val="26C81FCE"/>
@@ -7289,7 +7522,7 @@
       </w:rPr>
     </w:lvl>
   </w:abstractNum>
-  <w:abstractNum w:abstractNumId="10" w15:restartNumberingAfterBreak="0">
+  <w:abstractNum w:abstractNumId="11" w15:restartNumberingAfterBreak="0">
     <w:nsid w:val="75A3529B"/>
     <w:multiLevelType w:val="hybridMultilevel"/>
     <w:tmpl w:val="819EEA64"/>
@@ -7429,7 +7662,7 @@
       </w:rPr>
     </w:lvl>
   </w:abstractNum>
-  <w:abstractNum w:abstractNumId="11" w15:restartNumberingAfterBreak="0">
+  <w:abstractNum w:abstractNumId="12" w15:restartNumberingAfterBreak="0">
     <w:nsid w:val="7B193736"/>
     <w:multiLevelType w:val="multilevel"/>
     <w:tmpl w:val="3E0A631E"/>
@@ -7551,7 +7784,7 @@
       </w:pPr>
     </w:lvl>
   </w:abstractNum>
-  <w:abstractNum w:abstractNumId="12" w15:restartNumberingAfterBreak="0">
+  <w:abstractNum w:abstractNumId="13" w15:restartNumberingAfterBreak="0">
     <w:nsid w:val="7DD245F2"/>
     <w:multiLevelType w:val="hybridMultilevel"/>
     <w:tmpl w:val="3100450C"/>
@@ -7692,43 +7925,46 @@
     </w:lvl>
   </w:abstractNum>
   <w:num w:numId="1">
+    <w:abstractNumId w:val="12"/>
+  </w:num>
+  <w:num w:numId="2">
+    <w:abstractNumId w:val="1"/>
+  </w:num>
+  <w:num w:numId="3">
+    <w:abstractNumId w:val="3"/>
+  </w:num>
+  <w:num w:numId="4">
     <w:abstractNumId w:val="11"/>
   </w:num>
-  <w:num w:numId="2">
-    <w:abstractNumId w:val="0"/>
+  <w:num w:numId="5">
+    <w:abstractNumId w:val="8"/>
   </w:num>
-  <w:num w:numId="3">
+  <w:num w:numId="6">
+    <w:abstractNumId w:val="4"/>
+  </w:num>
+  <w:num w:numId="7">
+    <w:abstractNumId w:val="9"/>
+  </w:num>
+  <w:num w:numId="8">
+    <w:abstractNumId w:val="13"/>
+  </w:num>
+  <w:num w:numId="9">
     <w:abstractNumId w:val="2"/>
   </w:num>
-  <w:num w:numId="4">
+  <w:num w:numId="10">
+    <w:abstractNumId w:val="5"/>
+  </w:num>
+  <w:num w:numId="11">
+    <w:abstractNumId w:val="7"/>
+  </w:num>
+  <w:num w:numId="12">
+    <w:abstractNumId w:val="6"/>
+  </w:num>
+  <w:num w:numId="13">
     <w:abstractNumId w:val="10"/>
   </w:num>
-  <w:num w:numId="5">
-    <w:abstractNumId w:val="7"/>
-  </w:num>
-  <w:num w:numId="6">
-    <w:abstractNumId w:val="3"/>
-  </w:num>
-  <w:num w:numId="7">
-    <w:abstractNumId w:val="8"/>
-  </w:num>
-  <w:num w:numId="8">
-    <w:abstractNumId w:val="12"/>
-  </w:num>
-  <w:num w:numId="9">
-    <w:abstractNumId w:val="1"/>
-  </w:num>
-  <w:num w:numId="10">
-    <w:abstractNumId w:val="4"/>
-  </w:num>
-  <w:num w:numId="11">
-    <w:abstractNumId w:val="6"/>
-  </w:num>
-  <w:num w:numId="12">
-    <w:abstractNumId w:val="5"/>
-  </w:num>
-  <w:num w:numId="13">
-    <w:abstractNumId w:val="9"/>
+  <w:num w:numId="14">
+    <w:abstractNumId w:val="0"/>
   </w:num>
   <w:numIdMacAtCleanup w:val="13"/>
 </w:numbering>
@@ -8545,6 +8781,44 @@
       <w:lang w:val="fr-FR" w:eastAsia="fr-FR"/>
     </w:rPr>
   </w:style>
+  <w:style w:type="paragraph" w:styleId="Notedebasdepage">
+    <w:name w:val="footnote text"/>
+    <w:basedOn w:val="Normal"/>
+    <w:link w:val="NotedebasdepageCar"/>
+    <w:rsid w:val="0001383E"/>
+    <w:rPr>
+      <w:sz w:val="20"/>
+    </w:rPr>
+  </w:style>
+  <w:style w:type="character" w:customStyle="1" w:styleId="NotedebasdepageCar">
+    <w:name w:val="Note de bas de page Car"/>
+    <w:basedOn w:val="Policepardfaut"/>
+    <w:link w:val="Notedebasdepage"/>
+    <w:rsid w:val="0001383E"/>
+    <w:rPr>
+      <w:rFonts w:ascii="Arial" w:hAnsi="Arial"/>
+      <w:lang w:val="fr-FR" w:eastAsia="fr-FR"/>
+    </w:rPr>
+  </w:style>
+  <w:style w:type="character" w:styleId="Appelnotedebasdep">
+    <w:name w:val="footnote reference"/>
+    <w:basedOn w:val="Policepardfaut"/>
+    <w:rsid w:val="0001383E"/>
+    <w:rPr>
+      <w:vertAlign w:val="superscript"/>
+    </w:rPr>
+  </w:style>
+  <w:style w:type="paragraph" w:styleId="Paragraphedeliste">
+    <w:name w:val="List Paragraph"/>
+    <w:basedOn w:val="Normal"/>
+    <w:uiPriority w:val="34"/>
+    <w:qFormat/>
+    <w:rsid w:val="00AD7379"/>
+    <w:pPr>
+      <w:ind w:left="720"/>
+      <w:contextualSpacing/>
+    </w:pPr>
+  </w:style>
 </w:styles>
 </file>
 
@@ -8841,4 +9115,16 @@
     </a:ext>
   </a:extLst>
 </a:theme>
+</file>
+
+<file path=customXml/item1.xml><?xml version="1.0" encoding="utf-8"?>
+<b:Sources xmlns:b="http://schemas.openxmlformats.org/officeDocument/2006/bibliography" xmlns="http://schemas.openxmlformats.org/officeDocument/2006/bibliography" SelectedStyle="\APASixthEditionOfficeOnline.xsl" StyleName="APA" Version="6"/>
+</file>
+
+<file path=customXml/itemProps1.xml><?xml version="1.0" encoding="utf-8"?>
+<ds:datastoreItem xmlns:ds="http://schemas.openxmlformats.org/officeDocument/2006/customXml" ds:itemID="{40E9A329-0319-4473-A929-A687689FF19C}">
+  <ds:schemaRefs>
+    <ds:schemaRef ds:uri="http://schemas.openxmlformats.org/officeDocument/2006/bibliography"/>
+  </ds:schemaRefs>
+</ds:datastoreItem>
 </file>
</xml_diff>

<commit_message>
Adding DB code, beginning UI
</commit_message>
<xml_diff>
--- a/Documentation/MHG_Documentation_Tablut.docx
+++ b/Documentation/MHG_Documentation_Tablut.docx
@@ -3541,8 +3541,29 @@
       <w:r>
         <w:t>Toujours durant le développement. Plusieurs tests d’intégration de robustesse seront passés. En effet, nous vérifierons que la création de profil échoue au dans le cas où un nom invalide est entré mais que l’application reste utilisable. De même pour le renommage des profils, le déplacement de pions ne nous appartenant pas et lors de déplacements interdits.</w:t>
       </w:r>
+    </w:p>
+    <w:p/>
+    <w:p>
+      <w:r>
+        <w:t>Ensuite, lorsque le programme aura été développé dans son intégralité, divers test systèmes fonctionnels seron</w:t>
+      </w:r>
       <w:bookmarkStart w:id="8" w:name="_GoBack"/>
       <w:bookmarkEnd w:id="8"/>
+      <w:r>
+        <w:t>t réalisés.</w:t>
+      </w:r>
+    </w:p>
+    <w:p>
+      <w:r>
+        <w:lastRenderedPageBreak/>
+        <w:t>Afin de réaliser ces différents tests, il faudra une machine Windows 7 avec la base de données MySQL installée ainsi que la solution du projet. Ils seront réalisés par le développeur. Aucune donnée préalable n’est nécessaire.</w:t>
+      </w:r>
+    </w:p>
+    <w:p/>
+    <w:p>
+      <w:r>
+        <w:t>Toutes les fonctionnalités seront donc testées et documentées.</w:t>
+      </w:r>
     </w:p>
     <w:p>
       <w:pPr>
@@ -3564,8 +3585,7 @@
       <w:pPr>
         <w:pStyle w:val="Titre2"/>
         <w:rPr>
-          <w:i w:val="0"/>
-          <w:iCs/>
+          <w:rFonts w:cs="Arial"/>
         </w:rPr>
       </w:pPr>
       <w:bookmarkStart w:id="9" w:name="_Toc25553310"/>
@@ -3575,7 +3595,6 @@
         <w:rPr>
           <w:rFonts w:cs="Arial"/>
         </w:rPr>
-        <w:lastRenderedPageBreak/>
         <w:t>R</w:t>
       </w:r>
       <w:r>
@@ -3587,6 +3606,196 @@
       <w:bookmarkEnd w:id="9"/>
       <w:bookmarkEnd w:id="10"/>
       <w:bookmarkEnd w:id="11"/>
+    </w:p>
+    <w:p/>
+    <w:p>
+      <w:pPr>
+        <w:pStyle w:val="Retraitnormal1"/>
+        <w:numPr>
+          <w:ilvl w:val="0"/>
+          <w:numId w:val="0"/>
+        </w:numPr>
+        <w:rPr>
+          <w:rFonts w:ascii="Arial" w:hAnsi="Arial" w:cs="Arial"/>
+          <w:iCs/>
+          <w:sz w:val="24"/>
+        </w:rPr>
+      </w:pPr>
+      <w:r>
+        <w:rPr>
+          <w:rFonts w:ascii="Arial" w:hAnsi="Arial" w:cs="Arial"/>
+          <w:iCs/>
+          <w:sz w:val="24"/>
+        </w:rPr>
+        <w:t>Aucun risque technique ne devrait être rencontré. A priori, toutes les connaissances, nécessaires au bon déroulement de ce projet, ont déjà été travaillée en classe.</w:t>
+      </w:r>
+    </w:p>
+    <w:p/>
+    <w:p>
+      <w:pPr>
+        <w:pStyle w:val="Titre2"/>
+        <w:rPr>
+          <w:i w:val="0"/>
+          <w:iCs/>
+        </w:rPr>
+      </w:pPr>
+      <w:bookmarkStart w:id="12" w:name="_Toc499021840"/>
+      <w:r>
+        <w:rPr>
+          <w:i w:val="0"/>
+          <w:iCs/>
+        </w:rPr>
+        <w:t>Planification</w:t>
+      </w:r>
+      <w:bookmarkEnd w:id="12"/>
+    </w:p>
+    <w:p/>
+    <w:p>
+      <w:pPr>
+        <w:pStyle w:val="Retraitnormal1"/>
+        <w:numPr>
+          <w:ilvl w:val="0"/>
+          <w:numId w:val="0"/>
+        </w:numPr>
+        <w:ind w:left="349"/>
+        <w:rPr>
+          <w:rFonts w:ascii="Arial" w:hAnsi="Arial"/>
+          <w:i/>
+          <w:iCs/>
+          <w:sz w:val="24"/>
+          <w:szCs w:val="14"/>
+          <w:lang w:eastAsia="fr-FR"/>
+        </w:rPr>
+      </w:pPr>
+      <w:r>
+        <w:rPr>
+          <w:rFonts w:ascii="Arial" w:hAnsi="Arial"/>
+          <w:i/>
+          <w:iCs/>
+          <w:sz w:val="24"/>
+          <w:szCs w:val="14"/>
+          <w:lang w:eastAsia="fr-FR"/>
+        </w:rPr>
+        <w:t>Révision de la planification initiale du projet :</w:t>
+      </w:r>
+    </w:p>
+    <w:p>
+      <w:pPr>
+        <w:pStyle w:val="Retraitnormal1"/>
+        <w:numPr>
+          <w:ilvl w:val="0"/>
+          <w:numId w:val="0"/>
+        </w:numPr>
+        <w:ind w:left="349"/>
+        <w:rPr>
+          <w:rFonts w:ascii="Arial" w:hAnsi="Arial"/>
+          <w:i/>
+          <w:iCs/>
+          <w:sz w:val="24"/>
+          <w:szCs w:val="14"/>
+          <w:lang w:eastAsia="fr-FR"/>
+        </w:rPr>
+      </w:pPr>
+    </w:p>
+    <w:p>
+      <w:pPr>
+        <w:pStyle w:val="Retraitnormal1"/>
+        <w:numPr>
+          <w:ilvl w:val="0"/>
+          <w:numId w:val="7"/>
+        </w:numPr>
+        <w:rPr>
+          <w:rFonts w:ascii="Arial" w:hAnsi="Arial"/>
+          <w:i/>
+          <w:iCs/>
+          <w:sz w:val="24"/>
+          <w:szCs w:val="14"/>
+          <w:lang w:eastAsia="fr-FR"/>
+        </w:rPr>
+      </w:pPr>
+      <w:proofErr w:type="gramStart"/>
+      <w:r>
+        <w:rPr>
+          <w:rFonts w:ascii="Arial" w:hAnsi="Arial"/>
+          <w:i/>
+          <w:iCs/>
+          <w:sz w:val="24"/>
+          <w:szCs w:val="14"/>
+          <w:lang w:eastAsia="fr-FR"/>
+        </w:rPr>
+        <w:t>planning</w:t>
+      </w:r>
+      <w:proofErr w:type="gramEnd"/>
+      <w:r>
+        <w:rPr>
+          <w:rFonts w:ascii="Arial" w:hAnsi="Arial"/>
+          <w:i/>
+          <w:iCs/>
+          <w:sz w:val="24"/>
+          <w:szCs w:val="14"/>
+          <w:lang w:eastAsia="fr-FR"/>
+        </w:rPr>
+        <w:t xml:space="preserve"> indiquant les dates de début et de fin du projet ainsi que le découpage connu des diverses phases. </w:t>
+      </w:r>
+    </w:p>
+    <w:p>
+      <w:pPr>
+        <w:pStyle w:val="Retraitnormal1"/>
+        <w:numPr>
+          <w:ilvl w:val="0"/>
+          <w:numId w:val="7"/>
+        </w:numPr>
+        <w:rPr>
+          <w:rFonts w:ascii="Arial" w:hAnsi="Arial"/>
+          <w:i/>
+          <w:iCs/>
+          <w:sz w:val="24"/>
+          <w:szCs w:val="14"/>
+          <w:lang w:eastAsia="fr-FR"/>
+        </w:rPr>
+      </w:pPr>
+      <w:proofErr w:type="gramStart"/>
+      <w:r>
+        <w:rPr>
+          <w:rFonts w:ascii="Arial" w:hAnsi="Arial"/>
+          <w:i/>
+          <w:iCs/>
+          <w:sz w:val="24"/>
+          <w:szCs w:val="14"/>
+          <w:lang w:eastAsia="fr-FR"/>
+        </w:rPr>
+        <w:t>partage</w:t>
+      </w:r>
+      <w:proofErr w:type="gramEnd"/>
+      <w:r>
+        <w:rPr>
+          <w:rFonts w:ascii="Arial" w:hAnsi="Arial"/>
+          <w:i/>
+          <w:iCs/>
+          <w:sz w:val="24"/>
+          <w:szCs w:val="14"/>
+          <w:lang w:eastAsia="fr-FR"/>
+        </w:rPr>
+        <w:t xml:space="preserve"> des tâches en cas de travail à plusieurs.</w:t>
+      </w:r>
+    </w:p>
+    <w:p>
+      <w:pPr>
+        <w:pStyle w:val="Retraitnormal1"/>
+        <w:numPr>
+          <w:ilvl w:val="0"/>
+          <w:numId w:val="0"/>
+        </w:numPr>
+        <w:ind w:left="720"/>
+        <w:rPr>
+          <w:rFonts w:ascii="Arial" w:hAnsi="Arial"/>
+          <w:i/>
+          <w:iCs/>
+          <w:sz w:val="24"/>
+          <w:szCs w:val="14"/>
+          <w:lang w:eastAsia="fr-FR"/>
+        </w:rPr>
+      </w:pPr>
     </w:p>
     <w:p>
       <w:pPr>
@@ -3597,11 +3806,49 @@
         </w:numPr>
         <w:ind w:left="360"/>
         <w:rPr>
-          <w:rFonts w:ascii="Arial" w:hAnsi="Arial" w:cs="Arial"/>
+          <w:rFonts w:ascii="Arial" w:hAnsi="Arial"/>
+          <w:i/>
           <w:iCs/>
           <w:sz w:val="24"/>
-        </w:rPr>
-      </w:pPr>
+          <w:szCs w:val="14"/>
+          <w:lang w:eastAsia="fr-FR"/>
+        </w:rPr>
+      </w:pPr>
+      <w:r>
+        <w:rPr>
+          <w:rFonts w:ascii="Arial" w:hAnsi="Arial"/>
+          <w:i/>
+          <w:iCs/>
+          <w:sz w:val="24"/>
+          <w:szCs w:val="14"/>
+          <w:lang w:eastAsia="fr-FR"/>
+        </w:rPr>
+        <w:t xml:space="preserve">Il s’agit en principe de la planification </w:t>
+      </w:r>
+      <w:r>
+        <w:rPr>
+          <w:rFonts w:ascii="Arial" w:hAnsi="Arial"/>
+          <w:b/>
+          <w:bCs/>
+          <w:i/>
+          <w:iCs/>
+          <w:sz w:val="24"/>
+          <w:szCs w:val="14"/>
+          <w:lang w:eastAsia="fr-FR"/>
+        </w:rPr>
+        <w:t>définitive du projet</w:t>
+      </w:r>
+      <w:r>
+        <w:rPr>
+          <w:rFonts w:ascii="Arial" w:hAnsi="Arial"/>
+          <w:i/>
+          <w:iCs/>
+          <w:sz w:val="24"/>
+          <w:szCs w:val="14"/>
+          <w:lang w:eastAsia="fr-FR"/>
+        </w:rPr>
+        <w:t>. Elle peut être ensuite affinée (découpage des tâches). Si les délais doivent être ensuite modifiés, le responsable de projet doit être avisé, et les raisons doivent être expliquées dans l’historique.</w:t>
+      </w:r>
     </w:p>
     <w:p>
       <w:pPr>
@@ -3612,19 +3859,14 @@
         </w:numPr>
         <w:ind w:left="360"/>
         <w:rPr>
-          <w:rFonts w:ascii="Arial" w:hAnsi="Arial" w:cs="Arial"/>
+          <w:rFonts w:ascii="Arial" w:hAnsi="Arial"/>
+          <w:i/>
           <w:iCs/>
           <w:sz w:val="24"/>
-        </w:rPr>
-      </w:pPr>
-      <w:r>
-        <w:rPr>
-          <w:rFonts w:ascii="Arial" w:hAnsi="Arial" w:cs="Arial"/>
-          <w:iCs/>
-          <w:sz w:val="24"/>
-        </w:rPr>
-        <w:t>Aucun risque technique ne devrait être rencontré. A priori, toutes les connaissances, nécessaires au bon déroulement de ce projet, ont déjà été travaillée en classe.</w:t>
-      </w:r>
+          <w:szCs w:val="14"/>
+          <w:lang w:eastAsia="fr-FR"/>
+        </w:rPr>
+      </w:pPr>
     </w:p>
     <w:p>
       <w:pPr>
@@ -3634,17 +3876,20 @@
           <w:iCs/>
         </w:rPr>
       </w:pPr>
-      <w:bookmarkStart w:id="12" w:name="_Toc499021840"/>
+      <w:bookmarkStart w:id="13" w:name="_Toc25553314"/>
+      <w:bookmarkStart w:id="14" w:name="_Toc71691019"/>
+      <w:bookmarkStart w:id="15" w:name="_Toc499021841"/>
       <w:r>
         <w:rPr>
           <w:i w:val="0"/>
           <w:iCs/>
         </w:rPr>
-        <w:t>Planification</w:t>
-      </w:r>
-      <w:bookmarkEnd w:id="12"/>
-    </w:p>
-    <w:p/>
+        <w:t>Dossier de conception</w:t>
+      </w:r>
+      <w:bookmarkEnd w:id="13"/>
+      <w:bookmarkEnd w:id="14"/>
+      <w:bookmarkEnd w:id="15"/>
+    </w:p>
     <w:p>
       <w:pPr>
         <w:pStyle w:val="Retraitnormal1"/>
@@ -3652,27 +3897,12 @@
           <w:ilvl w:val="0"/>
           <w:numId w:val="0"/>
         </w:numPr>
-        <w:ind w:left="349"/>
-        <w:rPr>
-          <w:rFonts w:ascii="Arial" w:hAnsi="Arial"/>
-          <w:i/>
-          <w:iCs/>
+        <w:ind w:left="360"/>
+        <w:rPr>
+          <w:i/>
           <w:sz w:val="24"/>
-          <w:szCs w:val="14"/>
-          <w:lang w:eastAsia="fr-FR"/>
-        </w:rPr>
-      </w:pPr>
-      <w:r>
-        <w:rPr>
-          <w:rFonts w:ascii="Arial" w:hAnsi="Arial"/>
-          <w:i/>
-          <w:iCs/>
-          <w:sz w:val="24"/>
-          <w:szCs w:val="14"/>
-          <w:lang w:eastAsia="fr-FR"/>
-        </w:rPr>
-        <w:t>Révision de la planification initiale du projet :</w:t>
-      </w:r>
+        </w:rPr>
+      </w:pPr>
     </w:p>
     <w:p>
       <w:pPr>
@@ -3681,97 +3911,331 @@
           <w:ilvl w:val="0"/>
           <w:numId w:val="0"/>
         </w:numPr>
-        <w:ind w:left="349"/>
-        <w:rPr>
-          <w:rFonts w:ascii="Arial" w:hAnsi="Arial"/>
-          <w:i/>
-          <w:iCs/>
+        <w:ind w:left="360"/>
+        <w:rPr>
+          <w:rFonts w:ascii="Arial" w:hAnsi="Arial" w:cs="Arial"/>
+          <w:i/>
           <w:sz w:val="24"/>
-          <w:szCs w:val="14"/>
-          <w:lang w:eastAsia="fr-FR"/>
-        </w:rPr>
-      </w:pPr>
+        </w:rPr>
+      </w:pPr>
+      <w:r>
+        <w:rPr>
+          <w:rFonts w:ascii="Arial" w:hAnsi="Arial" w:cs="Arial"/>
+          <w:i/>
+          <w:sz w:val="24"/>
+        </w:rPr>
+        <w:t xml:space="preserve">Fournir tous les document de </w:t>
+      </w:r>
+      <w:proofErr w:type="gramStart"/>
+      <w:r>
+        <w:rPr>
+          <w:rFonts w:ascii="Arial" w:hAnsi="Arial" w:cs="Arial"/>
+          <w:i/>
+          <w:sz w:val="24"/>
+        </w:rPr>
+        <w:t>conception:</w:t>
+      </w:r>
+      <w:proofErr w:type="gramEnd"/>
     </w:p>
     <w:p>
       <w:pPr>
         <w:pStyle w:val="Retraitnormal1"/>
         <w:numPr>
           <w:ilvl w:val="0"/>
-          <w:numId w:val="7"/>
+          <w:numId w:val="0"/>
         </w:numPr>
-        <w:rPr>
-          <w:rFonts w:ascii="Arial" w:hAnsi="Arial"/>
-          <w:i/>
-          <w:iCs/>
+        <w:ind w:left="360"/>
+        <w:rPr>
+          <w:rFonts w:ascii="Arial" w:hAnsi="Arial" w:cs="Arial"/>
+          <w:i/>
           <w:sz w:val="24"/>
-          <w:szCs w:val="14"/>
-          <w:lang w:eastAsia="fr-FR"/>
-        </w:rPr>
-      </w:pPr>
-      <w:proofErr w:type="gramStart"/>
-      <w:r>
-        <w:rPr>
-          <w:rFonts w:ascii="Arial" w:hAnsi="Arial"/>
-          <w:i/>
-          <w:iCs/>
-          <w:sz w:val="24"/>
-          <w:szCs w:val="14"/>
-          <w:lang w:eastAsia="fr-FR"/>
-        </w:rPr>
-        <w:t>planning</w:t>
-      </w:r>
-      <w:proofErr w:type="gramEnd"/>
-      <w:r>
-        <w:rPr>
-          <w:rFonts w:ascii="Arial" w:hAnsi="Arial"/>
-          <w:i/>
-          <w:iCs/>
-          <w:sz w:val="24"/>
-          <w:szCs w:val="14"/>
-          <w:lang w:eastAsia="fr-FR"/>
-        </w:rPr>
-        <w:t xml:space="preserve"> indiquant les dates de début et de fin du projet ainsi que le découpage connu des diverses phases. </w:t>
-      </w:r>
+        </w:rPr>
+      </w:pPr>
     </w:p>
     <w:p>
       <w:pPr>
         <w:pStyle w:val="Retraitnormal1"/>
         <w:numPr>
           <w:ilvl w:val="0"/>
-          <w:numId w:val="7"/>
+          <w:numId w:val="9"/>
         </w:numPr>
         <w:rPr>
-          <w:rFonts w:ascii="Arial" w:hAnsi="Arial"/>
-          <w:i/>
-          <w:iCs/>
+          <w:rFonts w:ascii="Arial" w:hAnsi="Arial" w:cs="Arial"/>
+          <w:i/>
           <w:sz w:val="24"/>
-          <w:szCs w:val="14"/>
-          <w:lang w:eastAsia="fr-FR"/>
         </w:rPr>
       </w:pPr>
       <w:proofErr w:type="gramStart"/>
       <w:r>
         <w:rPr>
-          <w:rFonts w:ascii="Arial" w:hAnsi="Arial"/>
-          <w:i/>
-          <w:iCs/>
+          <w:rFonts w:ascii="Arial" w:hAnsi="Arial" w:cs="Arial"/>
+          <w:i/>
           <w:sz w:val="24"/>
-          <w:szCs w:val="14"/>
-          <w:lang w:eastAsia="fr-FR"/>
-        </w:rPr>
-        <w:t>partage</w:t>
+        </w:rPr>
+        <w:t>le</w:t>
       </w:r>
       <w:proofErr w:type="gramEnd"/>
       <w:r>
         <w:rPr>
-          <w:rFonts w:ascii="Arial" w:hAnsi="Arial"/>
-          <w:i/>
-          <w:iCs/>
+          <w:rFonts w:ascii="Arial" w:hAnsi="Arial" w:cs="Arial"/>
+          <w:i/>
           <w:sz w:val="24"/>
-          <w:szCs w:val="14"/>
-          <w:lang w:eastAsia="fr-FR"/>
-        </w:rPr>
-        <w:t xml:space="preserve"> des tâches en cas de travail à plusieurs.</w:t>
+        </w:rPr>
+        <w:t xml:space="preserve"> choix du matériel HW</w:t>
+      </w:r>
+    </w:p>
+    <w:p>
+      <w:pPr>
+        <w:pStyle w:val="Retraitnormal1"/>
+        <w:numPr>
+          <w:ilvl w:val="0"/>
+          <w:numId w:val="9"/>
+        </w:numPr>
+        <w:rPr>
+          <w:rFonts w:ascii="Arial" w:hAnsi="Arial" w:cs="Arial"/>
+          <w:i/>
+          <w:sz w:val="24"/>
+        </w:rPr>
+      </w:pPr>
+      <w:proofErr w:type="gramStart"/>
+      <w:r>
+        <w:rPr>
+          <w:rFonts w:ascii="Arial" w:hAnsi="Arial" w:cs="Arial"/>
+          <w:i/>
+          <w:sz w:val="24"/>
+        </w:rPr>
+        <w:t>le</w:t>
+      </w:r>
+      <w:proofErr w:type="gramEnd"/>
+      <w:r>
+        <w:rPr>
+          <w:rFonts w:ascii="Arial" w:hAnsi="Arial" w:cs="Arial"/>
+          <w:i/>
+          <w:sz w:val="24"/>
+        </w:rPr>
+        <w:t xml:space="preserve"> choix des systèmes d'exploitation pour la réalisation </w:t>
+      </w:r>
+      <w:r>
+        <w:rPr>
+          <w:rFonts w:ascii="Arial" w:hAnsi="Arial" w:cs="Arial"/>
+          <w:i/>
+          <w:sz w:val="24"/>
+          <w:u w:val="single"/>
+        </w:rPr>
+        <w:t>et</w:t>
+      </w:r>
+      <w:r>
+        <w:rPr>
+          <w:rFonts w:ascii="Arial" w:hAnsi="Arial" w:cs="Arial"/>
+          <w:i/>
+          <w:sz w:val="24"/>
+        </w:rPr>
+        <w:t xml:space="preserve"> l'utilisation</w:t>
+      </w:r>
+    </w:p>
+    <w:p>
+      <w:pPr>
+        <w:pStyle w:val="Retraitnormal1"/>
+        <w:numPr>
+          <w:ilvl w:val="0"/>
+          <w:numId w:val="9"/>
+        </w:numPr>
+        <w:rPr>
+          <w:rFonts w:ascii="Arial" w:hAnsi="Arial" w:cs="Arial"/>
+          <w:i/>
+          <w:sz w:val="24"/>
+        </w:rPr>
+      </w:pPr>
+      <w:proofErr w:type="gramStart"/>
+      <w:r>
+        <w:rPr>
+          <w:rFonts w:ascii="Arial" w:hAnsi="Arial" w:cs="Arial"/>
+          <w:i/>
+          <w:sz w:val="24"/>
+        </w:rPr>
+        <w:t>le</w:t>
+      </w:r>
+      <w:proofErr w:type="gramEnd"/>
+      <w:r>
+        <w:rPr>
+          <w:rFonts w:ascii="Arial" w:hAnsi="Arial" w:cs="Arial"/>
+          <w:i/>
+          <w:sz w:val="24"/>
+        </w:rPr>
+        <w:t xml:space="preserve"> choix des outils logiciels pour la réalisation </w:t>
+      </w:r>
+      <w:r>
+        <w:rPr>
+          <w:rFonts w:ascii="Arial" w:hAnsi="Arial" w:cs="Arial"/>
+          <w:i/>
+          <w:sz w:val="24"/>
+          <w:u w:val="single"/>
+        </w:rPr>
+        <w:t>et</w:t>
+      </w:r>
+      <w:r>
+        <w:rPr>
+          <w:rFonts w:ascii="Arial" w:hAnsi="Arial" w:cs="Arial"/>
+          <w:i/>
+          <w:sz w:val="24"/>
+        </w:rPr>
+        <w:t xml:space="preserve"> l'utilisation</w:t>
+      </w:r>
+    </w:p>
+    <w:p>
+      <w:pPr>
+        <w:pStyle w:val="Retraitnormal1"/>
+        <w:numPr>
+          <w:ilvl w:val="0"/>
+          <w:numId w:val="9"/>
+        </w:numPr>
+        <w:rPr>
+          <w:rFonts w:ascii="Arial" w:hAnsi="Arial" w:cs="Arial"/>
+          <w:i/>
+          <w:sz w:val="24"/>
+        </w:rPr>
+      </w:pPr>
+      <w:proofErr w:type="gramStart"/>
+      <w:r>
+        <w:rPr>
+          <w:rFonts w:ascii="Arial" w:hAnsi="Arial" w:cs="Arial"/>
+          <w:i/>
+          <w:sz w:val="24"/>
+        </w:rPr>
+        <w:t>site</w:t>
+      </w:r>
+      <w:proofErr w:type="gramEnd"/>
+      <w:r>
+        <w:rPr>
+          <w:rFonts w:ascii="Arial" w:hAnsi="Arial" w:cs="Arial"/>
+          <w:i/>
+          <w:sz w:val="24"/>
+        </w:rPr>
+        <w:t xml:space="preserve"> web: </w:t>
+      </w:r>
+      <w:r>
+        <w:rPr>
+          <w:rFonts w:ascii="Arial" w:hAnsi="Arial" w:cs="Arial"/>
+          <w:i/>
+          <w:sz w:val="24"/>
+        </w:rPr>
+        <w:t>réaliser les maquettes avec un logiciel, décrire toutes les animations sur papier, définir les mots-clés, choisir une formule d'hébergement, définir la méthode de mise à jour, …</w:t>
+      </w:r>
+    </w:p>
+    <w:p>
+      <w:pPr>
+        <w:pStyle w:val="Retraitnormal1"/>
+        <w:numPr>
+          <w:ilvl w:val="0"/>
+          <w:numId w:val="4"/>
+        </w:numPr>
+        <w:rPr>
+          <w:rFonts w:ascii="Arial" w:hAnsi="Arial" w:cs="Arial"/>
+          <w:i/>
+          <w:sz w:val="24"/>
+        </w:rPr>
+      </w:pPr>
+      <w:proofErr w:type="gramStart"/>
+      <w:r>
+        <w:rPr>
+          <w:rFonts w:ascii="Arial" w:hAnsi="Arial" w:cs="Arial"/>
+          <w:i/>
+          <w:sz w:val="24"/>
+        </w:rPr>
+        <w:t>bases</w:t>
+      </w:r>
+      <w:proofErr w:type="gramEnd"/>
+      <w:r>
+        <w:rPr>
+          <w:rFonts w:ascii="Arial" w:hAnsi="Arial" w:cs="Arial"/>
+          <w:i/>
+          <w:sz w:val="24"/>
+        </w:rPr>
+        <w:t xml:space="preserve"> de données: décrire le modèle relationnel, le contenu détaillé des tables (caractéristiques de chaque champs) et les requêtes.</w:t>
+      </w:r>
+    </w:p>
+    <w:p>
+      <w:pPr>
+        <w:pStyle w:val="Retraitnormal1"/>
+        <w:numPr>
+          <w:ilvl w:val="0"/>
+          <w:numId w:val="4"/>
+        </w:numPr>
+        <w:rPr>
+          <w:rFonts w:ascii="Arial" w:hAnsi="Arial" w:cs="Arial"/>
+          <w:i/>
+          <w:sz w:val="24"/>
+        </w:rPr>
+      </w:pPr>
+      <w:proofErr w:type="gramStart"/>
+      <w:r>
+        <w:rPr>
+          <w:rFonts w:ascii="Arial" w:hAnsi="Arial" w:cs="Arial"/>
+          <w:i/>
+          <w:sz w:val="24"/>
+        </w:rPr>
+        <w:t>programmation</w:t>
+      </w:r>
+      <w:proofErr w:type="gramEnd"/>
+      <w:r>
+        <w:rPr>
+          <w:rFonts w:ascii="Arial" w:hAnsi="Arial" w:cs="Arial"/>
+          <w:i/>
+          <w:sz w:val="24"/>
+        </w:rPr>
+        <w:t xml:space="preserve"> et scripts: organigramme, architecture du programme, découpage modulaire, entrées-sorties des modules, </w:t>
+      </w:r>
+      <w:proofErr w:type="spellStart"/>
+      <w:r>
+        <w:rPr>
+          <w:rFonts w:ascii="Arial" w:hAnsi="Arial" w:cs="Arial"/>
+          <w:i/>
+          <w:sz w:val="24"/>
+        </w:rPr>
+        <w:t>pseudo-code</w:t>
+      </w:r>
+      <w:proofErr w:type="spellEnd"/>
+      <w:r>
+        <w:rPr>
+          <w:rFonts w:ascii="Arial" w:hAnsi="Arial" w:cs="Arial"/>
+          <w:i/>
+          <w:sz w:val="24"/>
+        </w:rPr>
+        <w:t xml:space="preserve"> </w:t>
+      </w:r>
+      <w:r>
+        <w:rPr>
+          <w:rFonts w:ascii="Arial" w:hAnsi="Arial" w:cs="Arial"/>
+          <w:i/>
+          <w:sz w:val="24"/>
+        </w:rPr>
+        <w:t>/</w:t>
+      </w:r>
+      <w:r>
+        <w:rPr>
+          <w:rFonts w:ascii="Arial" w:hAnsi="Arial" w:cs="Arial"/>
+          <w:i/>
+          <w:sz w:val="24"/>
+        </w:rPr>
+        <w:t xml:space="preserve"> </w:t>
+      </w:r>
+      <w:proofErr w:type="spellStart"/>
+      <w:r>
+        <w:rPr>
+          <w:rFonts w:ascii="Arial" w:hAnsi="Arial" w:cs="Arial"/>
+          <w:i/>
+          <w:sz w:val="24"/>
+        </w:rPr>
+        <w:t>structogramme</w:t>
+      </w:r>
+      <w:proofErr w:type="spellEnd"/>
+      <w:r>
+        <w:rPr>
+          <w:rFonts w:ascii="Arial" w:hAnsi="Arial" w:cs="Arial"/>
+          <w:i/>
+          <w:sz w:val="24"/>
+        </w:rPr>
+        <w:t>…</w:t>
       </w:r>
     </w:p>
     <w:p>
@@ -3783,12 +4247,9 @@
         </w:numPr>
         <w:ind w:left="720"/>
         <w:rPr>
-          <w:rFonts w:ascii="Arial" w:hAnsi="Arial"/>
-          <w:i/>
-          <w:iCs/>
+          <w:rFonts w:ascii="Arial" w:hAnsi="Arial" w:cs="Arial"/>
+          <w:i/>
           <w:sz w:val="24"/>
-          <w:szCs w:val="14"/>
-          <w:lang w:eastAsia="fr-FR"/>
         </w:rPr>
       </w:pPr>
     </w:p>
@@ -3801,48 +4262,44 @@
         </w:numPr>
         <w:ind w:left="360"/>
         <w:rPr>
-          <w:rFonts w:ascii="Arial" w:hAnsi="Arial"/>
-          <w:i/>
-          <w:iCs/>
-          <w:sz w:val="24"/>
-          <w:szCs w:val="14"/>
-          <w:lang w:eastAsia="fr-FR"/>
-        </w:rPr>
-      </w:pPr>
-      <w:r>
-        <w:rPr>
-          <w:rFonts w:ascii="Arial" w:hAnsi="Arial"/>
-          <w:i/>
-          <w:iCs/>
-          <w:sz w:val="24"/>
-          <w:szCs w:val="14"/>
-          <w:lang w:eastAsia="fr-FR"/>
-        </w:rPr>
-        <w:t xml:space="preserve">Il s’agit en principe de la planification </w:t>
-      </w:r>
-      <w:r>
-        <w:rPr>
-          <w:rFonts w:ascii="Arial" w:hAnsi="Arial"/>
+          <w:rFonts w:ascii="Arial" w:hAnsi="Arial" w:cs="Arial"/>
           <w:b/>
           <w:bCs/>
           <w:i/>
-          <w:iCs/>
           <w:sz w:val="24"/>
-          <w:szCs w:val="14"/>
-          <w:lang w:eastAsia="fr-FR"/>
-        </w:rPr>
-        <w:t>définitive du projet</w:t>
-      </w:r>
-      <w:r>
-        <w:rPr>
-          <w:rFonts w:ascii="Arial" w:hAnsi="Arial"/>
-          <w:i/>
-          <w:iCs/>
+        </w:rPr>
+      </w:pPr>
+      <w:r>
+        <w:rPr>
+          <w:rFonts w:ascii="Arial" w:hAnsi="Arial" w:cs="Arial"/>
+          <w:b/>
+          <w:bCs/>
+          <w:i/>
           <w:sz w:val="24"/>
-          <w:szCs w:val="14"/>
-          <w:lang w:eastAsia="fr-FR"/>
-        </w:rPr>
-        <w:t>. Elle peut être ensuite affinée (découpage des tâches). Si les délais doivent être ensuite modifiés, le responsable de projet doit être avisé, et les raisons doivent être expliquées dans l’historique.</w:t>
+        </w:rPr>
+        <w:t xml:space="preserve">Le </w:t>
+      </w:r>
+      <w:smartTag w:uri="urn:schemas-microsoft-com:office:smarttags" w:element="PersonName">
+        <w:r>
+          <w:rPr>
+            <w:rFonts w:ascii="Arial" w:hAnsi="Arial" w:cs="Arial"/>
+            <w:b/>
+            <w:bCs/>
+            <w:i/>
+            <w:sz w:val="24"/>
+          </w:rPr>
+          <w:t>dos</w:t>
+        </w:r>
+      </w:smartTag>
+      <w:r>
+        <w:rPr>
+          <w:rFonts w:ascii="Arial" w:hAnsi="Arial" w:cs="Arial"/>
+          <w:b/>
+          <w:bCs/>
+          <w:i/>
+          <w:sz w:val="24"/>
+        </w:rPr>
+        <w:t>sier de conception devrait permettre de sous-traiter la réalisation du projet !</w:t>
       </w:r>
     </w:p>
     <w:p>
@@ -3854,409 +4311,6 @@
         </w:numPr>
         <w:ind w:left="360"/>
         <w:rPr>
-          <w:rFonts w:ascii="Arial" w:hAnsi="Arial"/>
-          <w:i/>
-          <w:iCs/>
-          <w:sz w:val="24"/>
-          <w:szCs w:val="14"/>
-          <w:lang w:eastAsia="fr-FR"/>
-        </w:rPr>
-      </w:pPr>
-    </w:p>
-    <w:p>
-      <w:pPr>
-        <w:pStyle w:val="Titre2"/>
-        <w:rPr>
-          <w:i w:val="0"/>
-          <w:iCs/>
-        </w:rPr>
-      </w:pPr>
-      <w:bookmarkStart w:id="13" w:name="_Toc25553314"/>
-      <w:bookmarkStart w:id="14" w:name="_Toc71691019"/>
-      <w:bookmarkStart w:id="15" w:name="_Toc499021841"/>
-      <w:r>
-        <w:rPr>
-          <w:i w:val="0"/>
-          <w:iCs/>
-        </w:rPr>
-        <w:t>Dossier de conception</w:t>
-      </w:r>
-      <w:bookmarkEnd w:id="13"/>
-      <w:bookmarkEnd w:id="14"/>
-      <w:bookmarkEnd w:id="15"/>
-    </w:p>
-    <w:p>
-      <w:pPr>
-        <w:pStyle w:val="Retraitnormal1"/>
-        <w:numPr>
-          <w:ilvl w:val="0"/>
-          <w:numId w:val="0"/>
-        </w:numPr>
-        <w:ind w:left="360"/>
-        <w:rPr>
-          <w:i/>
-          <w:sz w:val="24"/>
-        </w:rPr>
-      </w:pPr>
-    </w:p>
-    <w:p>
-      <w:pPr>
-        <w:pStyle w:val="Retraitnormal1"/>
-        <w:numPr>
-          <w:ilvl w:val="0"/>
-          <w:numId w:val="0"/>
-        </w:numPr>
-        <w:ind w:left="360"/>
-        <w:rPr>
-          <w:rFonts w:ascii="Arial" w:hAnsi="Arial" w:cs="Arial"/>
-          <w:i/>
-          <w:sz w:val="24"/>
-        </w:rPr>
-      </w:pPr>
-      <w:r>
-        <w:rPr>
-          <w:rFonts w:ascii="Arial" w:hAnsi="Arial" w:cs="Arial"/>
-          <w:i/>
-          <w:sz w:val="24"/>
-        </w:rPr>
-        <w:t xml:space="preserve">Fournir tous les document de </w:t>
-      </w:r>
-      <w:proofErr w:type="gramStart"/>
-      <w:r>
-        <w:rPr>
-          <w:rFonts w:ascii="Arial" w:hAnsi="Arial" w:cs="Arial"/>
-          <w:i/>
-          <w:sz w:val="24"/>
-        </w:rPr>
-        <w:t>conception:</w:t>
-      </w:r>
-      <w:proofErr w:type="gramEnd"/>
-    </w:p>
-    <w:p>
-      <w:pPr>
-        <w:pStyle w:val="Retraitnormal1"/>
-        <w:numPr>
-          <w:ilvl w:val="0"/>
-          <w:numId w:val="0"/>
-        </w:numPr>
-        <w:ind w:left="360"/>
-        <w:rPr>
-          <w:rFonts w:ascii="Arial" w:hAnsi="Arial" w:cs="Arial"/>
-          <w:i/>
-          <w:sz w:val="24"/>
-        </w:rPr>
-      </w:pPr>
-    </w:p>
-    <w:p>
-      <w:pPr>
-        <w:pStyle w:val="Retraitnormal1"/>
-        <w:numPr>
-          <w:ilvl w:val="0"/>
-          <w:numId w:val="9"/>
-        </w:numPr>
-        <w:rPr>
-          <w:rFonts w:ascii="Arial" w:hAnsi="Arial" w:cs="Arial"/>
-          <w:i/>
-          <w:sz w:val="24"/>
-        </w:rPr>
-      </w:pPr>
-      <w:proofErr w:type="gramStart"/>
-      <w:r>
-        <w:rPr>
-          <w:rFonts w:ascii="Arial" w:hAnsi="Arial" w:cs="Arial"/>
-          <w:i/>
-          <w:sz w:val="24"/>
-        </w:rPr>
-        <w:t>le</w:t>
-      </w:r>
-      <w:proofErr w:type="gramEnd"/>
-      <w:r>
-        <w:rPr>
-          <w:rFonts w:ascii="Arial" w:hAnsi="Arial" w:cs="Arial"/>
-          <w:i/>
-          <w:sz w:val="24"/>
-        </w:rPr>
-        <w:t xml:space="preserve"> choix du matériel HW</w:t>
-      </w:r>
-    </w:p>
-    <w:p>
-      <w:pPr>
-        <w:pStyle w:val="Retraitnormal1"/>
-        <w:numPr>
-          <w:ilvl w:val="0"/>
-          <w:numId w:val="9"/>
-        </w:numPr>
-        <w:rPr>
-          <w:rFonts w:ascii="Arial" w:hAnsi="Arial" w:cs="Arial"/>
-          <w:i/>
-          <w:sz w:val="24"/>
-        </w:rPr>
-      </w:pPr>
-      <w:proofErr w:type="gramStart"/>
-      <w:r>
-        <w:rPr>
-          <w:rFonts w:ascii="Arial" w:hAnsi="Arial" w:cs="Arial"/>
-          <w:i/>
-          <w:sz w:val="24"/>
-        </w:rPr>
-        <w:t>le</w:t>
-      </w:r>
-      <w:proofErr w:type="gramEnd"/>
-      <w:r>
-        <w:rPr>
-          <w:rFonts w:ascii="Arial" w:hAnsi="Arial" w:cs="Arial"/>
-          <w:i/>
-          <w:sz w:val="24"/>
-        </w:rPr>
-        <w:t xml:space="preserve"> choix des systèmes d'exploitation pour la réalisation </w:t>
-      </w:r>
-      <w:r>
-        <w:rPr>
-          <w:rFonts w:ascii="Arial" w:hAnsi="Arial" w:cs="Arial"/>
-          <w:i/>
-          <w:sz w:val="24"/>
-          <w:u w:val="single"/>
-        </w:rPr>
-        <w:t>et</w:t>
-      </w:r>
-      <w:r>
-        <w:rPr>
-          <w:rFonts w:ascii="Arial" w:hAnsi="Arial" w:cs="Arial"/>
-          <w:i/>
-          <w:sz w:val="24"/>
-        </w:rPr>
-        <w:t xml:space="preserve"> l'utilisation</w:t>
-      </w:r>
-    </w:p>
-    <w:p>
-      <w:pPr>
-        <w:pStyle w:val="Retraitnormal1"/>
-        <w:numPr>
-          <w:ilvl w:val="0"/>
-          <w:numId w:val="9"/>
-        </w:numPr>
-        <w:rPr>
-          <w:rFonts w:ascii="Arial" w:hAnsi="Arial" w:cs="Arial"/>
-          <w:i/>
-          <w:sz w:val="24"/>
-        </w:rPr>
-      </w:pPr>
-      <w:proofErr w:type="gramStart"/>
-      <w:r>
-        <w:rPr>
-          <w:rFonts w:ascii="Arial" w:hAnsi="Arial" w:cs="Arial"/>
-          <w:i/>
-          <w:sz w:val="24"/>
-        </w:rPr>
-        <w:t>le</w:t>
-      </w:r>
-      <w:proofErr w:type="gramEnd"/>
-      <w:r>
-        <w:rPr>
-          <w:rFonts w:ascii="Arial" w:hAnsi="Arial" w:cs="Arial"/>
-          <w:i/>
-          <w:sz w:val="24"/>
-        </w:rPr>
-        <w:t xml:space="preserve"> choix des outils logiciels pour la réalisation </w:t>
-      </w:r>
-      <w:r>
-        <w:rPr>
-          <w:rFonts w:ascii="Arial" w:hAnsi="Arial" w:cs="Arial"/>
-          <w:i/>
-          <w:sz w:val="24"/>
-          <w:u w:val="single"/>
-        </w:rPr>
-        <w:t>et</w:t>
-      </w:r>
-      <w:r>
-        <w:rPr>
-          <w:rFonts w:ascii="Arial" w:hAnsi="Arial" w:cs="Arial"/>
-          <w:i/>
-          <w:sz w:val="24"/>
-        </w:rPr>
-        <w:t xml:space="preserve"> l'utilisation</w:t>
-      </w:r>
-    </w:p>
-    <w:p>
-      <w:pPr>
-        <w:pStyle w:val="Retraitnormal1"/>
-        <w:numPr>
-          <w:ilvl w:val="0"/>
-          <w:numId w:val="9"/>
-        </w:numPr>
-        <w:rPr>
-          <w:rFonts w:ascii="Arial" w:hAnsi="Arial" w:cs="Arial"/>
-          <w:i/>
-          <w:sz w:val="24"/>
-        </w:rPr>
-      </w:pPr>
-      <w:proofErr w:type="gramStart"/>
-      <w:r>
-        <w:rPr>
-          <w:rFonts w:ascii="Arial" w:hAnsi="Arial" w:cs="Arial"/>
-          <w:i/>
-          <w:sz w:val="24"/>
-        </w:rPr>
-        <w:t>site</w:t>
-      </w:r>
-      <w:proofErr w:type="gramEnd"/>
-      <w:r>
-        <w:rPr>
-          <w:rFonts w:ascii="Arial" w:hAnsi="Arial" w:cs="Arial"/>
-          <w:i/>
-          <w:sz w:val="24"/>
-        </w:rPr>
-        <w:t xml:space="preserve"> web: </w:t>
-      </w:r>
-      <w:r>
-        <w:rPr>
-          <w:rFonts w:ascii="Arial" w:hAnsi="Arial" w:cs="Arial"/>
-          <w:i/>
-          <w:sz w:val="24"/>
-        </w:rPr>
-        <w:t>réaliser les maquettes avec un logiciel, décrire toutes les animations sur papier, définir les mots-clés, choisir une formule d'hébergement, définir la méthode de mise à jour, …</w:t>
-      </w:r>
-    </w:p>
-    <w:p>
-      <w:pPr>
-        <w:pStyle w:val="Retraitnormal1"/>
-        <w:numPr>
-          <w:ilvl w:val="0"/>
-          <w:numId w:val="4"/>
-        </w:numPr>
-        <w:rPr>
-          <w:rFonts w:ascii="Arial" w:hAnsi="Arial" w:cs="Arial"/>
-          <w:i/>
-          <w:sz w:val="24"/>
-        </w:rPr>
-      </w:pPr>
-      <w:proofErr w:type="gramStart"/>
-      <w:r>
-        <w:rPr>
-          <w:rFonts w:ascii="Arial" w:hAnsi="Arial" w:cs="Arial"/>
-          <w:i/>
-          <w:sz w:val="24"/>
-        </w:rPr>
-        <w:t>bases</w:t>
-      </w:r>
-      <w:proofErr w:type="gramEnd"/>
-      <w:r>
-        <w:rPr>
-          <w:rFonts w:ascii="Arial" w:hAnsi="Arial" w:cs="Arial"/>
-          <w:i/>
-          <w:sz w:val="24"/>
-        </w:rPr>
-        <w:t xml:space="preserve"> de données: décrire le modèle relationnel, le contenu détaillé des tables (caractéristiques de chaque champs) et les requêtes.</w:t>
-      </w:r>
-    </w:p>
-    <w:p>
-      <w:pPr>
-        <w:pStyle w:val="Retraitnormal1"/>
-        <w:numPr>
-          <w:ilvl w:val="0"/>
-          <w:numId w:val="4"/>
-        </w:numPr>
-        <w:rPr>
-          <w:rFonts w:ascii="Arial" w:hAnsi="Arial" w:cs="Arial"/>
-          <w:i/>
-          <w:sz w:val="24"/>
-        </w:rPr>
-      </w:pPr>
-      <w:proofErr w:type="gramStart"/>
-      <w:r>
-        <w:rPr>
-          <w:rFonts w:ascii="Arial" w:hAnsi="Arial" w:cs="Arial"/>
-          <w:i/>
-          <w:sz w:val="24"/>
-        </w:rPr>
-        <w:t>programmation</w:t>
-      </w:r>
-      <w:proofErr w:type="gramEnd"/>
-      <w:r>
-        <w:rPr>
-          <w:rFonts w:ascii="Arial" w:hAnsi="Arial" w:cs="Arial"/>
-          <w:i/>
-          <w:sz w:val="24"/>
-        </w:rPr>
-        <w:t xml:space="preserve"> et scripts: organigramme, architecture du programme, découpage modulaire, entrées-sorties des modules, </w:t>
-      </w:r>
-      <w:proofErr w:type="spellStart"/>
-      <w:r>
-        <w:rPr>
-          <w:rFonts w:ascii="Arial" w:hAnsi="Arial" w:cs="Arial"/>
-          <w:i/>
-          <w:sz w:val="24"/>
-        </w:rPr>
-        <w:t>pseudo-code</w:t>
-      </w:r>
-      <w:proofErr w:type="spellEnd"/>
-      <w:r>
-        <w:rPr>
-          <w:rFonts w:ascii="Arial" w:hAnsi="Arial" w:cs="Arial"/>
-          <w:i/>
-          <w:sz w:val="24"/>
-        </w:rPr>
-        <w:t xml:space="preserve"> </w:t>
-      </w:r>
-      <w:r>
-        <w:rPr>
-          <w:rFonts w:ascii="Arial" w:hAnsi="Arial" w:cs="Arial"/>
-          <w:i/>
-          <w:sz w:val="24"/>
-        </w:rPr>
-        <w:t>/</w:t>
-      </w:r>
-      <w:r>
-        <w:rPr>
-          <w:rFonts w:ascii="Arial" w:hAnsi="Arial" w:cs="Arial"/>
-          <w:i/>
-          <w:sz w:val="24"/>
-        </w:rPr>
-        <w:t xml:space="preserve"> </w:t>
-      </w:r>
-      <w:proofErr w:type="spellStart"/>
-      <w:r>
-        <w:rPr>
-          <w:rFonts w:ascii="Arial" w:hAnsi="Arial" w:cs="Arial"/>
-          <w:i/>
-          <w:sz w:val="24"/>
-        </w:rPr>
-        <w:t>structogramme</w:t>
-      </w:r>
-      <w:proofErr w:type="spellEnd"/>
-      <w:r>
-        <w:rPr>
-          <w:rFonts w:ascii="Arial" w:hAnsi="Arial" w:cs="Arial"/>
-          <w:i/>
-          <w:sz w:val="24"/>
-        </w:rPr>
-        <w:t>…</w:t>
-      </w:r>
-    </w:p>
-    <w:p>
-      <w:pPr>
-        <w:pStyle w:val="Retraitnormal1"/>
-        <w:numPr>
-          <w:ilvl w:val="0"/>
-          <w:numId w:val="0"/>
-        </w:numPr>
-        <w:ind w:left="720"/>
-        <w:rPr>
-          <w:rFonts w:ascii="Arial" w:hAnsi="Arial" w:cs="Arial"/>
-          <w:i/>
-          <w:sz w:val="24"/>
-        </w:rPr>
-      </w:pPr>
-    </w:p>
-    <w:p>
-      <w:pPr>
-        <w:pStyle w:val="Retraitnormal1"/>
-        <w:numPr>
-          <w:ilvl w:val="0"/>
-          <w:numId w:val="0"/>
-        </w:numPr>
-        <w:ind w:left="360"/>
-        <w:rPr>
           <w:rFonts w:ascii="Arial" w:hAnsi="Arial" w:cs="Arial"/>
           <w:b/>
           <w:bCs/>
@@ -4264,40 +4318,7 @@
           <w:sz w:val="24"/>
         </w:rPr>
       </w:pPr>
-      <w:r>
-        <w:rPr>
-          <w:rFonts w:ascii="Arial" w:hAnsi="Arial" w:cs="Arial"/>
-          <w:b/>
-          <w:bCs/>
-          <w:i/>
-          <w:sz w:val="24"/>
-        </w:rPr>
-        <w:t xml:space="preserve">Le </w:t>
-      </w:r>
-      <w:smartTag w:uri="urn:schemas-microsoft-com:office:smarttags" w:element="PersonName">
-        <w:r>
-          <w:rPr>
-            <w:rFonts w:ascii="Arial" w:hAnsi="Arial" w:cs="Arial"/>
-            <w:b/>
-            <w:bCs/>
-            <w:i/>
-            <w:sz w:val="24"/>
-          </w:rPr>
-          <w:t>dos</w:t>
-        </w:r>
-      </w:smartTag>
-      <w:r>
-        <w:rPr>
-          <w:rFonts w:ascii="Arial" w:hAnsi="Arial" w:cs="Arial"/>
-          <w:b/>
-          <w:bCs/>
-          <w:i/>
-          <w:sz w:val="24"/>
-        </w:rPr>
-        <w:t>sier de conception devrait permettre de sous-traiter la réalisation du projet !</w:t>
-      </w:r>
-    </w:p>
-    <w:p/>
+    </w:p>
     <w:p>
       <w:pPr>
         <w:pStyle w:val="Titre1"/>
@@ -4308,6 +4329,7 @@
       <w:bookmarkStart w:id="16" w:name="_Toc71703259"/>
       <w:bookmarkStart w:id="17" w:name="_Toc499021842"/>
       <w:r>
+        <w:lastRenderedPageBreak/>
         <w:t>R</w:t>
       </w:r>
       <w:bookmarkEnd w:id="16"/>
@@ -4462,7 +4484,6 @@
           <w:i/>
           <w:iCs/>
         </w:rPr>
-        <w:lastRenderedPageBreak/>
         <w:t>les</w:t>
       </w:r>
       <w:proofErr w:type="gramEnd"/>
@@ -5159,6 +5180,7 @@
       <w:bookmarkStart w:id="33" w:name="_Toc71703263"/>
       <w:bookmarkStart w:id="34" w:name="_Toc499021847"/>
       <w:r>
+        <w:lastRenderedPageBreak/>
         <w:t>C</w:t>
       </w:r>
       <w:bookmarkEnd w:id="32"/>
@@ -5926,7 +5948,7 @@
               <w:noProof/>
               <w:sz w:val="20"/>
             </w:rPr>
-            <w:t>9 février 2018</w:t>
+            <w:t>12 février 2018</w:t>
           </w:r>
           <w:r>
             <w:rPr>
@@ -9122,7 +9144,7 @@
 </file>
 
 <file path=customXml/itemProps1.xml><?xml version="1.0" encoding="utf-8"?>
-<ds:datastoreItem xmlns:ds="http://schemas.openxmlformats.org/officeDocument/2006/customXml" ds:itemID="{40E9A329-0319-4473-A929-A687689FF19C}">
+<ds:datastoreItem xmlns:ds="http://schemas.openxmlformats.org/officeDocument/2006/customXml" ds:itemID="{0FB5FD2C-99E2-426C-98E9-EA4ABD608090}">
   <ds:schemaRefs>
     <ds:schemaRef ds:uri="http://schemas.openxmlformats.org/officeDocument/2006/bibliography"/>
   </ds:schemaRefs>

</xml_diff>

<commit_message>
Making class diagram picture, adding flux diagram and updating doc
</commit_message>
<xml_diff>
--- a/Documentation/MHG_Documentation_Tablut.docx
+++ b/Documentation/MHG_Documentation_Tablut.docx
@@ -2289,136 +2289,6 @@
       </w:r>
     </w:p>
     <w:p/>
-    <w:p>
-      <w:pPr>
-        <w:rPr>
-          <w:i/>
-          <w:iCs/>
-          <w:szCs w:val="14"/>
-        </w:rPr>
-      </w:pPr>
-      <w:r>
-        <w:rPr>
-          <w:i/>
-          <w:iCs/>
-          <w:szCs w:val="14"/>
-        </w:rPr>
-        <w:t xml:space="preserve">Ce </w:t>
-      </w:r>
-      <w:r>
-        <w:rPr>
-          <w:i/>
-          <w:iCs/>
-          <w:szCs w:val="14"/>
-        </w:rPr>
-        <w:t>chapitre</w:t>
-      </w:r>
-      <w:r>
-        <w:rPr>
-          <w:i/>
-          <w:iCs/>
-          <w:szCs w:val="14"/>
-        </w:rPr>
-        <w:t xml:space="preserve"> </w:t>
-      </w:r>
-      <w:r>
-        <w:rPr>
-          <w:i/>
-          <w:iCs/>
-          <w:szCs w:val="14"/>
-        </w:rPr>
-        <w:t>décri</w:t>
-      </w:r>
-      <w:r>
-        <w:rPr>
-          <w:i/>
-          <w:iCs/>
-          <w:szCs w:val="14"/>
-        </w:rPr>
-        <w:t>t</w:t>
-      </w:r>
-      <w:r>
-        <w:rPr>
-          <w:i/>
-          <w:iCs/>
-          <w:szCs w:val="14"/>
-        </w:rPr>
-        <w:t xml:space="preserve"> brièvement le projet,</w:t>
-      </w:r>
-      <w:r>
-        <w:rPr>
-          <w:i/>
-          <w:iCs/>
-          <w:szCs w:val="14"/>
-        </w:rPr>
-        <w:t xml:space="preserve"> le cadre dans lequel il est réalisé,</w:t>
-      </w:r>
-      <w:r>
-        <w:rPr>
-          <w:i/>
-          <w:iCs/>
-          <w:szCs w:val="14"/>
-        </w:rPr>
-        <w:t xml:space="preserve"> les raisons de ce choix et ce qu'il peut apporter à l'élève ou à l'école. </w:t>
-      </w:r>
-      <w:r>
-        <w:rPr>
-          <w:i/>
-          <w:iCs/>
-          <w:szCs w:val="14"/>
-        </w:rPr>
-        <w:t>Il n'est pas nécessaire de rentrer dans les détails (ceux-ci seront abordés plus loin) mais cela doit être aussi clair et complet que possible</w:t>
-      </w:r>
-      <w:r>
-        <w:rPr>
-          <w:i/>
-          <w:iCs/>
-          <w:szCs w:val="14"/>
-        </w:rPr>
-        <w:t xml:space="preserve"> (idées de solutions).</w:t>
-      </w:r>
-      <w:r>
-        <w:rPr>
-          <w:i/>
-          <w:iCs/>
-          <w:szCs w:val="14"/>
-        </w:rPr>
-        <w:t xml:space="preserve"> </w:t>
-      </w:r>
-      <w:r>
-        <w:rPr>
-          <w:i/>
-          <w:iCs/>
-          <w:szCs w:val="14"/>
-        </w:rPr>
-        <w:t>Ce chapitre contient également l'inventaire et la description des travaux qui auraient déjà été effectué</w:t>
-      </w:r>
-      <w:r>
-        <w:rPr>
-          <w:i/>
-          <w:iCs/>
-          <w:szCs w:val="14"/>
-        </w:rPr>
-        <w:t>s</w:t>
-      </w:r>
-      <w:r>
-        <w:rPr>
-          <w:i/>
-          <w:iCs/>
-          <w:szCs w:val="14"/>
-        </w:rPr>
-        <w:t xml:space="preserve"> pour ce projet.</w:t>
-      </w:r>
-    </w:p>
-    <w:p>
-      <w:pPr>
-        <w:rPr>
-          <w:i/>
-          <w:iCs/>
-          <w:szCs w:val="14"/>
-        </w:rPr>
-      </w:pPr>
-    </w:p>
     <w:p>
       <w:pPr>
         <w:jc w:val="both"/>
@@ -2493,10 +2363,19 @@
         </w:drawing>
       </w:r>
       <w:r>
-        <w:t xml:space="preserve">Le tablut est un jeu suédois apparut au IVème siècle apr. J.-C. </w:t>
-      </w:r>
-      <w:r>
-        <w:t>Il fait partie de la famille des jeux de Tafl. Sur un plateau de 9 x 9 cases, deux joueurs s’affrontent. L’un joue les défenseurs (pions blancs) et a pour but de faire fuir le roi vers l’une des 4 cases au coin du plateau. A l’inverse, les attaquants (pions noirs) doivent capturer le roi.</w:t>
+        <w:t xml:space="preserve">Le </w:t>
+      </w:r>
+      <w:r>
+        <w:t>Tablut</w:t>
+      </w:r>
+      <w:r>
+        <w:t xml:space="preserve"> est un jeu suédois apparut au IVème siècle apr. J.-C. </w:t>
+      </w:r>
+      <w:r>
+        <w:t>Il fait partie de la</w:t>
+      </w:r>
+      <w:r>
+        <w:t xml:space="preserve"> famille des jeux de Tafl. Les joueurs s’affronteront sur un plateau de 9 x 9 cases. Ils joueront en local sur le même ordinateur.</w:t>
       </w:r>
     </w:p>
     <w:p>
@@ -2530,7 +2409,13 @@
         <w:t>, le but est</w:t>
       </w:r>
       <w:r>
-        <w:t xml:space="preserve"> de développer ce jeu dans un programme. En outre, ce projet est l’opportunité de réunir mes centres d’intérêts qui sont : l’histoire, les jeux ainsi que la programmation. De plus, en souhaitant travailler dans l’industrie du développement vidéo ludique, ce projet me permet de développer un programme</w:t>
+        <w:t xml:space="preserve"> d</w:t>
+      </w:r>
+      <w:r>
+        <w:t>’introduire</w:t>
+      </w:r>
+      <w:r>
+        <w:t xml:space="preserve"> ce jeu dans un programme. En outre, ce projet est l’opportunité de réunir mes centres d’intérêts qui sont : l’histoire, les jeux ainsi que la programmation. De plus, en souhaitant travailler dans l’industrie du développement vidéo ludique, ce projet me permet de développer un programme</w:t>
       </w:r>
       <w:r>
         <w:t xml:space="preserve"> qui</w:t>
@@ -2545,13 +2430,25 @@
         <w:t xml:space="preserve"> mes attentes futures tout </w:t>
       </w:r>
       <w:r>
-        <w:t>en respectant des méthodes de travail.</w:t>
+        <w:t xml:space="preserve">en </w:t>
+      </w:r>
+      <w:r>
+        <w:t xml:space="preserve">appliquant de réelles </w:t>
+      </w:r>
+      <w:r>
+        <w:t>méthodes de travail.</w:t>
       </w:r>
     </w:p>
     <w:p/>
     <w:p>
       <w:r>
-        <w:t>Aucun travail n’été effectué au préalable à ce projet.</w:t>
+        <w:t xml:space="preserve">Aucun travail n’été effectué </w:t>
+      </w:r>
+      <w:r>
+        <w:t xml:space="preserve">préalablement </w:t>
+      </w:r>
+      <w:r>
+        <w:t>à ce projet.</w:t>
       </w:r>
     </w:p>
     <w:p>
@@ -2571,94 +2468,6 @@
         <w:t>Objectifs</w:t>
       </w:r>
       <w:bookmarkEnd w:id="2"/>
-    </w:p>
-    <w:p>
-      <w:pPr>
-        <w:rPr>
-          <w:szCs w:val="14"/>
-        </w:rPr>
-      </w:pPr>
-    </w:p>
-    <w:p>
-      <w:pPr>
-        <w:rPr>
-          <w:i/>
-          <w:iCs/>
-          <w:szCs w:val="14"/>
-        </w:rPr>
-      </w:pPr>
-      <w:r>
-        <w:rPr>
-          <w:i/>
-          <w:iCs/>
-          <w:szCs w:val="14"/>
-        </w:rPr>
-        <w:t xml:space="preserve">Ce chapitre énumère les objectifs du projet. L'atteinte ou non </w:t>
-      </w:r>
-      <w:r>
-        <w:rPr>
-          <w:i/>
-          <w:iCs/>
-          <w:szCs w:val="14"/>
-        </w:rPr>
-        <w:t>de c</w:t>
-      </w:r>
-      <w:r>
-        <w:rPr>
-          <w:i/>
-          <w:iCs/>
-          <w:szCs w:val="14"/>
-        </w:rPr>
-        <w:t>eux-ci devr</w:t>
-      </w:r>
-      <w:r>
-        <w:rPr>
-          <w:i/>
-          <w:iCs/>
-          <w:szCs w:val="14"/>
-        </w:rPr>
-        <w:t xml:space="preserve">a pouvoir être contrôlée à la fin du projet. Les objectifs pourront </w:t>
-      </w:r>
-      <w:r>
-        <w:rPr>
-          <w:i/>
-          <w:iCs/>
-          <w:szCs w:val="14"/>
-        </w:rPr>
-        <w:t xml:space="preserve">éventuellement </w:t>
-      </w:r>
-      <w:r>
-        <w:rPr>
-          <w:i/>
-          <w:iCs/>
-          <w:szCs w:val="14"/>
-        </w:rPr>
-        <w:t xml:space="preserve">être revus après l'analyse. </w:t>
-      </w:r>
-    </w:p>
-    <w:p>
-      <w:pPr>
-        <w:rPr>
-          <w:szCs w:val="14"/>
-        </w:rPr>
-      </w:pPr>
-    </w:p>
-    <w:p>
-      <w:pPr>
-        <w:rPr>
-          <w:i/>
-          <w:iCs/>
-          <w:szCs w:val="14"/>
-        </w:rPr>
-      </w:pPr>
-      <w:r>
-        <w:rPr>
-          <w:i/>
-          <w:iCs/>
-          <w:szCs w:val="14"/>
-        </w:rPr>
-        <w:t>Ces éléments peuvent être repris des spécifications de départ.</w:t>
-      </w:r>
     </w:p>
     <w:p>
       <w:pPr>
@@ -2682,8 +2491,25 @@
         </w:numPr>
       </w:pPr>
       <w:r>
-        <w:t>Développer une application permettant de jouer au jeu du tablut à deux joueurs sur un même ordinateur.</w:t>
-      </w:r>
+        <w:t xml:space="preserve">Développer une application </w:t>
+      </w:r>
+      <w:r>
+        <w:t xml:space="preserve">en C# </w:t>
+      </w:r>
+      <w:r>
+        <w:t xml:space="preserve">permettant de jouer au jeu du </w:t>
+      </w:r>
+      <w:r>
+        <w:t>Tablut</w:t>
+      </w:r>
+      <w:r>
+        <w:t xml:space="preserve"> à deux joueurs sur un même ordinateur.</w:t>
+      </w:r>
+    </w:p>
+    <w:p>
+      <w:pPr>
+        <w:pStyle w:val="Paragraphedeliste"/>
+      </w:pPr>
     </w:p>
     <w:p>
       <w:pPr>
@@ -2697,6 +2523,7 @@
         <w:t>Le programme permettra également de créer des profils qui seront utilisé au lancement d’une partie.</w:t>
       </w:r>
     </w:p>
+    <w:p/>
     <w:p>
       <w:pPr>
         <w:pStyle w:val="Paragraphedeliste"/>
@@ -2706,9 +2533,10 @@
         </w:numPr>
       </w:pPr>
       <w:r>
-        <w:t>Les profils peuvent être gérés, c’est-à-dire qu’il est possible de visionner leurs statistiques et de les réinitialiser si désiré. Il également être possible de renommer et supprimer les profils.</w:t>
-      </w:r>
-    </w:p>
+        <w:t xml:space="preserve">Les profils peuvent être gérés, c’est-à-dire qu’il est possible de visionner leurs statistiques et de les réinitialiser si désiré. </w:t>
+      </w:r>
+    </w:p>
+    <w:p/>
     <w:p>
       <w:pPr>
         <w:pStyle w:val="Paragraphedeliste"/>
@@ -2718,9 +2546,54 @@
         </w:numPr>
       </w:pPr>
       <w:r>
+        <w:t>Il également être possible de renommer et supprimer les profils.</w:t>
+      </w:r>
+    </w:p>
+    <w:p/>
+    <w:p>
+      <w:pPr>
+        <w:pStyle w:val="Paragraphedeliste"/>
+        <w:numPr>
+          <w:ilvl w:val="0"/>
+          <w:numId w:val="14"/>
+        </w:numPr>
+      </w:pPr>
+      <w:r>
         <w:t>Une base de donnée local doit être installée et permet le stockage des profils.</w:t>
       </w:r>
     </w:p>
+    <w:p/>
+    <w:p>
+      <w:pPr>
+        <w:pStyle w:val="Paragraphedeliste"/>
+        <w:numPr>
+          <w:ilvl w:val="0"/>
+          <w:numId w:val="14"/>
+        </w:numPr>
+      </w:pPr>
+      <w:r>
+        <w:t>Le programme pourra être ouvert à l’aide d’un exécutable.</w:t>
+      </w:r>
+    </w:p>
+    <w:p>
+      <w:pPr>
+        <w:pStyle w:val="Paragraphedeliste"/>
+      </w:pPr>
+    </w:p>
+    <w:p>
+      <w:pPr>
+        <w:pStyle w:val="Paragraphedeliste"/>
+        <w:numPr>
+          <w:ilvl w:val="0"/>
+          <w:numId w:val="14"/>
+        </w:numPr>
+      </w:pPr>
+      <w:r>
+        <w:t>L’interface utilisateur sera intuitive et visuellement agréable.</w:t>
+      </w:r>
+      <w:bookmarkStart w:id="3" w:name="_GoBack"/>
+      <w:bookmarkEnd w:id="3"/>
+    </w:p>
     <w:p>
       <w:pPr>
         <w:pStyle w:val="Titre2"/>
@@ -2735,7 +2608,7 @@
         </w:rPr>
         <w:br w:type="page"/>
       </w:r>
-      <w:bookmarkStart w:id="3" w:name="_Toc499021835"/>
+      <w:bookmarkStart w:id="4" w:name="_Toc499021835"/>
       <w:r>
         <w:rPr>
           <w:noProof/>
@@ -2820,7 +2693,7 @@
         </w:rPr>
         <w:t xml:space="preserve"> initiale</w:t>
       </w:r>
-      <w:bookmarkEnd w:id="3"/>
+      <w:bookmarkEnd w:id="4"/>
     </w:p>
     <w:p>
       <w:pPr>
@@ -2833,14 +2706,14 @@
       <w:pPr>
         <w:pStyle w:val="Titre1"/>
       </w:pPr>
-      <w:bookmarkStart w:id="4" w:name="_Toc499021836"/>
+      <w:bookmarkStart w:id="5" w:name="_Toc499021836"/>
       <w:r>
         <w:t>Analyse</w:t>
       </w:r>
       <w:r>
         <w:t xml:space="preserve"> / Conception</w:t>
       </w:r>
-      <w:bookmarkEnd w:id="4"/>
+      <w:bookmarkEnd w:id="5"/>
     </w:p>
     <w:p>
       <w:pPr>
@@ -2850,7 +2723,7 @@
           <w:iCs/>
         </w:rPr>
       </w:pPr>
-      <w:bookmarkStart w:id="5" w:name="_Toc499021837"/>
+      <w:bookmarkStart w:id="6" w:name="_Toc499021837"/>
       <w:r>
         <w:rPr>
           <w:i w:val="0"/>
@@ -2858,7 +2731,7 @@
         </w:rPr>
         <w:t>Concept</w:t>
       </w:r>
-      <w:bookmarkEnd w:id="5"/>
+      <w:bookmarkEnd w:id="6"/>
     </w:p>
     <w:p>
       <w:pPr>
@@ -2878,6 +2751,287 @@
     </w:p>
     <w:p>
       <w:pPr>
+        <w:pStyle w:val="Titre2"/>
+        <w:rPr>
+          <w:i w:val="0"/>
+          <w:iCs/>
+        </w:rPr>
+      </w:pPr>
+      <w:bookmarkStart w:id="7" w:name="_Toc71691012"/>
+      <w:bookmarkStart w:id="8" w:name="_Toc499021838"/>
+      <w:r>
+        <w:rPr>
+          <w:i w:val="0"/>
+          <w:iCs/>
+        </w:rPr>
+        <w:t>Stratégie de test</w:t>
+      </w:r>
+      <w:bookmarkEnd w:id="7"/>
+      <w:bookmarkEnd w:id="8"/>
+    </w:p>
+    <w:p/>
+    <w:p>
+      <w:pPr>
+        <w:pStyle w:val="En-tte"/>
+        <w:ind w:firstLine="360"/>
+        <w:rPr>
+          <w:i/>
+          <w:iCs/>
+          <w:szCs w:val="14"/>
+        </w:rPr>
+      </w:pPr>
+      <w:r>
+        <w:rPr>
+          <w:i/>
+          <w:iCs/>
+          <w:szCs w:val="14"/>
+        </w:rPr>
+        <w:t xml:space="preserve">Décrire la stratégie globale de test: </w:t>
+      </w:r>
+    </w:p>
+    <w:p>
+      <w:pPr>
+        <w:pStyle w:val="En-tte"/>
+        <w:ind w:firstLine="360"/>
+        <w:rPr>
+          <w:i/>
+          <w:iCs/>
+          <w:szCs w:val="14"/>
+        </w:rPr>
+      </w:pPr>
+    </w:p>
+    <w:p>
+      <w:pPr>
+        <w:pStyle w:val="En-tte"/>
+        <w:numPr>
+          <w:ilvl w:val="0"/>
+          <w:numId w:val="6"/>
+        </w:numPr>
+        <w:tabs>
+          <w:tab w:val="clear" w:pos="4536"/>
+          <w:tab w:val="clear" w:pos="9072"/>
+        </w:tabs>
+        <w:rPr>
+          <w:i/>
+          <w:iCs/>
+          <w:szCs w:val="14"/>
+        </w:rPr>
+      </w:pPr>
+      <w:r>
+        <w:rPr>
+          <w:i/>
+          <w:iCs/>
+          <w:szCs w:val="14"/>
+        </w:rPr>
+        <w:t>t</w:t>
+      </w:r>
+      <w:r>
+        <w:rPr>
+          <w:i/>
+          <w:iCs/>
+          <w:szCs w:val="14"/>
+        </w:rPr>
+        <w:t>ypes de des tests et ordre dans lequel ils seront effectués.</w:t>
+      </w:r>
+    </w:p>
+    <w:p>
+      <w:pPr>
+        <w:pStyle w:val="En-tte"/>
+        <w:numPr>
+          <w:ilvl w:val="0"/>
+          <w:numId w:val="6"/>
+        </w:numPr>
+        <w:tabs>
+          <w:tab w:val="clear" w:pos="4536"/>
+          <w:tab w:val="clear" w:pos="9072"/>
+        </w:tabs>
+        <w:rPr>
+          <w:i/>
+          <w:iCs/>
+          <w:szCs w:val="14"/>
+        </w:rPr>
+      </w:pPr>
+      <w:r>
+        <w:rPr>
+          <w:i/>
+          <w:iCs/>
+          <w:szCs w:val="14"/>
+        </w:rPr>
+        <w:t>l</w:t>
+      </w:r>
+      <w:r>
+        <w:rPr>
+          <w:i/>
+          <w:iCs/>
+          <w:szCs w:val="14"/>
+        </w:rPr>
+        <w:t>es moyens à mettre en œuvre</w:t>
+      </w:r>
+      <w:r>
+        <w:rPr>
+          <w:i/>
+          <w:iCs/>
+          <w:szCs w:val="14"/>
+        </w:rPr>
+        <w:t>.</w:t>
+      </w:r>
+    </w:p>
+    <w:p>
+      <w:pPr>
+        <w:pStyle w:val="En-tte"/>
+        <w:numPr>
+          <w:ilvl w:val="0"/>
+          <w:numId w:val="6"/>
+        </w:numPr>
+        <w:tabs>
+          <w:tab w:val="clear" w:pos="4536"/>
+          <w:tab w:val="clear" w:pos="9072"/>
+        </w:tabs>
+        <w:rPr>
+          <w:i/>
+          <w:iCs/>
+          <w:szCs w:val="14"/>
+        </w:rPr>
+      </w:pPr>
+      <w:r>
+        <w:rPr>
+          <w:i/>
+          <w:iCs/>
+          <w:szCs w:val="14"/>
+        </w:rPr>
+        <w:t>c</w:t>
+      </w:r>
+      <w:r>
+        <w:rPr>
+          <w:i/>
+          <w:iCs/>
+          <w:szCs w:val="14"/>
+        </w:rPr>
+        <w:t>ouverture des tests (tests exhaustifs ou non, si non, pourquoi ?)</w:t>
+      </w:r>
+      <w:r>
+        <w:rPr>
+          <w:i/>
+          <w:iCs/>
+          <w:szCs w:val="14"/>
+        </w:rPr>
+        <w:t>.</w:t>
+      </w:r>
+    </w:p>
+    <w:p>
+      <w:pPr>
+        <w:pStyle w:val="En-tte"/>
+        <w:numPr>
+          <w:ilvl w:val="0"/>
+          <w:numId w:val="6"/>
+        </w:numPr>
+        <w:tabs>
+          <w:tab w:val="clear" w:pos="4536"/>
+          <w:tab w:val="clear" w:pos="9072"/>
+        </w:tabs>
+        <w:rPr>
+          <w:i/>
+          <w:iCs/>
+          <w:szCs w:val="14"/>
+        </w:rPr>
+      </w:pPr>
+      <w:r>
+        <w:rPr>
+          <w:i/>
+          <w:iCs/>
+          <w:szCs w:val="14"/>
+        </w:rPr>
+        <w:t>d</w:t>
+      </w:r>
+      <w:r>
+        <w:rPr>
+          <w:i/>
+          <w:iCs/>
+          <w:szCs w:val="14"/>
+        </w:rPr>
+        <w:t>onnées de test à prévoir (données réelles ?)</w:t>
+      </w:r>
+      <w:r>
+        <w:rPr>
+          <w:i/>
+          <w:iCs/>
+          <w:szCs w:val="14"/>
+        </w:rPr>
+        <w:t>.</w:t>
+      </w:r>
+    </w:p>
+    <w:p>
+      <w:pPr>
+        <w:pStyle w:val="En-tte"/>
+        <w:numPr>
+          <w:ilvl w:val="0"/>
+          <w:numId w:val="6"/>
+        </w:numPr>
+        <w:tabs>
+          <w:tab w:val="clear" w:pos="4536"/>
+          <w:tab w:val="clear" w:pos="9072"/>
+        </w:tabs>
+        <w:rPr>
+          <w:i/>
+          <w:iCs/>
+          <w:szCs w:val="14"/>
+        </w:rPr>
+      </w:pPr>
+      <w:r>
+        <w:rPr>
+          <w:i/>
+          <w:iCs/>
+          <w:szCs w:val="14"/>
+        </w:rPr>
+        <w:t>les testeurs extérieurs éventuels.</w:t>
+      </w:r>
+    </w:p>
+    <w:p/>
+    <w:p>
+      <w:r>
+        <w:t>Durant le développement lors de l’ajout de chaque nouvelle fonctionnalité, comme la création de profil, des tests d’</w:t>
+      </w:r>
+      <w:r>
+        <w:t>intégration fonctionnel seront effectués.</w:t>
+      </w:r>
+    </w:p>
+    <w:p/>
+    <w:p>
+      <w:r>
+        <w:t>Toujours durant le développement. Plusieurs tests d’intégration de robustesse seront passés. En effet, nous vérifierons que la création de profil échoue au dans le cas où un nom invalide est entré mais que l’application reste utilisable. De même pour le renommage des profils, le déplacement de pions ne nous appartenant pas et lors de déplacements interdits.</w:t>
+      </w:r>
+    </w:p>
+    <w:p/>
+    <w:p>
+      <w:r>
+        <w:t>Ensuite, lorsque le programme aura été développé dans son intégralité, divers test systèmes fonctionnels seront réalisés.</w:t>
+      </w:r>
+    </w:p>
+    <w:p>
+      <w:r>
+        <w:t>Afin de réaliser ces différents tests, il faudra une machine Windows 7</w:t>
+      </w:r>
+      <w:r>
+        <w:t xml:space="preserve"> (64x)</w:t>
+      </w:r>
+      <w:r>
+        <w:t xml:space="preserve"> avec la base de données MySQL installée ainsi que</w:t>
+      </w:r>
+      <w:r>
+        <w:t xml:space="preserve"> le projet installé</w:t>
+      </w:r>
+      <w:r>
+        <w:t>. Ils seront réalisés par le développeur. Aucune donnée préalable n’est nécessaire.</w:t>
+      </w:r>
+    </w:p>
+    <w:p/>
+    <w:p>
+      <w:r>
+        <w:t>Toutes les fonctionnalités seront donc testées et documentées.</w:t>
+      </w:r>
+    </w:p>
+    <w:p>
+      <w:pPr>
         <w:pStyle w:val="Retraitnormal1"/>
         <w:numPr>
           <w:ilvl w:val="0"/>
@@ -2886,14 +3040,90 @@
         <w:ind w:left="360"/>
         <w:rPr>
           <w:rFonts w:ascii="Arial" w:hAnsi="Arial"/>
-          <w:i/>
-          <w:iCs/>
           <w:sz w:val="24"/>
           <w:szCs w:val="14"/>
           <w:lang w:eastAsia="fr-FR"/>
         </w:rPr>
       </w:pPr>
-      <w:r>
+    </w:p>
+    <w:p>
+      <w:pPr>
+        <w:pStyle w:val="Titre2"/>
+        <w:rPr>
+          <w:rFonts w:cs="Arial"/>
+        </w:rPr>
+      </w:pPr>
+      <w:bookmarkStart w:id="9" w:name="_Toc25553310"/>
+      <w:bookmarkStart w:id="10" w:name="_Toc71691015"/>
+      <w:bookmarkStart w:id="11" w:name="_Toc499021839"/>
+      <w:r>
+        <w:rPr>
+          <w:rFonts w:cs="Arial"/>
+        </w:rPr>
+        <w:lastRenderedPageBreak/>
+        <w:t>R</w:t>
+      </w:r>
+      <w:r>
+        <w:rPr>
+          <w:rFonts w:cs="Arial"/>
+        </w:rPr>
+        <w:t>isques techniques</w:t>
+      </w:r>
+      <w:bookmarkEnd w:id="9"/>
+      <w:bookmarkEnd w:id="10"/>
+      <w:bookmarkEnd w:id="11"/>
+    </w:p>
+    <w:p/>
+    <w:p>
+      <w:r>
+        <w:t>La gestion audio de l’application peut poser problème. Le lancement de son n’a jamais été travaillé aupar</w:t>
+      </w:r>
+      <w:r>
+        <w:t>avant. Il est donc possible de rencontrer quelques difficultés lors du développement.</w:t>
+      </w:r>
+    </w:p>
+    <w:p/>
+    <w:p>
+      <w:r>
+        <w:t>Ho</w:t>
+      </w:r>
+      <w:r>
+        <w:t>rmis</w:t>
+      </w:r>
+      <w:r>
+        <w:t xml:space="preserve"> cela, aucun risque technique n’est annoncé. Toutes les compétences nécessaires au bon déroulement du travail ont été étudiées.</w:t>
+      </w:r>
+      <w:r>
+        <w:t xml:space="preserve"> </w:t>
+      </w:r>
+    </w:p>
+    <w:p>
+      <w:pPr>
+        <w:pStyle w:val="Titre2"/>
+        <w:rPr>
+          <w:i w:val="0"/>
+          <w:iCs/>
+        </w:rPr>
+      </w:pPr>
+      <w:bookmarkStart w:id="12" w:name="_Toc499021840"/>
+      <w:r>
+        <w:rPr>
+          <w:i w:val="0"/>
+          <w:iCs/>
+        </w:rPr>
+        <w:t>Planification</w:t>
+      </w:r>
+      <w:bookmarkEnd w:id="12"/>
+    </w:p>
+    <w:p/>
+    <w:p>
+      <w:pPr>
+        <w:pStyle w:val="Retraitnormal1"/>
+        <w:numPr>
+          <w:ilvl w:val="0"/>
+          <w:numId w:val="0"/>
+        </w:numPr>
+        <w:ind w:left="349"/>
         <w:rPr>
           <w:rFonts w:ascii="Arial" w:hAnsi="Arial"/>
           <w:i/>
@@ -2902,8 +3132,7 @@
           <w:szCs w:val="14"/>
           <w:lang w:eastAsia="fr-FR"/>
         </w:rPr>
-        <w:t>Le concept</w:t>
-      </w:r>
+      </w:pPr>
       <w:r>
         <w:rPr>
           <w:rFonts w:ascii="Arial" w:hAnsi="Arial"/>
@@ -2913,10 +3142,17 @@
           <w:szCs w:val="14"/>
           <w:lang w:eastAsia="fr-FR"/>
         </w:rPr>
-        <w:t xml:space="preserve"> complet avec toutes ses </w:t>
-      </w:r>
-      <w:proofErr w:type="gramStart"/>
-      <w:r>
+        <w:t>Révision de la planification initiale du projet :</w:t>
+      </w:r>
+    </w:p>
+    <w:p>
+      <w:pPr>
+        <w:pStyle w:val="Retraitnormal1"/>
+        <w:numPr>
+          <w:ilvl w:val="0"/>
+          <w:numId w:val="0"/>
+        </w:numPr>
+        <w:ind w:left="349"/>
         <w:rPr>
           <w:rFonts w:ascii="Arial" w:hAnsi="Arial"/>
           <w:i/>
@@ -2925,9 +3161,81 @@
           <w:szCs w:val="14"/>
           <w:lang w:eastAsia="fr-FR"/>
         </w:rPr>
-        <w:t>annexes:</w:t>
-      </w:r>
-      <w:proofErr w:type="gramEnd"/>
+      </w:pPr>
+    </w:p>
+    <w:p>
+      <w:pPr>
+        <w:pStyle w:val="Retraitnormal1"/>
+        <w:numPr>
+          <w:ilvl w:val="0"/>
+          <w:numId w:val="7"/>
+        </w:numPr>
+        <w:rPr>
+          <w:rFonts w:ascii="Arial" w:hAnsi="Arial"/>
+          <w:i/>
+          <w:iCs/>
+          <w:sz w:val="24"/>
+          <w:szCs w:val="14"/>
+          <w:lang w:eastAsia="fr-FR"/>
+        </w:rPr>
+      </w:pPr>
+      <w:r>
+        <w:rPr>
+          <w:rFonts w:ascii="Arial" w:hAnsi="Arial"/>
+          <w:i/>
+          <w:iCs/>
+          <w:sz w:val="24"/>
+          <w:szCs w:val="14"/>
+          <w:lang w:eastAsia="fr-FR"/>
+        </w:rPr>
+        <w:t xml:space="preserve">planning indiquant les dates de début et de fin du projet ainsi que le découpage connu des diverses phases. </w:t>
+      </w:r>
+    </w:p>
+    <w:p>
+      <w:pPr>
+        <w:pStyle w:val="Retraitnormal1"/>
+        <w:numPr>
+          <w:ilvl w:val="0"/>
+          <w:numId w:val="7"/>
+        </w:numPr>
+        <w:rPr>
+          <w:rFonts w:ascii="Arial" w:hAnsi="Arial"/>
+          <w:i/>
+          <w:iCs/>
+          <w:sz w:val="24"/>
+          <w:szCs w:val="14"/>
+          <w:lang w:eastAsia="fr-FR"/>
+        </w:rPr>
+      </w:pPr>
+      <w:r>
+        <w:rPr>
+          <w:rFonts w:ascii="Arial" w:hAnsi="Arial"/>
+          <w:i/>
+          <w:iCs/>
+          <w:sz w:val="24"/>
+          <w:szCs w:val="14"/>
+          <w:lang w:eastAsia="fr-FR"/>
+        </w:rPr>
+        <w:t>partage des tâches en cas de travail à plusieurs.</w:t>
+      </w:r>
+    </w:p>
+    <w:p>
+      <w:pPr>
+        <w:pStyle w:val="Retraitnormal1"/>
+        <w:numPr>
+          <w:ilvl w:val="0"/>
+          <w:numId w:val="0"/>
+        </w:numPr>
+        <w:ind w:left="720"/>
+        <w:rPr>
+          <w:rFonts w:ascii="Arial" w:hAnsi="Arial"/>
+          <w:i/>
+          <w:iCs/>
+          <w:sz w:val="24"/>
+          <w:szCs w:val="14"/>
+          <w:lang w:eastAsia="fr-FR"/>
+        </w:rPr>
+      </w:pPr>
     </w:p>
     <w:p>
       <w:pPr>
@@ -2946,6 +3254,114 @@
           <w:lang w:eastAsia="fr-FR"/>
         </w:rPr>
       </w:pPr>
+      <w:r>
+        <w:rPr>
+          <w:rFonts w:ascii="Arial" w:hAnsi="Arial"/>
+          <w:i/>
+          <w:iCs/>
+          <w:noProof/>
+          <w:sz w:val="24"/>
+          <w:szCs w:val="14"/>
+          <w:lang w:val="fr-CH"/>
+        </w:rPr>
+        <w:drawing>
+          <wp:anchor distT="0" distB="0" distL="114300" distR="114300" simplePos="0" relativeHeight="251662336" behindDoc="0" locked="0" layoutInCell="1" allowOverlap="1" wp14:anchorId="73CCB93E" wp14:editId="0FEB6F65">
+            <wp:simplePos x="0" y="0"/>
+            <wp:positionH relativeFrom="column">
+              <wp:align>center</wp:align>
+            </wp:positionH>
+            <wp:positionV relativeFrom="paragraph">
+              <wp:posOffset>703580</wp:posOffset>
+            </wp:positionV>
+            <wp:extent cx="7020000" cy="1753200"/>
+            <wp:effectExtent l="0" t="0" r="0" b="0"/>
+            <wp:wrapSquare wrapText="bothSides"/>
+            <wp:docPr id="1" name="Image 1"/>
+            <wp:cNvGraphicFramePr>
+              <a:graphicFrameLocks xmlns:a="http://schemas.openxmlformats.org/drawingml/2006/main" noChangeAspect="1"/>
+            </wp:cNvGraphicFramePr>
+            <a:graphic xmlns:a="http://schemas.openxmlformats.org/drawingml/2006/main">
+              <a:graphicData uri="http://schemas.openxmlformats.org/drawingml/2006/picture">
+                <pic:pic xmlns:pic="http://schemas.openxmlformats.org/drawingml/2006/picture">
+                  <pic:nvPicPr>
+                    <pic:cNvPr id="0" name="Picture 1"/>
+                    <pic:cNvPicPr>
+                      <a:picLocks noChangeAspect="1" noChangeArrowheads="1"/>
+                    </pic:cNvPicPr>
+                  </pic:nvPicPr>
+                  <pic:blipFill>
+                    <a:blip r:embed="rId12" cstate="print">
+                      <a:extLst>
+                        <a:ext uri="{28A0092B-C50C-407E-A947-70E740481C1C}">
+                          <a14:useLocalDpi xmlns:a14="http://schemas.microsoft.com/office/drawing/2010/main" val="0"/>
+                        </a:ext>
+                      </a:extLst>
+                    </a:blip>
+                    <a:srcRect/>
+                    <a:stretch>
+                      <a:fillRect/>
+                    </a:stretch>
+                  </pic:blipFill>
+                  <pic:spPr bwMode="auto">
+                    <a:xfrm>
+                      <a:off x="0" y="0"/>
+                      <a:ext cx="7020000" cy="1753200"/>
+                    </a:xfrm>
+                    <a:prstGeom prst="rect">
+                      <a:avLst/>
+                    </a:prstGeom>
+                    <a:noFill/>
+                    <a:ln>
+                      <a:noFill/>
+                    </a:ln>
+                  </pic:spPr>
+                </pic:pic>
+              </a:graphicData>
+            </a:graphic>
+            <wp14:sizeRelH relativeFrom="margin">
+              <wp14:pctWidth>0</wp14:pctWidth>
+            </wp14:sizeRelH>
+            <wp14:sizeRelV relativeFrom="margin">
+              <wp14:pctHeight>0</wp14:pctHeight>
+            </wp14:sizeRelV>
+          </wp:anchor>
+        </w:drawing>
+      </w:r>
+      <w:r>
+        <w:rPr>
+          <w:rFonts w:ascii="Arial" w:hAnsi="Arial"/>
+          <w:i/>
+          <w:iCs/>
+          <w:sz w:val="24"/>
+          <w:szCs w:val="14"/>
+          <w:lang w:eastAsia="fr-FR"/>
+        </w:rPr>
+        <w:t xml:space="preserve">Il s’agit en principe de la planification </w:t>
+      </w:r>
+      <w:r>
+        <w:rPr>
+          <w:rFonts w:ascii="Arial" w:hAnsi="Arial"/>
+          <w:b/>
+          <w:bCs/>
+          <w:i/>
+          <w:iCs/>
+          <w:sz w:val="24"/>
+          <w:szCs w:val="14"/>
+          <w:lang w:eastAsia="fr-FR"/>
+        </w:rPr>
+        <w:t>définitive du projet</w:t>
+      </w:r>
+      <w:r>
+        <w:rPr>
+          <w:rFonts w:ascii="Arial" w:hAnsi="Arial"/>
+          <w:i/>
+          <w:iCs/>
+          <w:sz w:val="24"/>
+          <w:szCs w:val="14"/>
+          <w:lang w:eastAsia="fr-FR"/>
+        </w:rPr>
+        <w:t>. Elle peut être ensuite affinée (découpage des tâches). Si les délais doivent être ensuite modifiés, le responsable de projet doit être avisé, et les raisons doivent être expliquées dans l’historique.</w:t>
+      </w:r>
     </w:p>
     <w:p>
       <w:pPr>
@@ -2964,16 +3380,209 @@
           <w:lang w:eastAsia="fr-FR"/>
         </w:rPr>
       </w:pPr>
-      <w:r>
-        <w:rPr>
-          <w:rFonts w:ascii="Arial" w:hAnsi="Arial"/>
-          <w:i/>
-          <w:iCs/>
+    </w:p>
+    <w:p>
+      <w:pPr>
+        <w:pStyle w:val="Titre2"/>
+        <w:rPr>
+          <w:i w:val="0"/>
+          <w:iCs/>
+        </w:rPr>
+      </w:pPr>
+      <w:bookmarkStart w:id="13" w:name="_Toc25553314"/>
+      <w:bookmarkStart w:id="14" w:name="_Toc71691019"/>
+      <w:bookmarkStart w:id="15" w:name="_Toc499021841"/>
+      <w:r>
+        <w:rPr>
+          <w:i w:val="0"/>
+          <w:iCs/>
+        </w:rPr>
+        <w:t>Dossier de conception</w:t>
+      </w:r>
+      <w:bookmarkEnd w:id="13"/>
+      <w:bookmarkEnd w:id="14"/>
+      <w:bookmarkEnd w:id="15"/>
+    </w:p>
+    <w:p>
+      <w:pPr>
+        <w:pStyle w:val="Retraitnormal1"/>
+        <w:numPr>
+          <w:ilvl w:val="0"/>
+          <w:numId w:val="0"/>
+        </w:numPr>
+        <w:ind w:left="360"/>
+        <w:rPr>
+          <w:i/>
           <w:sz w:val="24"/>
-          <w:szCs w:val="14"/>
-          <w:lang w:eastAsia="fr-FR"/>
-        </w:rPr>
-        <w:t xml:space="preserve">Par exemple : </w:t>
+        </w:rPr>
+      </w:pPr>
+    </w:p>
+    <w:p>
+      <w:pPr>
+        <w:pStyle w:val="Retraitnormal1"/>
+        <w:numPr>
+          <w:ilvl w:val="0"/>
+          <w:numId w:val="0"/>
+        </w:numPr>
+        <w:ind w:left="360"/>
+        <w:rPr>
+          <w:rFonts w:ascii="Arial" w:hAnsi="Arial" w:cs="Arial"/>
+          <w:i/>
+          <w:sz w:val="24"/>
+        </w:rPr>
+      </w:pPr>
+      <w:r>
+        <w:rPr>
+          <w:rFonts w:ascii="Arial" w:hAnsi="Arial" w:cs="Arial"/>
+          <w:i/>
+          <w:sz w:val="24"/>
+        </w:rPr>
+        <w:t>Fournir tous les document de conception:</w:t>
+      </w:r>
+    </w:p>
+    <w:p>
+      <w:pPr>
+        <w:pStyle w:val="Retraitnormal1"/>
+        <w:numPr>
+          <w:ilvl w:val="0"/>
+          <w:numId w:val="0"/>
+        </w:numPr>
+        <w:ind w:left="360"/>
+        <w:rPr>
+          <w:rFonts w:ascii="Arial" w:hAnsi="Arial" w:cs="Arial"/>
+          <w:i/>
+          <w:sz w:val="24"/>
+        </w:rPr>
+      </w:pPr>
+    </w:p>
+    <w:p>
+      <w:pPr>
+        <w:pStyle w:val="Retraitnormal1"/>
+        <w:numPr>
+          <w:ilvl w:val="0"/>
+          <w:numId w:val="9"/>
+        </w:numPr>
+        <w:rPr>
+          <w:rFonts w:ascii="Arial" w:hAnsi="Arial" w:cs="Arial"/>
+          <w:i/>
+          <w:sz w:val="24"/>
+        </w:rPr>
+      </w:pPr>
+      <w:r>
+        <w:rPr>
+          <w:rFonts w:ascii="Arial" w:hAnsi="Arial" w:cs="Arial"/>
+          <w:i/>
+          <w:sz w:val="24"/>
+        </w:rPr>
+        <w:t>le choix du matériel HW</w:t>
+      </w:r>
+    </w:p>
+    <w:p>
+      <w:pPr>
+        <w:pStyle w:val="Retraitnormal1"/>
+        <w:numPr>
+          <w:ilvl w:val="0"/>
+          <w:numId w:val="9"/>
+        </w:numPr>
+        <w:rPr>
+          <w:rFonts w:ascii="Arial" w:hAnsi="Arial" w:cs="Arial"/>
+          <w:i/>
+          <w:sz w:val="24"/>
+        </w:rPr>
+      </w:pPr>
+      <w:r>
+        <w:rPr>
+          <w:rFonts w:ascii="Arial" w:hAnsi="Arial" w:cs="Arial"/>
+          <w:i/>
+          <w:sz w:val="24"/>
+        </w:rPr>
+        <w:t xml:space="preserve">le choix des systèmes d'exploitation pour la réalisation </w:t>
+      </w:r>
+      <w:r>
+        <w:rPr>
+          <w:rFonts w:ascii="Arial" w:hAnsi="Arial" w:cs="Arial"/>
+          <w:i/>
+          <w:sz w:val="24"/>
+          <w:u w:val="single"/>
+        </w:rPr>
+        <w:t>et</w:t>
+      </w:r>
+      <w:r>
+        <w:rPr>
+          <w:rFonts w:ascii="Arial" w:hAnsi="Arial" w:cs="Arial"/>
+          <w:i/>
+          <w:sz w:val="24"/>
+        </w:rPr>
+        <w:t xml:space="preserve"> l'utilisation</w:t>
+      </w:r>
+    </w:p>
+    <w:p>
+      <w:pPr>
+        <w:pStyle w:val="Retraitnormal1"/>
+        <w:numPr>
+          <w:ilvl w:val="0"/>
+          <w:numId w:val="9"/>
+        </w:numPr>
+        <w:rPr>
+          <w:rFonts w:ascii="Arial" w:hAnsi="Arial" w:cs="Arial"/>
+          <w:i/>
+          <w:sz w:val="24"/>
+        </w:rPr>
+      </w:pPr>
+      <w:r>
+        <w:rPr>
+          <w:rFonts w:ascii="Arial" w:hAnsi="Arial" w:cs="Arial"/>
+          <w:i/>
+          <w:sz w:val="24"/>
+        </w:rPr>
+        <w:t xml:space="preserve">le choix des outils logiciels pour la réalisation </w:t>
+      </w:r>
+      <w:r>
+        <w:rPr>
+          <w:rFonts w:ascii="Arial" w:hAnsi="Arial" w:cs="Arial"/>
+          <w:i/>
+          <w:sz w:val="24"/>
+          <w:u w:val="single"/>
+        </w:rPr>
+        <w:t>et</w:t>
+      </w:r>
+      <w:r>
+        <w:rPr>
+          <w:rFonts w:ascii="Arial" w:hAnsi="Arial" w:cs="Arial"/>
+          <w:i/>
+          <w:sz w:val="24"/>
+        </w:rPr>
+        <w:t xml:space="preserve"> l'utilisation</w:t>
+      </w:r>
+    </w:p>
+    <w:p>
+      <w:pPr>
+        <w:pStyle w:val="Retraitnormal1"/>
+        <w:numPr>
+          <w:ilvl w:val="0"/>
+          <w:numId w:val="9"/>
+        </w:numPr>
+        <w:rPr>
+          <w:rFonts w:ascii="Arial" w:hAnsi="Arial" w:cs="Arial"/>
+          <w:i/>
+          <w:sz w:val="24"/>
+        </w:rPr>
+      </w:pPr>
+      <w:r>
+        <w:rPr>
+          <w:rFonts w:ascii="Arial" w:hAnsi="Arial" w:cs="Arial"/>
+          <w:i/>
+          <w:sz w:val="24"/>
+        </w:rPr>
+        <w:t xml:space="preserve">site web: </w:t>
+      </w:r>
+      <w:r>
+        <w:rPr>
+          <w:rFonts w:ascii="Arial" w:hAnsi="Arial" w:cs="Arial"/>
+          <w:i/>
+          <w:sz w:val="24"/>
+        </w:rPr>
+        <w:t>réaliser les maquettes avec un logiciel, décrire toutes les animations sur papier, définir les mots-clés, choisir une formule d'hébergement, définir la méthode de mise à jour, …</w:t>
       </w:r>
     </w:p>
     <w:p>
@@ -2984,72 +3593,18 @@
           <w:numId w:val="4"/>
         </w:numPr>
         <w:rPr>
-          <w:rFonts w:ascii="Arial" w:hAnsi="Arial"/>
-          <w:i/>
-          <w:iCs/>
+          <w:rFonts w:ascii="Arial" w:hAnsi="Arial" w:cs="Arial"/>
+          <w:i/>
           <w:sz w:val="24"/>
-          <w:szCs w:val="14"/>
-          <w:lang w:eastAsia="fr-FR"/>
-        </w:rPr>
-      </w:pPr>
-      <w:proofErr w:type="gramStart"/>
-      <w:r>
-        <w:rPr>
-          <w:rFonts w:ascii="Arial" w:hAnsi="Arial"/>
-          <w:i/>
-          <w:iCs/>
+        </w:rPr>
+      </w:pPr>
+      <w:r>
+        <w:rPr>
+          <w:rFonts w:ascii="Arial" w:hAnsi="Arial" w:cs="Arial"/>
+          <w:i/>
           <w:sz w:val="24"/>
-          <w:szCs w:val="14"/>
-          <w:lang w:eastAsia="fr-FR"/>
-        </w:rPr>
-        <w:t>M</w:t>
-      </w:r>
-      <w:r>
-        <w:rPr>
-          <w:rFonts w:ascii="Arial" w:hAnsi="Arial"/>
-          <w:i/>
-          <w:iCs/>
-          <w:sz w:val="24"/>
-          <w:szCs w:val="14"/>
-          <w:lang w:eastAsia="fr-FR"/>
-        </w:rPr>
-        <w:t>ultimédia:</w:t>
-      </w:r>
-      <w:proofErr w:type="gramEnd"/>
-      <w:r>
-        <w:rPr>
-          <w:rFonts w:ascii="Arial" w:hAnsi="Arial"/>
-          <w:i/>
-          <w:iCs/>
-          <w:sz w:val="24"/>
-          <w:szCs w:val="14"/>
-          <w:lang w:eastAsia="fr-FR"/>
-        </w:rPr>
-        <w:t xml:space="preserve"> carte de site, maquettes papier, story </w:t>
-      </w:r>
-      <w:proofErr w:type="spellStart"/>
-      <w:r>
-        <w:rPr>
-          <w:rFonts w:ascii="Arial" w:hAnsi="Arial"/>
-          <w:i/>
-          <w:iCs/>
-          <w:sz w:val="24"/>
-          <w:szCs w:val="14"/>
-          <w:lang w:eastAsia="fr-FR"/>
-        </w:rPr>
-        <w:t>board</w:t>
-      </w:r>
-      <w:proofErr w:type="spellEnd"/>
-      <w:r>
-        <w:rPr>
-          <w:rFonts w:ascii="Arial" w:hAnsi="Arial"/>
-          <w:i/>
-          <w:iCs/>
-          <w:sz w:val="24"/>
-          <w:szCs w:val="14"/>
-          <w:lang w:eastAsia="fr-FR"/>
-        </w:rPr>
-        <w:t xml:space="preserve"> préliminaire, …</w:t>
+        </w:rPr>
+        <w:t>bases de données: décrire le modèle relationnel, le contenu détaillé des tables (caractéristiques de chaque champs) et les requêtes.</w:t>
       </w:r>
     </w:p>
     <w:p>
@@ -3060,150 +3615,50 @@
           <w:numId w:val="4"/>
         </w:numPr>
         <w:rPr>
-          <w:rFonts w:ascii="Arial" w:hAnsi="Arial"/>
-          <w:i/>
-          <w:iCs/>
+          <w:rFonts w:ascii="Arial" w:hAnsi="Arial" w:cs="Arial"/>
+          <w:i/>
           <w:sz w:val="24"/>
-          <w:szCs w:val="14"/>
-          <w:lang w:eastAsia="fr-FR"/>
-        </w:rPr>
-      </w:pPr>
-      <w:r>
-        <w:rPr>
-          <w:rFonts w:ascii="Arial" w:hAnsi="Arial"/>
-          <w:i/>
-          <w:iCs/>
+        </w:rPr>
+      </w:pPr>
+      <w:r>
+        <w:rPr>
+          <w:rFonts w:ascii="Arial" w:hAnsi="Arial" w:cs="Arial"/>
+          <w:i/>
           <w:sz w:val="24"/>
-          <w:szCs w:val="14"/>
-          <w:lang w:eastAsia="fr-FR"/>
-        </w:rPr>
-        <w:t>B</w:t>
-      </w:r>
-      <w:r>
-        <w:rPr>
-          <w:rFonts w:ascii="Arial" w:hAnsi="Arial"/>
-          <w:i/>
-          <w:iCs/>
+        </w:rPr>
+        <w:t>programmation et scripts: organigramme, architecture du programme, découpage modulaire, entrées-sorties des modules, pseudo-code</w:t>
+      </w:r>
+      <w:r>
+        <w:rPr>
+          <w:rFonts w:ascii="Arial" w:hAnsi="Arial" w:cs="Arial"/>
+          <w:i/>
           <w:sz w:val="24"/>
-          <w:szCs w:val="14"/>
-          <w:lang w:eastAsia="fr-FR"/>
-        </w:rPr>
-        <w:t xml:space="preserve">ases de </w:t>
-      </w:r>
-      <w:proofErr w:type="gramStart"/>
-      <w:r>
-        <w:rPr>
-          <w:rFonts w:ascii="Arial" w:hAnsi="Arial"/>
-          <w:i/>
-          <w:iCs/>
+        </w:rPr>
+        <w:t xml:space="preserve"> </w:t>
+      </w:r>
+      <w:r>
+        <w:rPr>
+          <w:rFonts w:ascii="Arial" w:hAnsi="Arial" w:cs="Arial"/>
+          <w:i/>
           <w:sz w:val="24"/>
-          <w:szCs w:val="14"/>
-          <w:lang w:eastAsia="fr-FR"/>
-        </w:rPr>
-        <w:t>données:</w:t>
-      </w:r>
-      <w:proofErr w:type="gramEnd"/>
-      <w:r>
-        <w:rPr>
-          <w:rFonts w:ascii="Arial" w:hAnsi="Arial"/>
-          <w:i/>
-          <w:iCs/>
+        </w:rPr>
+        <w:t>/</w:t>
+      </w:r>
+      <w:r>
+        <w:rPr>
+          <w:rFonts w:ascii="Arial" w:hAnsi="Arial" w:cs="Arial"/>
+          <w:i/>
           <w:sz w:val="24"/>
-          <w:szCs w:val="14"/>
-          <w:lang w:eastAsia="fr-FR"/>
-        </w:rPr>
-        <w:t xml:space="preserve"> interfaces graphiques, modèle conceptuel</w:t>
-      </w:r>
-      <w:r>
-        <w:rPr>
-          <w:rFonts w:ascii="Arial" w:hAnsi="Arial"/>
-          <w:i/>
-          <w:iCs/>
+        </w:rPr>
+        <w:t xml:space="preserve"> </w:t>
+      </w:r>
+      <w:r>
+        <w:rPr>
+          <w:rFonts w:ascii="Arial" w:hAnsi="Arial" w:cs="Arial"/>
+          <w:i/>
           <w:sz w:val="24"/>
-          <w:szCs w:val="14"/>
-          <w:lang w:eastAsia="fr-FR"/>
-        </w:rPr>
-        <w:t>.</w:t>
-      </w:r>
-    </w:p>
-    <w:p>
-      <w:pPr>
-        <w:pStyle w:val="Retraitnormal1"/>
-        <w:numPr>
-          <w:ilvl w:val="0"/>
-          <w:numId w:val="4"/>
-        </w:numPr>
-        <w:rPr>
-          <w:rFonts w:ascii="Arial" w:hAnsi="Arial"/>
-          <w:i/>
-          <w:iCs/>
-          <w:sz w:val="24"/>
-          <w:szCs w:val="14"/>
-          <w:lang w:eastAsia="fr-FR"/>
-        </w:rPr>
-      </w:pPr>
-      <w:proofErr w:type="gramStart"/>
-      <w:r>
-        <w:rPr>
-          <w:rFonts w:ascii="Arial" w:hAnsi="Arial"/>
-          <w:i/>
-          <w:iCs/>
-          <w:sz w:val="24"/>
-          <w:szCs w:val="14"/>
-          <w:lang w:eastAsia="fr-FR"/>
-        </w:rPr>
-        <w:t>P</w:t>
-      </w:r>
-      <w:r>
-        <w:rPr>
-          <w:rFonts w:ascii="Arial" w:hAnsi="Arial"/>
-          <w:i/>
-          <w:iCs/>
-          <w:sz w:val="24"/>
-          <w:szCs w:val="14"/>
-          <w:lang w:eastAsia="fr-FR"/>
-        </w:rPr>
-        <w:t>rogrammation:</w:t>
-      </w:r>
-      <w:proofErr w:type="gramEnd"/>
-      <w:r>
-        <w:rPr>
-          <w:rFonts w:ascii="Arial" w:hAnsi="Arial"/>
-          <w:i/>
-          <w:iCs/>
-          <w:sz w:val="24"/>
-          <w:szCs w:val="14"/>
-          <w:lang w:eastAsia="fr-FR"/>
-        </w:rPr>
-        <w:t xml:space="preserve"> interfaces graphiques, maquettes, analyse fonctionnelle…</w:t>
-      </w:r>
-    </w:p>
-    <w:p>
-      <w:pPr>
-        <w:pStyle w:val="Retraitnormal1"/>
-        <w:numPr>
-          <w:ilvl w:val="0"/>
-          <w:numId w:val="4"/>
-        </w:numPr>
-        <w:rPr>
-          <w:rFonts w:ascii="Arial" w:hAnsi="Arial"/>
-          <w:i/>
-          <w:iCs/>
-          <w:sz w:val="24"/>
-          <w:szCs w:val="14"/>
-          <w:lang w:eastAsia="fr-FR"/>
-        </w:rPr>
-      </w:pPr>
-      <w:r>
-        <w:rPr>
-          <w:rFonts w:ascii="Arial" w:hAnsi="Arial"/>
-          <w:i/>
-          <w:iCs/>
-          <w:sz w:val="24"/>
-          <w:szCs w:val="14"/>
-          <w:lang w:eastAsia="fr-FR"/>
-        </w:rPr>
-        <w:t>…</w:t>
+        </w:rPr>
+        <w:t>structogramme…</w:t>
       </w:r>
     </w:p>
     <w:p>
@@ -3215,364 +3670,11 @@
         </w:numPr>
         <w:ind w:left="720"/>
         <w:rPr>
-          <w:rFonts w:ascii="Arial" w:hAnsi="Arial"/>
+          <w:rFonts w:ascii="Arial" w:hAnsi="Arial" w:cs="Arial"/>
+          <w:i/>
           <w:sz w:val="24"/>
-          <w:szCs w:val="14"/>
-          <w:lang w:eastAsia="fr-FR"/>
-        </w:rPr>
-      </w:pPr>
-    </w:p>
-    <w:p>
-      <w:pPr>
-        <w:pStyle w:val="Titre2"/>
-        <w:rPr>
-          <w:i w:val="0"/>
-          <w:iCs/>
-        </w:rPr>
-      </w:pPr>
-      <w:bookmarkStart w:id="6" w:name="_Toc71691012"/>
-      <w:bookmarkStart w:id="7" w:name="_Toc499021838"/>
-      <w:r>
-        <w:rPr>
-          <w:i w:val="0"/>
-          <w:iCs/>
-        </w:rPr>
-        <w:t>Stratégie de test</w:t>
-      </w:r>
-      <w:bookmarkEnd w:id="6"/>
-      <w:bookmarkEnd w:id="7"/>
-    </w:p>
-    <w:p/>
-    <w:p>
-      <w:pPr>
-        <w:pStyle w:val="En-tte"/>
-        <w:ind w:firstLine="360"/>
-        <w:rPr>
-          <w:i/>
-          <w:iCs/>
-          <w:szCs w:val="14"/>
-        </w:rPr>
-      </w:pPr>
-      <w:r>
-        <w:rPr>
-          <w:i/>
-          <w:iCs/>
-          <w:szCs w:val="14"/>
-        </w:rPr>
-        <w:t xml:space="preserve">Décrire la stratégie globale de </w:t>
-      </w:r>
-      <w:proofErr w:type="gramStart"/>
-      <w:r>
-        <w:rPr>
-          <w:i/>
-          <w:iCs/>
-          <w:szCs w:val="14"/>
-        </w:rPr>
-        <w:t>test:</w:t>
-      </w:r>
-      <w:proofErr w:type="gramEnd"/>
-      <w:r>
-        <w:rPr>
-          <w:i/>
-          <w:iCs/>
-          <w:szCs w:val="14"/>
-        </w:rPr>
-        <w:t xml:space="preserve"> </w:t>
-      </w:r>
-    </w:p>
-    <w:p>
-      <w:pPr>
-        <w:pStyle w:val="En-tte"/>
-        <w:ind w:firstLine="360"/>
-        <w:rPr>
-          <w:i/>
-          <w:iCs/>
-          <w:szCs w:val="14"/>
-        </w:rPr>
-      </w:pPr>
-    </w:p>
-    <w:p>
-      <w:pPr>
-        <w:pStyle w:val="En-tte"/>
-        <w:numPr>
-          <w:ilvl w:val="0"/>
-          <w:numId w:val="6"/>
-        </w:numPr>
-        <w:tabs>
-          <w:tab w:val="clear" w:pos="4536"/>
-          <w:tab w:val="clear" w:pos="9072"/>
-        </w:tabs>
-        <w:rPr>
-          <w:i/>
-          <w:iCs/>
-          <w:szCs w:val="14"/>
-        </w:rPr>
-      </w:pPr>
-      <w:proofErr w:type="gramStart"/>
-      <w:r>
-        <w:rPr>
-          <w:i/>
-          <w:iCs/>
-          <w:szCs w:val="14"/>
-        </w:rPr>
-        <w:t>t</w:t>
-      </w:r>
-      <w:r>
-        <w:rPr>
-          <w:i/>
-          <w:iCs/>
-          <w:szCs w:val="14"/>
-        </w:rPr>
-        <w:t>ypes</w:t>
-      </w:r>
-      <w:proofErr w:type="gramEnd"/>
-      <w:r>
-        <w:rPr>
-          <w:i/>
-          <w:iCs/>
-          <w:szCs w:val="14"/>
-        </w:rPr>
-        <w:t xml:space="preserve"> de des tests et ordre dans lequel ils seront effectués.</w:t>
-      </w:r>
-    </w:p>
-    <w:p>
-      <w:pPr>
-        <w:pStyle w:val="En-tte"/>
-        <w:numPr>
-          <w:ilvl w:val="0"/>
-          <w:numId w:val="6"/>
-        </w:numPr>
-        <w:tabs>
-          <w:tab w:val="clear" w:pos="4536"/>
-          <w:tab w:val="clear" w:pos="9072"/>
-        </w:tabs>
-        <w:rPr>
-          <w:i/>
-          <w:iCs/>
-          <w:szCs w:val="14"/>
-        </w:rPr>
-      </w:pPr>
-      <w:proofErr w:type="gramStart"/>
-      <w:r>
-        <w:rPr>
-          <w:i/>
-          <w:iCs/>
-          <w:szCs w:val="14"/>
-        </w:rPr>
-        <w:t>l</w:t>
-      </w:r>
-      <w:r>
-        <w:rPr>
-          <w:i/>
-          <w:iCs/>
-          <w:szCs w:val="14"/>
-        </w:rPr>
-        <w:t>es</w:t>
-      </w:r>
-      <w:proofErr w:type="gramEnd"/>
-      <w:r>
-        <w:rPr>
-          <w:i/>
-          <w:iCs/>
-          <w:szCs w:val="14"/>
-        </w:rPr>
-        <w:t xml:space="preserve"> moyens à mettre en œuvre</w:t>
-      </w:r>
-      <w:r>
-        <w:rPr>
-          <w:i/>
-          <w:iCs/>
-          <w:szCs w:val="14"/>
-        </w:rPr>
-        <w:t>.</w:t>
-      </w:r>
-    </w:p>
-    <w:p>
-      <w:pPr>
-        <w:pStyle w:val="En-tte"/>
-        <w:numPr>
-          <w:ilvl w:val="0"/>
-          <w:numId w:val="6"/>
-        </w:numPr>
-        <w:tabs>
-          <w:tab w:val="clear" w:pos="4536"/>
-          <w:tab w:val="clear" w:pos="9072"/>
-        </w:tabs>
-        <w:rPr>
-          <w:i/>
-          <w:iCs/>
-          <w:szCs w:val="14"/>
-        </w:rPr>
-      </w:pPr>
-      <w:proofErr w:type="gramStart"/>
-      <w:r>
-        <w:rPr>
-          <w:i/>
-          <w:iCs/>
-          <w:szCs w:val="14"/>
-        </w:rPr>
-        <w:t>c</w:t>
-      </w:r>
-      <w:r>
-        <w:rPr>
-          <w:i/>
-          <w:iCs/>
-          <w:szCs w:val="14"/>
-        </w:rPr>
-        <w:t>ouverture</w:t>
-      </w:r>
-      <w:proofErr w:type="gramEnd"/>
-      <w:r>
-        <w:rPr>
-          <w:i/>
-          <w:iCs/>
-          <w:szCs w:val="14"/>
-        </w:rPr>
-        <w:t xml:space="preserve"> des tests (tests exhaustifs ou non, si non, pourquoi ?)</w:t>
-      </w:r>
-      <w:r>
-        <w:rPr>
-          <w:i/>
-          <w:iCs/>
-          <w:szCs w:val="14"/>
-        </w:rPr>
-        <w:t>.</w:t>
-      </w:r>
-    </w:p>
-    <w:p>
-      <w:pPr>
-        <w:pStyle w:val="En-tte"/>
-        <w:numPr>
-          <w:ilvl w:val="0"/>
-          <w:numId w:val="6"/>
-        </w:numPr>
-        <w:tabs>
-          <w:tab w:val="clear" w:pos="4536"/>
-          <w:tab w:val="clear" w:pos="9072"/>
-        </w:tabs>
-        <w:rPr>
-          <w:i/>
-          <w:iCs/>
-          <w:szCs w:val="14"/>
-        </w:rPr>
-      </w:pPr>
-      <w:proofErr w:type="gramStart"/>
-      <w:r>
-        <w:rPr>
-          <w:i/>
-          <w:iCs/>
-          <w:szCs w:val="14"/>
-        </w:rPr>
-        <w:t>d</w:t>
-      </w:r>
-      <w:r>
-        <w:rPr>
-          <w:i/>
-          <w:iCs/>
-          <w:szCs w:val="14"/>
-        </w:rPr>
-        <w:t>onnées</w:t>
-      </w:r>
-      <w:proofErr w:type="gramEnd"/>
-      <w:r>
-        <w:rPr>
-          <w:i/>
-          <w:iCs/>
-          <w:szCs w:val="14"/>
-        </w:rPr>
-        <w:t xml:space="preserve"> de test à prévoir (données réelles ?)</w:t>
-      </w:r>
-      <w:r>
-        <w:rPr>
-          <w:i/>
-          <w:iCs/>
-          <w:szCs w:val="14"/>
-        </w:rPr>
-        <w:t>.</w:t>
-      </w:r>
-    </w:p>
-    <w:p>
-      <w:pPr>
-        <w:pStyle w:val="En-tte"/>
-        <w:numPr>
-          <w:ilvl w:val="0"/>
-          <w:numId w:val="6"/>
-        </w:numPr>
-        <w:tabs>
-          <w:tab w:val="clear" w:pos="4536"/>
-          <w:tab w:val="clear" w:pos="9072"/>
-        </w:tabs>
-        <w:rPr>
-          <w:i/>
-          <w:iCs/>
-          <w:szCs w:val="14"/>
-        </w:rPr>
-      </w:pPr>
-      <w:proofErr w:type="gramStart"/>
-      <w:r>
-        <w:rPr>
-          <w:i/>
-          <w:iCs/>
-          <w:szCs w:val="14"/>
-        </w:rPr>
-        <w:t>les</w:t>
-      </w:r>
-      <w:proofErr w:type="gramEnd"/>
-      <w:r>
-        <w:rPr>
-          <w:i/>
-          <w:iCs/>
-          <w:szCs w:val="14"/>
-        </w:rPr>
-        <w:t xml:space="preserve"> testeurs extérieurs éventuels.</w:t>
-      </w:r>
-    </w:p>
-    <w:p/>
-    <w:p>
-      <w:r>
-        <w:t>Durant le développement lors de l’ajout de chaque nouvelle fonctionnalité, comme la création de profil, des tests d’</w:t>
-      </w:r>
-      <w:r>
-        <w:t>intégration fonctionnel seront effectués.</w:t>
-      </w:r>
-    </w:p>
-    <w:p/>
-    <w:p>
-      <w:r>
-        <w:t>Toujours durant le développement. Plusieurs tests d’intégration de robustesse seront passés. En effet, nous vérifierons que la création de profil échoue au dans le cas où un nom invalide est entré mais que l’application reste utilisable. De même pour le renommage des profils, le déplacement de pions ne nous appartenant pas et lors de déplacements interdits.</w:t>
-      </w:r>
-    </w:p>
-    <w:p/>
-    <w:p>
-      <w:r>
-        <w:t>Ensuite, lorsque le programme aura été développé dans son intégralité, divers test systèmes fonctionnels seront réalisés.</w:t>
-      </w:r>
-    </w:p>
-    <w:p>
-      <w:r>
-        <w:lastRenderedPageBreak/>
-        <w:t>Afin de réaliser ces différents tests, il faudra une machine Windows 7</w:t>
-      </w:r>
-      <w:r>
-        <w:t xml:space="preserve"> (64x)</w:t>
-      </w:r>
-      <w:r>
-        <w:t xml:space="preserve"> avec la base de données MySQL installée ainsi que</w:t>
-      </w:r>
-      <w:r>
-        <w:t xml:space="preserve"> le projet installé</w:t>
-      </w:r>
-      <w:bookmarkStart w:id="8" w:name="_GoBack"/>
-      <w:bookmarkEnd w:id="8"/>
-      <w:r>
-        <w:t>. Ils seront réalisés par le développeur. Aucune donnée préalable n’est nécessaire.</w:t>
-      </w:r>
-    </w:p>
-    <w:p/>
-    <w:p>
-      <w:r>
-        <w:t>Toutes les fonctionnalités seront donc testées et documentées.</w:t>
-      </w:r>
+        </w:rPr>
+      </w:pPr>
     </w:p>
     <w:p>
       <w:pPr>
@@ -3583,228 +3685,46 @@
         </w:numPr>
         <w:ind w:left="360"/>
         <w:rPr>
-          <w:rFonts w:ascii="Arial" w:hAnsi="Arial"/>
+          <w:rFonts w:ascii="Arial" w:hAnsi="Arial" w:cs="Arial"/>
+          <w:b/>
+          <w:bCs/>
+          <w:i/>
           <w:sz w:val="24"/>
-          <w:szCs w:val="14"/>
-          <w:lang w:eastAsia="fr-FR"/>
-        </w:rPr>
-      </w:pPr>
-    </w:p>
-    <w:p>
-      <w:pPr>
-        <w:pStyle w:val="Titre2"/>
-        <w:rPr>
-          <w:rFonts w:cs="Arial"/>
-        </w:rPr>
-      </w:pPr>
-      <w:bookmarkStart w:id="9" w:name="_Toc25553310"/>
-      <w:bookmarkStart w:id="10" w:name="_Toc71691015"/>
-      <w:bookmarkStart w:id="11" w:name="_Toc499021839"/>
-      <w:r>
-        <w:rPr>
-          <w:rFonts w:cs="Arial"/>
-        </w:rPr>
-        <w:t>R</w:t>
-      </w:r>
-      <w:r>
-        <w:rPr>
-          <w:rFonts w:cs="Arial"/>
-        </w:rPr>
-        <w:t>isques techniques</w:t>
-      </w:r>
-      <w:bookmarkEnd w:id="9"/>
-      <w:bookmarkEnd w:id="10"/>
-      <w:bookmarkEnd w:id="11"/>
-    </w:p>
-    <w:p/>
-    <w:p>
-      <w:pPr>
-        <w:pStyle w:val="Retraitnormal1"/>
-        <w:numPr>
-          <w:ilvl w:val="0"/>
-          <w:numId w:val="0"/>
-        </w:numPr>
+        </w:rPr>
+      </w:pPr>
+      <w:r>
         <w:rPr>
           <w:rFonts w:ascii="Arial" w:hAnsi="Arial" w:cs="Arial"/>
-          <w:iCs/>
+          <w:b/>
+          <w:bCs/>
+          <w:i/>
           <w:sz w:val="24"/>
         </w:rPr>
-      </w:pPr>
+        <w:lastRenderedPageBreak/>
+        <w:t xml:space="preserve">Le </w:t>
+      </w:r>
+      <w:smartTag w:uri="urn:schemas-microsoft-com:office:smarttags" w:element="PersonName">
+        <w:r>
+          <w:rPr>
+            <w:rFonts w:ascii="Arial" w:hAnsi="Arial" w:cs="Arial"/>
+            <w:b/>
+            <w:bCs/>
+            <w:i/>
+            <w:sz w:val="24"/>
+          </w:rPr>
+          <w:t>dos</w:t>
+        </w:r>
+      </w:smartTag>
       <w:r>
         <w:rPr>
           <w:rFonts w:ascii="Arial" w:hAnsi="Arial" w:cs="Arial"/>
-          <w:iCs/>
+          <w:b/>
+          <w:bCs/>
+          <w:i/>
           <w:sz w:val="24"/>
         </w:rPr>
-        <w:t>Aucun risque technique ne devrait être rencontré. A priori, toutes les connaissances, nécessaires au bon déroulement de ce projet, ont déjà été travaillée en classe.</w:t>
-      </w:r>
-    </w:p>
-    <w:p/>
-    <w:p>
-      <w:pPr>
-        <w:pStyle w:val="Titre2"/>
-        <w:rPr>
-          <w:i w:val="0"/>
-          <w:iCs/>
-        </w:rPr>
-      </w:pPr>
-      <w:bookmarkStart w:id="12" w:name="_Toc499021840"/>
-      <w:r>
-        <w:rPr>
-          <w:i w:val="0"/>
-          <w:iCs/>
-        </w:rPr>
-        <w:t>Planification</w:t>
-      </w:r>
-      <w:bookmarkEnd w:id="12"/>
-    </w:p>
-    <w:p/>
-    <w:p>
-      <w:pPr>
-        <w:pStyle w:val="Retraitnormal1"/>
-        <w:numPr>
-          <w:ilvl w:val="0"/>
-          <w:numId w:val="0"/>
-        </w:numPr>
-        <w:ind w:left="349"/>
-        <w:rPr>
-          <w:rFonts w:ascii="Arial" w:hAnsi="Arial"/>
-          <w:i/>
-          <w:iCs/>
-          <w:sz w:val="24"/>
-          <w:szCs w:val="14"/>
-          <w:lang w:eastAsia="fr-FR"/>
-        </w:rPr>
-      </w:pPr>
-      <w:r>
-        <w:rPr>
-          <w:rFonts w:ascii="Arial" w:hAnsi="Arial"/>
-          <w:i/>
-          <w:iCs/>
-          <w:sz w:val="24"/>
-          <w:szCs w:val="14"/>
-          <w:lang w:eastAsia="fr-FR"/>
-        </w:rPr>
-        <w:t>Révision de la planification initiale du projet :</w:t>
-      </w:r>
-    </w:p>
-    <w:p>
-      <w:pPr>
-        <w:pStyle w:val="Retraitnormal1"/>
-        <w:numPr>
-          <w:ilvl w:val="0"/>
-          <w:numId w:val="0"/>
-        </w:numPr>
-        <w:ind w:left="349"/>
-        <w:rPr>
-          <w:rFonts w:ascii="Arial" w:hAnsi="Arial"/>
-          <w:i/>
-          <w:iCs/>
-          <w:sz w:val="24"/>
-          <w:szCs w:val="14"/>
-          <w:lang w:eastAsia="fr-FR"/>
-        </w:rPr>
-      </w:pPr>
-    </w:p>
-    <w:p>
-      <w:pPr>
-        <w:pStyle w:val="Retraitnormal1"/>
-        <w:numPr>
-          <w:ilvl w:val="0"/>
-          <w:numId w:val="7"/>
-        </w:numPr>
-        <w:rPr>
-          <w:rFonts w:ascii="Arial" w:hAnsi="Arial"/>
-          <w:i/>
-          <w:iCs/>
-          <w:sz w:val="24"/>
-          <w:szCs w:val="14"/>
-          <w:lang w:eastAsia="fr-FR"/>
-        </w:rPr>
-      </w:pPr>
-      <w:proofErr w:type="gramStart"/>
-      <w:r>
-        <w:rPr>
-          <w:rFonts w:ascii="Arial" w:hAnsi="Arial"/>
-          <w:i/>
-          <w:iCs/>
-          <w:sz w:val="24"/>
-          <w:szCs w:val="14"/>
-          <w:lang w:eastAsia="fr-FR"/>
-        </w:rPr>
-        <w:t>planning</w:t>
-      </w:r>
-      <w:proofErr w:type="gramEnd"/>
-      <w:r>
-        <w:rPr>
-          <w:rFonts w:ascii="Arial" w:hAnsi="Arial"/>
-          <w:i/>
-          <w:iCs/>
-          <w:sz w:val="24"/>
-          <w:szCs w:val="14"/>
-          <w:lang w:eastAsia="fr-FR"/>
-        </w:rPr>
-        <w:t xml:space="preserve"> indiquant les dates de début et de fin du projet ainsi que le découpage connu des diverses phases. </w:t>
-      </w:r>
-    </w:p>
-    <w:p>
-      <w:pPr>
-        <w:pStyle w:val="Retraitnormal1"/>
-        <w:numPr>
-          <w:ilvl w:val="0"/>
-          <w:numId w:val="7"/>
-        </w:numPr>
-        <w:rPr>
-          <w:rFonts w:ascii="Arial" w:hAnsi="Arial"/>
-          <w:i/>
-          <w:iCs/>
-          <w:sz w:val="24"/>
-          <w:szCs w:val="14"/>
-          <w:lang w:eastAsia="fr-FR"/>
-        </w:rPr>
-      </w:pPr>
-      <w:proofErr w:type="gramStart"/>
-      <w:r>
-        <w:rPr>
-          <w:rFonts w:ascii="Arial" w:hAnsi="Arial"/>
-          <w:i/>
-          <w:iCs/>
-          <w:sz w:val="24"/>
-          <w:szCs w:val="14"/>
-          <w:lang w:eastAsia="fr-FR"/>
-        </w:rPr>
-        <w:t>partage</w:t>
-      </w:r>
-      <w:proofErr w:type="gramEnd"/>
-      <w:r>
-        <w:rPr>
-          <w:rFonts w:ascii="Arial" w:hAnsi="Arial"/>
-          <w:i/>
-          <w:iCs/>
-          <w:sz w:val="24"/>
-          <w:szCs w:val="14"/>
-          <w:lang w:eastAsia="fr-FR"/>
-        </w:rPr>
-        <w:t xml:space="preserve"> des tâches en cas de travail à plusieurs.</w:t>
-      </w:r>
-    </w:p>
-    <w:p>
-      <w:pPr>
-        <w:pStyle w:val="Retraitnormal1"/>
-        <w:numPr>
-          <w:ilvl w:val="0"/>
-          <w:numId w:val="0"/>
-        </w:numPr>
-        <w:ind w:left="720"/>
-        <w:rPr>
-          <w:rFonts w:ascii="Arial" w:hAnsi="Arial"/>
-          <w:i/>
-          <w:iCs/>
-          <w:sz w:val="24"/>
-          <w:szCs w:val="14"/>
-          <w:lang w:eastAsia="fr-FR"/>
-        </w:rPr>
-      </w:pPr>
+        <w:t>sier de conception devrait permettre de sous-traiter la réalisation du projet !</w:t>
+      </w:r>
     </w:p>
     <w:p>
       <w:pPr>
@@ -3815,462 +3735,6 @@
         </w:numPr>
         <w:ind w:left="360"/>
         <w:rPr>
-          <w:rFonts w:ascii="Arial" w:hAnsi="Arial"/>
-          <w:i/>
-          <w:iCs/>
-          <w:sz w:val="24"/>
-          <w:szCs w:val="14"/>
-          <w:lang w:eastAsia="fr-FR"/>
-        </w:rPr>
-      </w:pPr>
-      <w:r>
-        <w:rPr>
-          <w:rFonts w:ascii="Arial" w:hAnsi="Arial"/>
-          <w:i/>
-          <w:iCs/>
-          <w:sz w:val="24"/>
-          <w:szCs w:val="14"/>
-          <w:lang w:eastAsia="fr-FR"/>
-        </w:rPr>
-        <w:t xml:space="preserve">Il s’agit en principe de la planification </w:t>
-      </w:r>
-      <w:r>
-        <w:rPr>
-          <w:rFonts w:ascii="Arial" w:hAnsi="Arial"/>
-          <w:b/>
-          <w:bCs/>
-          <w:i/>
-          <w:iCs/>
-          <w:sz w:val="24"/>
-          <w:szCs w:val="14"/>
-          <w:lang w:eastAsia="fr-FR"/>
-        </w:rPr>
-        <w:t>définitive du projet</w:t>
-      </w:r>
-      <w:r>
-        <w:rPr>
-          <w:rFonts w:ascii="Arial" w:hAnsi="Arial"/>
-          <w:i/>
-          <w:iCs/>
-          <w:sz w:val="24"/>
-          <w:szCs w:val="14"/>
-          <w:lang w:eastAsia="fr-FR"/>
-        </w:rPr>
-        <w:t>. Elle peut être ensuite affinée (découpage des tâches). Si les délais doivent être ensuite modifiés, le responsable de projet doit être avisé, et les raisons doivent être expliquées dans l’historique.</w:t>
-      </w:r>
-    </w:p>
-    <w:p>
-      <w:pPr>
-        <w:pStyle w:val="Retraitnormal1"/>
-        <w:numPr>
-          <w:ilvl w:val="0"/>
-          <w:numId w:val="0"/>
-        </w:numPr>
-        <w:ind w:left="360"/>
-        <w:rPr>
-          <w:rFonts w:ascii="Arial" w:hAnsi="Arial"/>
-          <w:i/>
-          <w:iCs/>
-          <w:sz w:val="24"/>
-          <w:szCs w:val="14"/>
-          <w:lang w:eastAsia="fr-FR"/>
-        </w:rPr>
-      </w:pPr>
-    </w:p>
-    <w:p>
-      <w:pPr>
-        <w:pStyle w:val="Titre2"/>
-        <w:rPr>
-          <w:i w:val="0"/>
-          <w:iCs/>
-        </w:rPr>
-      </w:pPr>
-      <w:bookmarkStart w:id="13" w:name="_Toc25553314"/>
-      <w:bookmarkStart w:id="14" w:name="_Toc71691019"/>
-      <w:bookmarkStart w:id="15" w:name="_Toc499021841"/>
-      <w:r>
-        <w:rPr>
-          <w:i w:val="0"/>
-          <w:iCs/>
-        </w:rPr>
-        <w:t>Dossier de conception</w:t>
-      </w:r>
-      <w:bookmarkEnd w:id="13"/>
-      <w:bookmarkEnd w:id="14"/>
-      <w:bookmarkEnd w:id="15"/>
-    </w:p>
-    <w:p>
-      <w:pPr>
-        <w:pStyle w:val="Retraitnormal1"/>
-        <w:numPr>
-          <w:ilvl w:val="0"/>
-          <w:numId w:val="0"/>
-        </w:numPr>
-        <w:ind w:left="360"/>
-        <w:rPr>
-          <w:i/>
-          <w:sz w:val="24"/>
-        </w:rPr>
-      </w:pPr>
-    </w:p>
-    <w:p>
-      <w:pPr>
-        <w:pStyle w:val="Retraitnormal1"/>
-        <w:numPr>
-          <w:ilvl w:val="0"/>
-          <w:numId w:val="0"/>
-        </w:numPr>
-        <w:ind w:left="360"/>
-        <w:rPr>
-          <w:rFonts w:ascii="Arial" w:hAnsi="Arial" w:cs="Arial"/>
-          <w:i/>
-          <w:sz w:val="24"/>
-        </w:rPr>
-      </w:pPr>
-      <w:r>
-        <w:rPr>
-          <w:rFonts w:ascii="Arial" w:hAnsi="Arial" w:cs="Arial"/>
-          <w:i/>
-          <w:sz w:val="24"/>
-        </w:rPr>
-        <w:t xml:space="preserve">Fournir tous les document de </w:t>
-      </w:r>
-      <w:proofErr w:type="gramStart"/>
-      <w:r>
-        <w:rPr>
-          <w:rFonts w:ascii="Arial" w:hAnsi="Arial" w:cs="Arial"/>
-          <w:i/>
-          <w:sz w:val="24"/>
-        </w:rPr>
-        <w:t>conception:</w:t>
-      </w:r>
-      <w:proofErr w:type="gramEnd"/>
-    </w:p>
-    <w:p>
-      <w:pPr>
-        <w:pStyle w:val="Retraitnormal1"/>
-        <w:numPr>
-          <w:ilvl w:val="0"/>
-          <w:numId w:val="0"/>
-        </w:numPr>
-        <w:ind w:left="360"/>
-        <w:rPr>
-          <w:rFonts w:ascii="Arial" w:hAnsi="Arial" w:cs="Arial"/>
-          <w:i/>
-          <w:sz w:val="24"/>
-        </w:rPr>
-      </w:pPr>
-    </w:p>
-    <w:p>
-      <w:pPr>
-        <w:pStyle w:val="Retraitnormal1"/>
-        <w:numPr>
-          <w:ilvl w:val="0"/>
-          <w:numId w:val="9"/>
-        </w:numPr>
-        <w:rPr>
-          <w:rFonts w:ascii="Arial" w:hAnsi="Arial" w:cs="Arial"/>
-          <w:i/>
-          <w:sz w:val="24"/>
-        </w:rPr>
-      </w:pPr>
-      <w:proofErr w:type="gramStart"/>
-      <w:r>
-        <w:rPr>
-          <w:rFonts w:ascii="Arial" w:hAnsi="Arial" w:cs="Arial"/>
-          <w:i/>
-          <w:sz w:val="24"/>
-        </w:rPr>
-        <w:t>le</w:t>
-      </w:r>
-      <w:proofErr w:type="gramEnd"/>
-      <w:r>
-        <w:rPr>
-          <w:rFonts w:ascii="Arial" w:hAnsi="Arial" w:cs="Arial"/>
-          <w:i/>
-          <w:sz w:val="24"/>
-        </w:rPr>
-        <w:t xml:space="preserve"> choix du matériel HW</w:t>
-      </w:r>
-    </w:p>
-    <w:p>
-      <w:pPr>
-        <w:pStyle w:val="Retraitnormal1"/>
-        <w:numPr>
-          <w:ilvl w:val="0"/>
-          <w:numId w:val="9"/>
-        </w:numPr>
-        <w:rPr>
-          <w:rFonts w:ascii="Arial" w:hAnsi="Arial" w:cs="Arial"/>
-          <w:i/>
-          <w:sz w:val="24"/>
-        </w:rPr>
-      </w:pPr>
-      <w:proofErr w:type="gramStart"/>
-      <w:r>
-        <w:rPr>
-          <w:rFonts w:ascii="Arial" w:hAnsi="Arial" w:cs="Arial"/>
-          <w:i/>
-          <w:sz w:val="24"/>
-        </w:rPr>
-        <w:t>le</w:t>
-      </w:r>
-      <w:proofErr w:type="gramEnd"/>
-      <w:r>
-        <w:rPr>
-          <w:rFonts w:ascii="Arial" w:hAnsi="Arial" w:cs="Arial"/>
-          <w:i/>
-          <w:sz w:val="24"/>
-        </w:rPr>
-        <w:t xml:space="preserve"> choix des systèmes d'exploitation pour la réalisation </w:t>
-      </w:r>
-      <w:r>
-        <w:rPr>
-          <w:rFonts w:ascii="Arial" w:hAnsi="Arial" w:cs="Arial"/>
-          <w:i/>
-          <w:sz w:val="24"/>
-          <w:u w:val="single"/>
-        </w:rPr>
-        <w:t>et</w:t>
-      </w:r>
-      <w:r>
-        <w:rPr>
-          <w:rFonts w:ascii="Arial" w:hAnsi="Arial" w:cs="Arial"/>
-          <w:i/>
-          <w:sz w:val="24"/>
-        </w:rPr>
-        <w:t xml:space="preserve"> l'utilisation</w:t>
-      </w:r>
-    </w:p>
-    <w:p>
-      <w:pPr>
-        <w:pStyle w:val="Retraitnormal1"/>
-        <w:numPr>
-          <w:ilvl w:val="0"/>
-          <w:numId w:val="9"/>
-        </w:numPr>
-        <w:rPr>
-          <w:rFonts w:ascii="Arial" w:hAnsi="Arial" w:cs="Arial"/>
-          <w:i/>
-          <w:sz w:val="24"/>
-        </w:rPr>
-      </w:pPr>
-      <w:proofErr w:type="gramStart"/>
-      <w:r>
-        <w:rPr>
-          <w:rFonts w:ascii="Arial" w:hAnsi="Arial" w:cs="Arial"/>
-          <w:i/>
-          <w:sz w:val="24"/>
-        </w:rPr>
-        <w:t>le</w:t>
-      </w:r>
-      <w:proofErr w:type="gramEnd"/>
-      <w:r>
-        <w:rPr>
-          <w:rFonts w:ascii="Arial" w:hAnsi="Arial" w:cs="Arial"/>
-          <w:i/>
-          <w:sz w:val="24"/>
-        </w:rPr>
-        <w:t xml:space="preserve"> choix des outils logiciels pour la réalisation </w:t>
-      </w:r>
-      <w:r>
-        <w:rPr>
-          <w:rFonts w:ascii="Arial" w:hAnsi="Arial" w:cs="Arial"/>
-          <w:i/>
-          <w:sz w:val="24"/>
-          <w:u w:val="single"/>
-        </w:rPr>
-        <w:t>et</w:t>
-      </w:r>
-      <w:r>
-        <w:rPr>
-          <w:rFonts w:ascii="Arial" w:hAnsi="Arial" w:cs="Arial"/>
-          <w:i/>
-          <w:sz w:val="24"/>
-        </w:rPr>
-        <w:t xml:space="preserve"> l'utilisation</w:t>
-      </w:r>
-    </w:p>
-    <w:p>
-      <w:pPr>
-        <w:pStyle w:val="Retraitnormal1"/>
-        <w:numPr>
-          <w:ilvl w:val="0"/>
-          <w:numId w:val="9"/>
-        </w:numPr>
-        <w:rPr>
-          <w:rFonts w:ascii="Arial" w:hAnsi="Arial" w:cs="Arial"/>
-          <w:i/>
-          <w:sz w:val="24"/>
-        </w:rPr>
-      </w:pPr>
-      <w:proofErr w:type="gramStart"/>
-      <w:r>
-        <w:rPr>
-          <w:rFonts w:ascii="Arial" w:hAnsi="Arial" w:cs="Arial"/>
-          <w:i/>
-          <w:sz w:val="24"/>
-        </w:rPr>
-        <w:t>site</w:t>
-      </w:r>
-      <w:proofErr w:type="gramEnd"/>
-      <w:r>
-        <w:rPr>
-          <w:rFonts w:ascii="Arial" w:hAnsi="Arial" w:cs="Arial"/>
-          <w:i/>
-          <w:sz w:val="24"/>
-        </w:rPr>
-        <w:t xml:space="preserve"> web: </w:t>
-      </w:r>
-      <w:r>
-        <w:rPr>
-          <w:rFonts w:ascii="Arial" w:hAnsi="Arial" w:cs="Arial"/>
-          <w:i/>
-          <w:sz w:val="24"/>
-        </w:rPr>
-        <w:t>réaliser les maquettes avec un logiciel, décrire toutes les animations sur papier, définir les mots-clés, choisir une formule d'hébergement, définir la méthode de mise à jour, …</w:t>
-      </w:r>
-    </w:p>
-    <w:p>
-      <w:pPr>
-        <w:pStyle w:val="Retraitnormal1"/>
-        <w:numPr>
-          <w:ilvl w:val="0"/>
-          <w:numId w:val="4"/>
-        </w:numPr>
-        <w:rPr>
-          <w:rFonts w:ascii="Arial" w:hAnsi="Arial" w:cs="Arial"/>
-          <w:i/>
-          <w:sz w:val="24"/>
-        </w:rPr>
-      </w:pPr>
-      <w:proofErr w:type="gramStart"/>
-      <w:r>
-        <w:rPr>
-          <w:rFonts w:ascii="Arial" w:hAnsi="Arial" w:cs="Arial"/>
-          <w:i/>
-          <w:sz w:val="24"/>
-        </w:rPr>
-        <w:t>bases</w:t>
-      </w:r>
-      <w:proofErr w:type="gramEnd"/>
-      <w:r>
-        <w:rPr>
-          <w:rFonts w:ascii="Arial" w:hAnsi="Arial" w:cs="Arial"/>
-          <w:i/>
-          <w:sz w:val="24"/>
-        </w:rPr>
-        <w:t xml:space="preserve"> de données: décrire le modèle relationnel, le contenu détaillé des tables (caractéristiques de chaque champs) et les requêtes.</w:t>
-      </w:r>
-    </w:p>
-    <w:p>
-      <w:pPr>
-        <w:pStyle w:val="Retraitnormal1"/>
-        <w:numPr>
-          <w:ilvl w:val="0"/>
-          <w:numId w:val="4"/>
-        </w:numPr>
-        <w:rPr>
-          <w:rFonts w:ascii="Arial" w:hAnsi="Arial" w:cs="Arial"/>
-          <w:i/>
-          <w:sz w:val="24"/>
-        </w:rPr>
-      </w:pPr>
-      <w:proofErr w:type="gramStart"/>
-      <w:r>
-        <w:rPr>
-          <w:rFonts w:ascii="Arial" w:hAnsi="Arial" w:cs="Arial"/>
-          <w:i/>
-          <w:sz w:val="24"/>
-        </w:rPr>
-        <w:t>programmation</w:t>
-      </w:r>
-      <w:proofErr w:type="gramEnd"/>
-      <w:r>
-        <w:rPr>
-          <w:rFonts w:ascii="Arial" w:hAnsi="Arial" w:cs="Arial"/>
-          <w:i/>
-          <w:sz w:val="24"/>
-        </w:rPr>
-        <w:t xml:space="preserve"> et scripts: organigramme, architecture du programme, découpage modulaire, entrées-sorties des modules, </w:t>
-      </w:r>
-      <w:proofErr w:type="spellStart"/>
-      <w:r>
-        <w:rPr>
-          <w:rFonts w:ascii="Arial" w:hAnsi="Arial" w:cs="Arial"/>
-          <w:i/>
-          <w:sz w:val="24"/>
-        </w:rPr>
-        <w:t>pseudo-code</w:t>
-      </w:r>
-      <w:proofErr w:type="spellEnd"/>
-      <w:r>
-        <w:rPr>
-          <w:rFonts w:ascii="Arial" w:hAnsi="Arial" w:cs="Arial"/>
-          <w:i/>
-          <w:sz w:val="24"/>
-        </w:rPr>
-        <w:t xml:space="preserve"> </w:t>
-      </w:r>
-      <w:r>
-        <w:rPr>
-          <w:rFonts w:ascii="Arial" w:hAnsi="Arial" w:cs="Arial"/>
-          <w:i/>
-          <w:sz w:val="24"/>
-        </w:rPr>
-        <w:t>/</w:t>
-      </w:r>
-      <w:r>
-        <w:rPr>
-          <w:rFonts w:ascii="Arial" w:hAnsi="Arial" w:cs="Arial"/>
-          <w:i/>
-          <w:sz w:val="24"/>
-        </w:rPr>
-        <w:t xml:space="preserve"> </w:t>
-      </w:r>
-      <w:proofErr w:type="spellStart"/>
-      <w:r>
-        <w:rPr>
-          <w:rFonts w:ascii="Arial" w:hAnsi="Arial" w:cs="Arial"/>
-          <w:i/>
-          <w:sz w:val="24"/>
-        </w:rPr>
-        <w:t>structogramme</w:t>
-      </w:r>
-      <w:proofErr w:type="spellEnd"/>
-      <w:r>
-        <w:rPr>
-          <w:rFonts w:ascii="Arial" w:hAnsi="Arial" w:cs="Arial"/>
-          <w:i/>
-          <w:sz w:val="24"/>
-        </w:rPr>
-        <w:t>…</w:t>
-      </w:r>
-    </w:p>
-    <w:p>
-      <w:pPr>
-        <w:pStyle w:val="Retraitnormal1"/>
-        <w:numPr>
-          <w:ilvl w:val="0"/>
-          <w:numId w:val="0"/>
-        </w:numPr>
-        <w:ind w:left="720"/>
-        <w:rPr>
-          <w:rFonts w:ascii="Arial" w:hAnsi="Arial" w:cs="Arial"/>
-          <w:i/>
-          <w:sz w:val="24"/>
-        </w:rPr>
-      </w:pPr>
-    </w:p>
-    <w:p>
-      <w:pPr>
-        <w:pStyle w:val="Retraitnormal1"/>
-        <w:numPr>
-          <w:ilvl w:val="0"/>
-          <w:numId w:val="0"/>
-        </w:numPr>
-        <w:ind w:left="360"/>
-        <w:rPr>
           <w:rFonts w:ascii="Arial" w:hAnsi="Arial" w:cs="Arial"/>
           <w:b/>
           <w:bCs/>
@@ -4278,55 +3742,6 @@
           <w:sz w:val="24"/>
         </w:rPr>
       </w:pPr>
-      <w:r>
-        <w:rPr>
-          <w:rFonts w:ascii="Arial" w:hAnsi="Arial" w:cs="Arial"/>
-          <w:b/>
-          <w:bCs/>
-          <w:i/>
-          <w:sz w:val="24"/>
-        </w:rPr>
-        <w:t xml:space="preserve">Le </w:t>
-      </w:r>
-      <w:smartTag w:uri="urn:schemas-microsoft-com:office:smarttags" w:element="PersonName">
-        <w:r>
-          <w:rPr>
-            <w:rFonts w:ascii="Arial" w:hAnsi="Arial" w:cs="Arial"/>
-            <w:b/>
-            <w:bCs/>
-            <w:i/>
-            <w:sz w:val="24"/>
-          </w:rPr>
-          <w:t>dos</w:t>
-        </w:r>
-      </w:smartTag>
-      <w:r>
-        <w:rPr>
-          <w:rFonts w:ascii="Arial" w:hAnsi="Arial" w:cs="Arial"/>
-          <w:b/>
-          <w:bCs/>
-          <w:i/>
-          <w:sz w:val="24"/>
-        </w:rPr>
-        <w:t>sier de conception devrait permettre de sous-traiter la réalisation du projet !</w:t>
-      </w:r>
-    </w:p>
-    <w:p>
-      <w:pPr>
-        <w:pStyle w:val="Retraitnormal1"/>
-        <w:numPr>
-          <w:ilvl w:val="0"/>
-          <w:numId w:val="0"/>
-        </w:numPr>
-        <w:ind w:left="360"/>
-        <w:rPr>
-          <w:rFonts w:ascii="Arial" w:hAnsi="Arial" w:cs="Arial"/>
-          <w:b/>
-          <w:bCs/>
-          <w:i/>
-          <w:sz w:val="24"/>
-        </w:rPr>
-      </w:pPr>
     </w:p>
     <w:p>
       <w:pPr>
@@ -4338,7 +3753,6 @@
       <w:bookmarkStart w:id="16" w:name="_Toc71703259"/>
       <w:bookmarkStart w:id="17" w:name="_Toc499021842"/>
       <w:r>
-        <w:lastRenderedPageBreak/>
         <w:t>R</w:t>
       </w:r>
       <w:bookmarkEnd w:id="16"/>
@@ -4421,21 +3835,12 @@
           <w:iCs/>
         </w:rPr>
       </w:pPr>
-      <w:proofErr w:type="gramStart"/>
-      <w:r>
-        <w:rPr>
-          <w:i/>
-          <w:iCs/>
-        </w:rPr>
-        <w:t>les</w:t>
-      </w:r>
-      <w:proofErr w:type="gramEnd"/>
-      <w:r>
-        <w:rPr>
-          <w:i/>
-          <w:iCs/>
-        </w:rPr>
-        <w:t xml:space="preserve"> répertoires où le logiciel est installé</w:t>
+      <w:r>
+        <w:rPr>
+          <w:i/>
+          <w:iCs/>
+        </w:rPr>
+        <w:t>les répertoires où le logiciel est installé</w:t>
       </w:r>
     </w:p>
     <w:p>
@@ -4454,21 +3859,12 @@
           <w:iCs/>
         </w:rPr>
       </w:pPr>
-      <w:proofErr w:type="gramStart"/>
-      <w:r>
-        <w:rPr>
-          <w:i/>
-          <w:iCs/>
-        </w:rPr>
-        <w:t>la</w:t>
-      </w:r>
-      <w:proofErr w:type="gramEnd"/>
-      <w:r>
-        <w:rPr>
-          <w:i/>
-          <w:iCs/>
-        </w:rPr>
-        <w:t xml:space="preserve"> liste de tous les fichiers et une rapide description de leur contenu (des noms qui parlent !)</w:t>
+      <w:r>
+        <w:rPr>
+          <w:i/>
+          <w:iCs/>
+        </w:rPr>
+        <w:t>la liste de tous les fichiers et une rapide description de leur contenu (des noms qui parlent !)</w:t>
       </w:r>
     </w:p>
     <w:p>
@@ -4487,21 +3883,12 @@
           <w:iCs/>
         </w:rPr>
       </w:pPr>
-      <w:proofErr w:type="gramStart"/>
-      <w:r>
-        <w:rPr>
-          <w:i/>
-          <w:iCs/>
-        </w:rPr>
-        <w:t>les</w:t>
-      </w:r>
-      <w:proofErr w:type="gramEnd"/>
-      <w:r>
-        <w:rPr>
-          <w:i/>
-          <w:iCs/>
-        </w:rPr>
-        <w:t xml:space="preserve"> versions des systèmes d'exploitation et des outils logiciels</w:t>
+      <w:r>
+        <w:rPr>
+          <w:i/>
+          <w:iCs/>
+        </w:rPr>
+        <w:t>les versions des systèmes d'exploitation et des outils logiciels</w:t>
       </w:r>
     </w:p>
     <w:p>
@@ -4520,21 +3907,12 @@
           <w:iCs/>
         </w:rPr>
       </w:pPr>
-      <w:proofErr w:type="gramStart"/>
-      <w:r>
-        <w:rPr>
-          <w:i/>
-          <w:iCs/>
-        </w:rPr>
-        <w:t>la</w:t>
-      </w:r>
-      <w:proofErr w:type="gramEnd"/>
-      <w:r>
-        <w:rPr>
-          <w:i/>
-          <w:iCs/>
-        </w:rPr>
-        <w:t xml:space="preserve"> description exacte du matériel</w:t>
+      <w:r>
+        <w:rPr>
+          <w:i/>
+          <w:iCs/>
+        </w:rPr>
+        <w:t>la description exacte du matériel</w:t>
       </w:r>
     </w:p>
     <w:p>
@@ -4553,21 +3931,12 @@
           <w:iCs/>
         </w:rPr>
       </w:pPr>
-      <w:proofErr w:type="gramStart"/>
-      <w:r>
-        <w:rPr>
-          <w:i/>
-          <w:iCs/>
-        </w:rPr>
-        <w:t>le</w:t>
-      </w:r>
-      <w:proofErr w:type="gramEnd"/>
-      <w:r>
-        <w:rPr>
-          <w:i/>
-          <w:iCs/>
-        </w:rPr>
-        <w:t xml:space="preserve"> numé</w:t>
+      <w:r>
+        <w:rPr>
+          <w:i/>
+          <w:iCs/>
+        </w:rPr>
+        <w:t>le numé</w:t>
       </w:r>
       <w:r>
         <w:rPr>
@@ -4601,21 +3970,12 @@
           <w:u w:val="single"/>
         </w:rPr>
       </w:pPr>
-      <w:proofErr w:type="gramStart"/>
-      <w:r>
-        <w:rPr>
-          <w:i/>
-          <w:iCs/>
-        </w:rPr>
-        <w:t>programmation</w:t>
-      </w:r>
-      <w:proofErr w:type="gramEnd"/>
-      <w:r>
-        <w:rPr>
-          <w:i/>
-          <w:iCs/>
-        </w:rPr>
-        <w:t xml:space="preserve"> et scripts: librairies externes, dictionnaire des données, reconstruction du logiciel</w:t>
+      <w:r>
+        <w:rPr>
+          <w:i/>
+          <w:iCs/>
+        </w:rPr>
+        <w:t>programmation et scripts: librairies externes, dictionnaire des données, reconstruction du logiciel</w:t>
       </w:r>
       <w:r>
         <w:rPr>
@@ -4737,16 +4097,8 @@
         <w:rPr>
           <w:i/>
         </w:rPr>
-        <w:t xml:space="preserve">Pour chaque partie testée de votre projet, il faut </w:t>
-      </w:r>
-      <w:proofErr w:type="gramStart"/>
-      <w:r>
-        <w:rPr>
-          <w:i/>
-        </w:rPr>
-        <w:t>décrire:</w:t>
-      </w:r>
-      <w:proofErr w:type="gramEnd"/>
+        <w:t>Pour chaque partie testée de votre projet, il faut décrire:</w:t>
+      </w:r>
     </w:p>
     <w:p>
       <w:pPr>
@@ -4768,19 +4120,11 @@
           <w:i/>
         </w:rPr>
       </w:pPr>
-      <w:proofErr w:type="gramStart"/>
-      <w:r>
-        <w:rPr>
-          <w:i/>
-        </w:rPr>
-        <w:t>les</w:t>
-      </w:r>
-      <w:proofErr w:type="gramEnd"/>
-      <w:r>
-        <w:rPr>
-          <w:i/>
-        </w:rPr>
-        <w:t xml:space="preserve"> conditions exactes de chaque test</w:t>
+      <w:r>
+        <w:rPr>
+          <w:i/>
+        </w:rPr>
+        <w:t>les conditions exactes de chaque test</w:t>
       </w:r>
     </w:p>
     <w:p>
@@ -4793,19 +4137,11 @@
           <w:i/>
         </w:rPr>
       </w:pPr>
-      <w:proofErr w:type="gramStart"/>
-      <w:r>
-        <w:rPr>
-          <w:i/>
-        </w:rPr>
-        <w:t>les</w:t>
-      </w:r>
-      <w:proofErr w:type="gramEnd"/>
-      <w:r>
-        <w:rPr>
-          <w:i/>
-        </w:rPr>
-        <w:t xml:space="preserve"> preuves de test (papier ou fichier)</w:t>
+      <w:r>
+        <w:rPr>
+          <w:i/>
+        </w:rPr>
+        <w:t>les preuves de test (papier ou fichier)</w:t>
       </w:r>
     </w:p>
     <w:p>
@@ -4818,19 +4154,11 @@
           <w:i/>
         </w:rPr>
       </w:pPr>
-      <w:proofErr w:type="gramStart"/>
-      <w:r>
-        <w:rPr>
-          <w:i/>
-        </w:rPr>
-        <w:t>tests</w:t>
-      </w:r>
-      <w:proofErr w:type="gramEnd"/>
-      <w:r>
-        <w:rPr>
-          <w:i/>
-        </w:rPr>
-        <w:t xml:space="preserve"> sans preuve: fournir au moins une description </w:t>
+      <w:r>
+        <w:rPr>
+          <w:i/>
+        </w:rPr>
+        <w:t xml:space="preserve">tests sans preuve: fournir au moins une description </w:t>
       </w:r>
     </w:p>
     <w:p>
@@ -4889,21 +4217,7 @@
         <w:rPr>
           <w:i/>
         </w:rPr>
-        <w:t xml:space="preserve">S'il reste encore des </w:t>
-      </w:r>
-      <w:proofErr w:type="gramStart"/>
-      <w:r>
-        <w:rPr>
-          <w:i/>
-        </w:rPr>
-        <w:t>erreurs:</w:t>
-      </w:r>
-      <w:proofErr w:type="gramEnd"/>
-      <w:r>
-        <w:rPr>
-          <w:i/>
-        </w:rPr>
-        <w:t xml:space="preserve"> </w:t>
+        <w:t xml:space="preserve">S'il reste encore des erreurs: </w:t>
       </w:r>
     </w:p>
     <w:p>
@@ -5056,21 +4370,12 @@
           <w:i/>
         </w:rPr>
       </w:pPr>
-      <w:proofErr w:type="gramStart"/>
       <w:r>
         <w:rPr>
           <w:rFonts w:cs="Arial"/>
           <w:i/>
         </w:rPr>
-        <w:t>le</w:t>
-      </w:r>
-      <w:proofErr w:type="gramEnd"/>
-      <w:r>
-        <w:rPr>
-          <w:rFonts w:cs="Arial"/>
-          <w:i/>
-        </w:rPr>
-        <w:t xml:space="preserve"> rapport de projet</w:t>
+        <w:t>le rapport de projet</w:t>
       </w:r>
     </w:p>
     <w:p>
@@ -5084,21 +4389,12 @@
           <w:i/>
         </w:rPr>
       </w:pPr>
-      <w:proofErr w:type="gramStart"/>
       <w:r>
         <w:rPr>
           <w:rFonts w:cs="Arial"/>
           <w:i/>
         </w:rPr>
-        <w:t>le</w:t>
-      </w:r>
-      <w:proofErr w:type="gramEnd"/>
-      <w:r>
-        <w:rPr>
-          <w:rFonts w:cs="Arial"/>
-          <w:i/>
-        </w:rPr>
-        <w:t xml:space="preserve"> manuel d'Installation (en annexe)</w:t>
+        <w:t>le manuel d'Installation (en annexe)</w:t>
       </w:r>
     </w:p>
     <w:p>
@@ -5112,21 +4408,12 @@
           <w:i/>
         </w:rPr>
       </w:pPr>
-      <w:proofErr w:type="gramStart"/>
       <w:r>
         <w:rPr>
           <w:rFonts w:cs="Arial"/>
           <w:i/>
         </w:rPr>
-        <w:t>le</w:t>
-      </w:r>
-      <w:proofErr w:type="gramEnd"/>
-      <w:r>
-        <w:rPr>
-          <w:rFonts w:cs="Arial"/>
-          <w:i/>
-        </w:rPr>
-        <w:t xml:space="preserve"> manuel d'Utilisation avec des exemples graphiques (en annexe)</w:t>
+        <w:t>le manuel d'Utilisation avec des exemples graphiques (en annexe)</w:t>
       </w:r>
     </w:p>
     <w:p>
@@ -5140,21 +4427,13 @@
           <w:i/>
         </w:rPr>
       </w:pPr>
-      <w:proofErr w:type="gramStart"/>
       <w:r>
         <w:rPr>
           <w:rFonts w:cs="Arial"/>
           <w:i/>
         </w:rPr>
-        <w:t>autres</w:t>
-      </w:r>
-      <w:proofErr w:type="gramEnd"/>
-      <w:r>
-        <w:rPr>
-          <w:rFonts w:cs="Arial"/>
-          <w:i/>
-        </w:rPr>
-        <w:t>…</w:t>
+        <w:lastRenderedPageBreak/>
+        <w:t>autres…</w:t>
       </w:r>
     </w:p>
     <w:p>
@@ -5189,7 +4468,6 @@
       <w:bookmarkStart w:id="33" w:name="_Toc71703263"/>
       <w:bookmarkStart w:id="34" w:name="_Toc499021847"/>
       <w:r>
-        <w:lastRenderedPageBreak/>
         <w:t>C</w:t>
       </w:r>
       <w:bookmarkEnd w:id="32"/>
@@ -5225,18 +4503,8 @@
           <w:i/>
           <w:sz w:val="24"/>
         </w:rPr>
-        <w:t xml:space="preserve">Développez en tous cas les points </w:t>
-      </w:r>
-      <w:proofErr w:type="gramStart"/>
-      <w:r>
-        <w:rPr>
-          <w:rFonts w:ascii="Arial" w:hAnsi="Arial" w:cs="Arial"/>
-          <w:i/>
-          <w:sz w:val="24"/>
-        </w:rPr>
-        <w:t>suivants:</w:t>
-      </w:r>
-      <w:proofErr w:type="gramEnd"/>
+        <w:t>Développez en tous cas les points suivants:</w:t>
+      </w:r>
     </w:p>
     <w:p>
       <w:pPr>
@@ -5408,6 +4676,70 @@
       <w:bookmarkEnd w:id="38"/>
       <w:bookmarkEnd w:id="39"/>
     </w:p>
+    <w:p/>
+    <w:p>
+      <w:r>
+        <w:t>Information sur les jeux de Tafl :</w:t>
+      </w:r>
+    </w:p>
+    <w:p>
+      <w:hyperlink r:id="rId13" w:history="1">
+        <w:r>
+          <w:rPr>
+            <w:rStyle w:val="Lienhypertexte"/>
+          </w:rPr>
+          <w:t>https://fr.wikipedia.org/wiki/Jeux_de_tafl</w:t>
+        </w:r>
+      </w:hyperlink>
+    </w:p>
+    <w:p/>
+    <w:p>
+      <w:r>
+        <w:t>Règles du Tablut :</w:t>
+      </w:r>
+    </w:p>
+    <w:p>
+      <w:hyperlink r:id="rId14" w:history="1">
+        <w:r>
+          <w:rPr>
+            <w:rStyle w:val="Lienhypertexte"/>
+          </w:rPr>
+          <w:t>http://www.lecomptoirdesjeux.com/tablut-hnefatafl-et-autres-jeux-nordiques.htm</w:t>
+        </w:r>
+      </w:hyperlink>
+    </w:p>
+    <w:p/>
+    <w:p>
+      <w:r>
+        <w:t>Pour jouer plusieurs sons dans une application :</w:t>
+      </w:r>
+    </w:p>
+    <w:p>
+      <w:hyperlink r:id="rId15" w:history="1">
+        <w:r>
+          <w:rPr>
+            <w:rStyle w:val="Lienhypertexte"/>
+          </w:rPr>
+          <w:t>https://stackoverflow.com/questions/6240002/play-two-sounds-simultaneusly</w:t>
+        </w:r>
+      </w:hyperlink>
+    </w:p>
+    <w:p/>
+    <w:p>
+      <w:r>
+        <w:t>Initiation à l’utilisation du « Setup Project » de Visual Studio 2015 :</w:t>
+      </w:r>
+    </w:p>
+    <w:p>
+      <w:hyperlink r:id="rId16" w:history="1">
+        <w:r>
+          <w:rPr>
+            <w:rStyle w:val="Lienhypertexte"/>
+          </w:rPr>
+          <w:t>https://www.youtube.com/watch?v=z0v6hmumCFU</w:t>
+        </w:r>
+      </w:hyperlink>
+    </w:p>
     <w:p>
       <w:pPr>
         <w:ind w:left="426"/>
@@ -5415,46 +4747,6 @@
           <w:iCs/>
         </w:rPr>
       </w:pPr>
-    </w:p>
-    <w:p>
-      <w:pPr>
-        <w:ind w:left="426"/>
-        <w:rPr>
-          <w:i/>
-        </w:rPr>
-      </w:pPr>
-      <w:r>
-        <w:rPr>
-          <w:i/>
-        </w:rPr>
-        <w:t>Liste des livres utilisé</w:t>
-      </w:r>
-      <w:r>
-        <w:rPr>
-          <w:i/>
-        </w:rPr>
-        <w:t>s</w:t>
-      </w:r>
-      <w:r>
-        <w:rPr>
-          <w:i/>
-        </w:rPr>
-        <w:t xml:space="preserve"> (Titre, auteur, date), des sites Internet (URL) consultés, des articles (Revue, date, titre, </w:t>
-      </w:r>
-      <w:proofErr w:type="gramStart"/>
-      <w:r>
-        <w:rPr>
-          <w:i/>
-        </w:rPr>
-        <w:t>auteur)…</w:t>
-      </w:r>
-      <w:proofErr w:type="gramEnd"/>
-      <w:r>
-        <w:rPr>
-          <w:i/>
-        </w:rPr>
-        <w:t xml:space="preserve"> Et de toutes les aides externes (noms)   </w:t>
-      </w:r>
     </w:p>
     <w:p>
       <w:pPr>
@@ -5764,8 +5056,8 @@
       </w:pPr>
     </w:p>
     <w:sectPr>
-      <w:headerReference w:type="default" r:id="rId12"/>
-      <w:footerReference w:type="default" r:id="rId13"/>
+      <w:headerReference w:type="default" r:id="rId17"/>
+      <w:footerReference w:type="default" r:id="rId18"/>
       <w:pgSz w:w="11906" w:h="16838" w:code="9"/>
       <w:pgMar w:top="1418" w:right="1418" w:bottom="1418" w:left="1418" w:header="720" w:footer="720" w:gutter="0"/>
       <w:cols w:space="720"/>
@@ -5869,7 +5161,7 @@
               <w:noProof/>
               <w:sz w:val="20"/>
             </w:rPr>
-            <w:t>6</w:t>
+            <w:t>3</w:t>
           </w:r>
           <w:r>
             <w:rPr>
@@ -5957,7 +5249,7 @@
               <w:noProof/>
               <w:sz w:val="20"/>
             </w:rPr>
-            <w:t>20 mars 2018</w:t>
+            <w:t>29 mars 2018</w:t>
           </w:r>
           <w:r>
             <w:rPr>
@@ -9153,7 +8445,7 @@
 </file>
 
 <file path=customXml/itemProps1.xml><?xml version="1.0" encoding="utf-8"?>
-<ds:datastoreItem xmlns:ds="http://schemas.openxmlformats.org/officeDocument/2006/customXml" ds:itemID="{D2A6977C-8EB9-4B6B-B784-F8BCF15C0FB6}">
+<ds:datastoreItem xmlns:ds="http://schemas.openxmlformats.org/officeDocument/2006/customXml" ds:itemID="{823B06C1-6C58-415A-A9E3-4DD3BAEEA04A}">
   <ds:schemaRefs>
     <ds:schemaRef ds:uri="http://schemas.openxmlformats.org/officeDocument/2006/bibliography"/>
   </ds:schemaRefs>

</xml_diff>